<commit_message>
Resume generator py is almost done
</commit_message>
<xml_diff>
--- a/backend/templates/modern_en.docx
+++ b/backend/templates/modern_en.docx
@@ -17,88 +17,29 @@
         <w:pStyle w:val="Heading1"/>
         <w:jc w:val="center"/>
       </w:pPr>
-      <w:sdt>
-        <w:sdtPr>
-          <w:id w:val="-603180935"/>
-          <w:placeholder>
-            <w:docPart w:val="D31DCFD64212468B93B026DD2D41C5B1"/>
-          </w:placeholder>
-          <w:temporary/>
-          <w:showingPlcHdr/>
-          <w15:appearance w15:val="hidden"/>
-        </w:sdtPr>
-        <w:sdtContent>
-          <w:r>
-            <w:t>432 1</w:t>
-          </w:r>
-          <w:r>
-            <w:rPr>
-              <w:vertAlign w:val="superscript"/>
-            </w:rPr>
-            <w:t>st</w:t>
-          </w:r>
-          <w:r>
-            <w:t xml:space="preserve"> Ave, Saint Paul, MN 65432</w:t>
-          </w:r>
-        </w:sdtContent>
-      </w:sdt>
+      <w:r>
+        <w:t>{{address}}</w:t>
+      </w:r>
       <w:r>
         <w:t xml:space="preserve">   |</w:t>
       </w:r>
       <w:r>
         <w:t xml:space="preserve">   </w:t>
       </w:r>
-      <w:sdt>
-        <w:sdtPr>
-          <w:id w:val="-971594614"/>
-          <w:placeholder>
-            <w:docPart w:val="CA219891F5494DF29F4141D8205957E0"/>
-          </w:placeholder>
-          <w:temporary/>
-          <w:showingPlcHdr/>
-          <w15:appearance w15:val="hidden"/>
-        </w:sdtPr>
-        <w:sdtContent>
-          <w:r>
-            <w:t>805.555.0123</w:t>
-          </w:r>
-        </w:sdtContent>
-      </w:sdt>
+      <w:r>
+        <w:t>{{phone}}</w:t>
+      </w:r>
     </w:p>
     <w:p>
       <w:pPr>
         <w:pStyle w:val="Heading1"/>
         <w:jc w:val="center"/>
       </w:pPr>
-      <w:sdt>
-        <w:sdtPr>
-          <w:id w:val="279299466"/>
-          <w:placeholder>
-            <w:docPart w:val="55D0C763A8A24C17AEF08F566D4F198F"/>
-          </w:placeholder>
-          <w:temporary/>
-          <w:showingPlcHdr/>
-          <w15:appearance w15:val="hidden"/>
-        </w:sdtPr>
-        <w:sdtContent>
-          <w:r>
-            <w:t>interestingsite.com</w:t>
-          </w:r>
-        </w:sdtContent>
-      </w:sdt>
-      <w:r>
-        <w:t xml:space="preserve">   |</w:t>
-      </w:r>
-      <w:proofErr w:type="gramStart"/>
       <w:r>
         <w:t xml:space="preserve">   </w:t>
       </w:r>
       <w:r>
-        <w:t>{</w:t>
-      </w:r>
-      <w:proofErr w:type="gramEnd"/>
-      <w:r>
-        <w:t>{email}}</w:t>
+        <w:t>{{email}}</w:t>
       </w:r>
     </w:p>
     <w:p>
@@ -197,27 +138,8 @@
       </w:r>
     </w:p>
     <w:p>
-      <w:sdt>
-        <w:sdtPr>
-          <w:id w:val="-1991234341"/>
-          <w:placeholder>
-            <w:docPart w:val="AA3F40C37077422696013624E357097C"/>
-          </w:placeholder>
-          <w:temporary/>
-          <w:showingPlcHdr/>
-          <w15:appearance w15:val="hidden"/>
-        </w:sdtPr>
-        <w:sdtContent>
-          <w:r>
-            <w:t>This is the place for a brief summary of your key responsibilities</w:t>
-          </w:r>
-          <w:r>
-            <w:t xml:space="preserve"> and accomplishments.</w:t>
-          </w:r>
-        </w:sdtContent>
-      </w:sdt>
-      <w:r>
-        <w:t xml:space="preserve"> </w:t>
+      <w:r>
+        <w:t>{{objective}}</w:t>
       </w:r>
     </w:p>
     <w:p>
@@ -308,27 +230,50 @@
       </w:r>
     </w:p>
     <w:p>
-      <w:sdt>
-        <w:sdtPr>
-          <w:id w:val="1592189589"/>
-          <w:placeholder>
-            <w:docPart w:val="7FDEBD55FBAB4AFCB844614C836FA86D"/>
-          </w:placeholder>
-          <w:temporary/>
-          <w:showingPlcHdr/>
-          <w15:appearance w15:val="hidden"/>
-        </w:sdtPr>
-        <w:sdtContent>
-          <w:r>
-            <w:t>You might want to include a brief summary of certifications and professional skill</w:t>
-          </w:r>
-          <w:r>
-            <w:t>s.</w:t>
-          </w:r>
-        </w:sdtContent>
-      </w:sdt>
-      <w:r>
-        <w:t xml:space="preserve"> </w:t>
+      <w:pPr>
+        <w:pStyle w:val="Heading2"/>
+        <w:rPr>
+          <w:b w:val="0"/>
+          <w:bCs w:val="0"/>
+        </w:rPr>
+      </w:pPr>
+      <w:r>
+        <w:rPr>
+          <w:b w:val="0"/>
+          <w:bCs w:val="0"/>
+        </w:rPr>
+        <w:t>{% for skill in skills %}</w:t>
+      </w:r>
+    </w:p>
+    <w:p>
+      <w:pPr>
+        <w:pStyle w:val="ListParagraph"/>
+        <w:numPr>
+          <w:ilvl w:val="0"/>
+          <w:numId w:val="1"/>
+        </w:numPr>
+      </w:pPr>
+      <w:r>
+        <w:t>{{skill}}</w:t>
+      </w:r>
+    </w:p>
+    <w:p>
+      <w:r>
+        <w:t>{</w:t>
+      </w:r>
+      <w:r>
+        <w:t xml:space="preserve">% </w:t>
+      </w:r>
+      <w:proofErr w:type="spellStart"/>
+      <w:r>
+        <w:t>endfor</w:t>
+      </w:r>
+      <w:proofErr w:type="spellEnd"/>
+      <w:r>
+        <w:t xml:space="preserve"> %</w:t>
+      </w:r>
+      <w:r>
+        <w:t>}</w:t>
       </w:r>
     </w:p>
     <w:p>
@@ -419,121 +364,95 @@
       <w:pPr>
         <w:pStyle w:val="Heading2"/>
       </w:pPr>
-      <w:sdt>
-        <w:sdtPr>
-          <w:id w:val="-1130786267"/>
-          <w:placeholder>
-            <w:docPart w:val="2811B0B97FB74750A033B14A5D0D3891"/>
-          </w:placeholder>
-          <w:temporary/>
-          <w:showingPlcHdr/>
-          <w15:appearance w15:val="hidden"/>
-        </w:sdtPr>
-        <w:sdtContent>
-          <w:r>
-            <w:t>Hyperwarp Coffee – Atlanta, GA</w:t>
-          </w:r>
-        </w:sdtContent>
-      </w:sdt>
-      <w:r>
-        <w:tab/>
-      </w:r>
-      <w:sdt>
-        <w:sdtPr>
-          <w:id w:val="1815221889"/>
-          <w:placeholder>
-            <w:docPart w:val="FEF7BC339A494B4D854091F18C0B0764"/>
-          </w:placeholder>
-          <w:temporary/>
-          <w:showingPlcHdr/>
-          <w15:appearance w15:val="hidden"/>
-        </w:sdtPr>
-        <w:sdtContent>
-          <w:r>
-            <w:t>11.XX – Present</w:t>
-          </w:r>
-        </w:sdtContent>
-      </w:sdt>
+      <w:r>
+        <w:t>{</w:t>
+      </w:r>
+      <w:r>
+        <w:t>% for exp in experiences %</w:t>
+      </w:r>
+      <w:r>
+        <w:t>}</w:t>
+      </w:r>
     </w:p>
-    <w:p>
-      <w:sdt>
-        <w:sdtPr>
-          <w:id w:val="644932867"/>
-          <w:placeholder>
-            <w:docPart w:val="1E8DA938CBCA43F48A630ADA5B03B16F"/>
-          </w:placeholder>
-          <w:temporary/>
-          <w:showingPlcHdr/>
-          <w15:appearance w15:val="hidden"/>
-        </w:sdtPr>
-        <w:sdtContent>
-          <w:r>
-            <w:t>This is the place for a brief summary of your key responsibilities and accomplishments.</w:t>
-          </w:r>
-        </w:sdtContent>
-      </w:sdt>
-    </w:p>
-    <w:p/>
     <w:p>
       <w:pPr>
         <w:pStyle w:val="Heading2"/>
       </w:pPr>
-      <w:sdt>
-        <w:sdtPr>
-          <w:id w:val="127604590"/>
-          <w:placeholder>
-            <w:docPart w:val="85709D2E21824E399D95FCDAD7E8ED90"/>
-          </w:placeholder>
-          <w:temporary/>
-          <w:showingPlcHdr/>
-          <w15:appearance w15:val="hidden"/>
-        </w:sdtPr>
-        <w:sdtContent>
-          <w:r>
-            <w:t>Hyperwarp Coffee – Atlanta, GA</w:t>
-          </w:r>
-        </w:sdtContent>
-      </w:sdt>
+      <w:r>
+        <w:t>{{</w:t>
+      </w:r>
+      <w:proofErr w:type="spellStart"/>
+      <w:r>
+        <w:t>exp.title</w:t>
+      </w:r>
+      <w:proofErr w:type="spellEnd"/>
+      <w:r>
+        <w:t>}} at {{</w:t>
+      </w:r>
+      <w:proofErr w:type="spellStart"/>
+      <w:r>
+        <w:t>exp.company</w:t>
+      </w:r>
+      <w:proofErr w:type="spellEnd"/>
+      <w:r>
+        <w:t>}}</w:t>
+      </w:r>
       <w:r>
         <w:tab/>
       </w:r>
-      <w:sdt>
-        <w:sdtPr>
-          <w:id w:val="930473219"/>
-          <w:placeholder>
-            <w:docPart w:val="6CCE5D6E0F344DE2B0B72C3A95FA7012"/>
-          </w:placeholder>
-          <w:temporary/>
-          <w:showingPlcHdr/>
-          <w15:appearance w15:val="hidden"/>
-        </w:sdtPr>
-        <w:sdtContent>
-          <w:r>
-            <w:t>6.XX – 4.XX</w:t>
-          </w:r>
-        </w:sdtContent>
-      </w:sdt>
+      <w:r>
+        <w:t>{{</w:t>
+      </w:r>
+      <w:proofErr w:type="spellStart"/>
+      <w:r>
+        <w:t>exp.year</w:t>
+      </w:r>
+      <w:r>
+        <w:t>s</w:t>
+      </w:r>
+      <w:proofErr w:type="spellEnd"/>
+      <w:r>
+        <w:t>}}</w:t>
+      </w:r>
     </w:p>
     <w:p>
-      <w:sdt>
-        <w:sdtPr>
-          <w:id w:val="2144228250"/>
-          <w:placeholder>
-            <w:docPart w:val="A5CB8B320FA9411F820D0A140BA442BC"/>
-          </w:placeholder>
-          <w:temporary/>
-          <w:showingPlcHdr/>
-          <w15:appearance w15:val="hidden"/>
-        </w:sdtPr>
-        <w:sdtContent>
-          <w:r>
-            <w:t>This is the place for a brief summary of your key responsibilities and accomplishments</w:t>
-          </w:r>
-          <w:r>
-            <w:t>.</w:t>
-          </w:r>
-        </w:sdtContent>
-      </w:sdt>
+      <w:pPr>
+        <w:pStyle w:val="ListParagraph"/>
+        <w:numPr>
+          <w:ilvl w:val="0"/>
+          <w:numId w:val="1"/>
+        </w:numPr>
+      </w:pPr>
+      <w:r>
+        <w:t>{{</w:t>
+      </w:r>
+      <w:proofErr w:type="spellStart"/>
+      <w:r>
+        <w:t>exp.description</w:t>
+      </w:r>
+      <w:proofErr w:type="spellEnd"/>
+      <w:r>
+        <w:t>}}</w:t>
+      </w:r>
+    </w:p>
+    <w:p>
+      <w:r>
+        <w:t>{</w:t>
+      </w:r>
+      <w:r>
+        <w:t xml:space="preserve">% </w:t>
+      </w:r>
+      <w:proofErr w:type="spellStart"/>
+      <w:r>
+        <w:t>endfor</w:t>
+      </w:r>
+      <w:proofErr w:type="spellEnd"/>
+      <w:r>
+        <w:t xml:space="preserve"> %</w:t>
+      </w:r>
+      <w:r>
+        <w:t>}</w:t>
+      </w:r>
     </w:p>
     <w:p>
       <w:pPr>
@@ -623,534 +542,76 @@
       <w:pPr>
         <w:pStyle w:val="Heading2"/>
       </w:pPr>
-      <w:sdt>
-        <w:sdtPr>
-          <w:id w:val="-1713191041"/>
-          <w:placeholder>
-            <w:docPart w:val="E11D9062F61B46D2AFE628E636498257"/>
-          </w:placeholder>
-          <w:temporary/>
-          <w:showingPlcHdr/>
-          <w15:appearance w15:val="hidden"/>
-        </w:sdtPr>
-        <w:sdtContent>
-          <w:r>
-            <w:t>Glennwood University – Detroit, MI</w:t>
-          </w:r>
-        </w:sdtContent>
-      </w:sdt>
-      <w:r>
-        <w:tab/>
-      </w:r>
-      <w:sdt>
-        <w:sdtPr>
-          <w:id w:val="1764878438"/>
-          <w:placeholder>
-            <w:docPart w:val="C190ADF41AD444F38E1C2770C8E446DA"/>
-          </w:placeholder>
-          <w:temporary/>
-          <w:showingPlcHdr/>
-          <w15:appearance w15:val="hidden"/>
-        </w:sdtPr>
-        <w:sdtContent>
-          <w:r>
-            <w:t>20XX</w:t>
-          </w:r>
-        </w:sdtContent>
-      </w:sdt>
-    </w:p>
-    <w:p>
-      <w:sdt>
-        <w:sdtPr>
-          <w:id w:val="270370618"/>
-          <w:placeholder>
-            <w:docPart w:val="D1B35484A2624034BE50B478AA9A9495"/>
-          </w:placeholder>
-          <w:temporary/>
-          <w:showingPlcHdr/>
-          <w15:appearance w15:val="hidden"/>
-        </w:sdtPr>
-        <w:sdtContent>
-          <w:r>
-            <w:t>Business Communication Degree</w:t>
-          </w:r>
-        </w:sdtContent>
-      </w:sdt>
-    </w:p>
-    <w:p/>
-    <w:p>
-      <w:sdt>
-        <w:sdtPr>
-          <w:id w:val="-850946406"/>
-          <w:placeholder>
-            <w:docPart w:val="ED33BBCC8BBA445289B91528C37CEF65"/>
-          </w:placeholder>
-          <w:temporary/>
-          <w:showingPlcHdr/>
-          <w15:appearance w15:val="hidden"/>
-        </w:sdtPr>
-        <w:sdtContent>
-          <w:r>
-            <w:t>You might want to include your GPA here and a brief summary of relevant coursework,</w:t>
-          </w:r>
-          <w:r>
-            <w:t xml:space="preserve"> </w:t>
-          </w:r>
-          <w:r>
-            <w:t>awards, and honors</w:t>
-          </w:r>
-          <w:r>
-            <w:t>.</w:t>
-          </w:r>
-        </w:sdtContent>
-      </w:sdt>
+      <w:r>
+        <w:t xml:space="preserve">{% for </w:t>
+      </w:r>
+      <w:proofErr w:type="spellStart"/>
+      <w:r>
+        <w:t>edu</w:t>
+      </w:r>
+      <w:proofErr w:type="spellEnd"/>
+      <w:r>
+        <w:t xml:space="preserve"> in education%}</w:t>
+      </w:r>
     </w:p>
     <w:p>
       <w:pPr>
-        <w:pStyle w:val="Subtitle"/>
-        <w:jc w:val="center"/>
+        <w:pStyle w:val="Heading2"/>
       </w:pPr>
-      <w:sdt>
-        <w:sdtPr>
-          <w:id w:val="1984729288"/>
-          <w:placeholder>
-            <w:docPart w:val="258F2018F4CA44C1BE51981D3479ED01"/>
-          </w:placeholder>
-          <w:temporary/>
-          <w:showingPlcHdr/>
-          <w15:appearance w15:val="hidden"/>
-        </w:sdtPr>
-        <w:sdtContent>
-          <w:r>
-            <w:t>communication</w:t>
-          </w:r>
-        </w:sdtContent>
-      </w:sdt>
+      <w:r>
+        <w:t>{{edu.name}} – {{</w:t>
+      </w:r>
+      <w:proofErr w:type="spellStart"/>
+      <w:r>
+        <w:t>edu.location</w:t>
+      </w:r>
+      <w:proofErr w:type="spellEnd"/>
+      <w:r>
+        <w:t>}}</w:t>
+      </w:r>
+      <w:r>
+        <w:tab/>
+      </w:r>
+      <w:r>
+        <w:t>{{</w:t>
+      </w:r>
+      <w:proofErr w:type="spellStart"/>
+      <w:r>
+        <w:t>edu.years</w:t>
+      </w:r>
+      <w:proofErr w:type="spellEnd"/>
+      <w:r>
+        <w:t>}}</w:t>
+      </w:r>
     </w:p>
     <w:p>
-      <w:pPr>
-        <w:rPr>
-          <w:sz w:val="8"/>
-          <w:szCs w:val="10"/>
-        </w:rPr>
-      </w:pPr>
-      <w:r>
-        <w:rPr>
-          <w:noProof/>
-          <w:sz w:val="8"/>
-          <w:szCs w:val="10"/>
-        </w:rPr>
-        <mc:AlternateContent>
-          <mc:Choice Requires="wps">
-            <w:drawing>
-              <wp:inline distT="0" distB="0" distL="0" distR="0" wp14:anchorId="2DE1DB78" wp14:editId="4CAD62EF">
-                <wp:extent cx="5943600" cy="0"/>
-                <wp:effectExtent l="0" t="0" r="0" b="0"/>
-                <wp:docPr id="15" name="Straight Connector 15"/>
-                <wp:cNvGraphicFramePr/>
-                <a:graphic xmlns:a="http://schemas.openxmlformats.org/drawingml/2006/main">
-                  <a:graphicData uri="http://schemas.microsoft.com/office/word/2010/wordprocessingShape">
-                    <wps:wsp>
-                      <wps:cNvCnPr/>
-                      <wps:spPr>
-                        <a:xfrm>
-                          <a:off x="0" y="0"/>
-                          <a:ext cx="5943600" cy="0"/>
-                        </a:xfrm>
-                        <a:prstGeom prst="line">
-                          <a:avLst/>
-                        </a:prstGeom>
-                        <a:noFill/>
-                        <a:ln w="12700" cap="flat" cmpd="sng" algn="ctr">
-                          <a:solidFill>
-                            <a:srgbClr val="7E97AD">
-                              <a:lumMod val="20000"/>
-                              <a:lumOff val="80000"/>
-                            </a:srgbClr>
-                          </a:solidFill>
-                          <a:prstDash val="solid"/>
-                        </a:ln>
-                        <a:effectLst/>
-                      </wps:spPr>
-                      <wps:bodyPr/>
-                    </wps:wsp>
-                  </a:graphicData>
-                </a:graphic>
-              </wp:inline>
-            </w:drawing>
-          </mc:Choice>
-          <mc:Fallback>
-            <w:pict>
-              <v:line w14:anchorId="797BA65D" id="Straight Connector 15" o:spid="_x0000_s1026" style="visibility:visible;mso-wrap-style:square;mso-left-percent:-10001;mso-top-percent:-10001;mso-position-horizontal:absolute;mso-position-horizontal-relative:char;mso-position-vertical:absolute;mso-position-vertical-relative:line;mso-left-percent:-10001;mso-top-percent:-10001" from="0,0" to="468pt,0" o:gfxdata="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" strokecolor="#e5eaef" strokeweight="1pt">
-                <w10:anchorlock/>
-              </v:line>
-            </w:pict>
-          </mc:Fallback>
-        </mc:AlternateContent>
+      <w:r>
+        <w:t>{{</w:t>
+      </w:r>
+      <w:proofErr w:type="spellStart"/>
+      <w:r>
+        <w:t>edu.program</w:t>
+      </w:r>
+      <w:proofErr w:type="spellEnd"/>
+      <w:r>
+        <w:t>}}</w:t>
       </w:r>
     </w:p>
     <w:p>
-      <w:sdt>
-        <w:sdtPr>
-          <w:id w:val="1305892461"/>
-          <w:placeholder>
-            <w:docPart w:val="13C67F9AE98C41D387FABC0071E5C4D7"/>
-          </w:placeholder>
-          <w:temporary/>
-          <w:showingPlcHdr/>
-          <w15:appearance w15:val="hidden"/>
-        </w:sdtPr>
-        <w:sdtContent>
-          <w:r>
-            <w:t>You delivered that big presentation to rave reviews. This is the place to showcase your skills.</w:t>
-          </w:r>
-        </w:sdtContent>
-      </w:sdt>
+      <w:r>
+        <w:t xml:space="preserve">{% </w:t>
+      </w:r>
+      <w:proofErr w:type="spellStart"/>
+      <w:r>
+        <w:t>endfor</w:t>
+      </w:r>
+      <w:proofErr w:type="spellEnd"/>
+      <w:r>
+        <w:t xml:space="preserve"> %}</w:t>
+      </w:r>
     </w:p>
-    <w:p>
-      <w:pPr>
-        <w:pStyle w:val="Subtitle"/>
-        <w:jc w:val="center"/>
-      </w:pPr>
-      <w:sdt>
-        <w:sdtPr>
-          <w:id w:val="692963234"/>
-          <w:placeholder>
-            <w:docPart w:val="9B64CF34001640D891809BA0C4ADCBC0"/>
-          </w:placeholder>
-          <w:temporary/>
-          <w:showingPlcHdr/>
-          <w15:appearance w15:val="hidden"/>
-        </w:sdtPr>
-        <w:sdtContent>
-          <w:r>
-            <w:t>Leadership</w:t>
-          </w:r>
-        </w:sdtContent>
-      </w:sdt>
-    </w:p>
-    <w:p>
-      <w:pPr>
-        <w:rPr>
-          <w:sz w:val="8"/>
-          <w:szCs w:val="10"/>
-        </w:rPr>
-      </w:pPr>
-      <w:r>
-        <w:rPr>
-          <w:noProof/>
-          <w:sz w:val="8"/>
-          <w:szCs w:val="10"/>
-        </w:rPr>
-        <mc:AlternateContent>
-          <mc:Choice Requires="wps">
-            <w:drawing>
-              <wp:inline distT="0" distB="0" distL="0" distR="0" wp14:anchorId="096F1537" wp14:editId="058DA5B7">
-                <wp:extent cx="5943600" cy="0"/>
-                <wp:effectExtent l="0" t="0" r="0" b="0"/>
-                <wp:docPr id="16" name="Straight Connector 16"/>
-                <wp:cNvGraphicFramePr/>
-                <a:graphic xmlns:a="http://schemas.openxmlformats.org/drawingml/2006/main">
-                  <a:graphicData uri="http://schemas.microsoft.com/office/word/2010/wordprocessingShape">
-                    <wps:wsp>
-                      <wps:cNvCnPr/>
-                      <wps:spPr>
-                        <a:xfrm>
-                          <a:off x="0" y="0"/>
-                          <a:ext cx="5943600" cy="0"/>
-                        </a:xfrm>
-                        <a:prstGeom prst="line">
-                          <a:avLst/>
-                        </a:prstGeom>
-                        <a:ln w="12700">
-                          <a:solidFill>
-                            <a:schemeClr val="accent1">
-                              <a:lumMod val="20000"/>
-                              <a:lumOff val="80000"/>
-                            </a:schemeClr>
-                          </a:solidFill>
-                        </a:ln>
-                      </wps:spPr>
-                      <wps:style>
-                        <a:lnRef idx="1">
-                          <a:schemeClr val="accent1"/>
-                        </a:lnRef>
-                        <a:fillRef idx="0">
-                          <a:schemeClr val="accent1"/>
-                        </a:fillRef>
-                        <a:effectRef idx="0">
-                          <a:schemeClr val="accent1"/>
-                        </a:effectRef>
-                        <a:fontRef idx="minor">
-                          <a:schemeClr val="tx1"/>
-                        </a:fontRef>
-                      </wps:style>
-                      <wps:bodyPr/>
-                    </wps:wsp>
-                  </a:graphicData>
-                </a:graphic>
-              </wp:inline>
-            </w:drawing>
-          </mc:Choice>
-          <mc:Fallback>
-            <w:pict>
-              <v:line w14:anchorId="7782A1A9" id="Straight Connector 16" o:spid="_x0000_s1026" style="visibility:visible;mso-wrap-style:square;mso-left-percent:-10001;mso-top-percent:-10001;mso-position-horizontal:absolute;mso-position-horizontal-relative:char;mso-position-vertical:absolute;mso-position-vertical-relative:line;mso-left-percent:-10001;mso-top-percent:-10001" from="0,0" to="468pt,0" o:gfxdata="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" strokecolor="#e5eaee [660]" strokeweight="1pt">
-                <w10:anchorlock/>
-              </v:line>
-            </w:pict>
-          </mc:Fallback>
-        </mc:AlternateContent>
-      </w:r>
-    </w:p>
-    <w:p>
-      <w:sdt>
-        <w:sdtPr>
-          <w:id w:val="60994734"/>
-          <w:placeholder>
-            <w:docPart w:val="A6D90B4FD1FD4EA7A3530BE5A28DCC29"/>
-          </w:placeholder>
-          <w:temporary/>
-          <w:showingPlcHdr/>
-          <w15:appearance w15:val="hidden"/>
-        </w:sdtPr>
-        <w:sdtContent>
-          <w:r>
-            <w:t xml:space="preserve">Are you head of the condo board or a team lead for your favorite charity? This is the perfect place to let </w:t>
-          </w:r>
-          <w:r>
-            <w:t>e</w:t>
-          </w:r>
-          <w:r>
-            <w:t>veryone know.</w:t>
-          </w:r>
-        </w:sdtContent>
-      </w:sdt>
-    </w:p>
-    <w:p>
-      <w:pPr>
-        <w:pStyle w:val="Subtitle"/>
-        <w:jc w:val="center"/>
-      </w:pPr>
-      <w:sdt>
-        <w:sdtPr>
-          <w:id w:val="271750518"/>
-          <w:placeholder>
-            <w:docPart w:val="78DEC54E5CAC4B1E819B96E3FC5E86C3"/>
-          </w:placeholder>
-          <w:temporary/>
-          <w:showingPlcHdr/>
-          <w15:appearance w15:val="hidden"/>
-        </w:sdtPr>
-        <w:sdtContent>
-          <w:r>
-            <w:t>references</w:t>
-          </w:r>
-        </w:sdtContent>
-      </w:sdt>
-    </w:p>
-    <w:p>
-      <w:pPr>
-        <w:rPr>
-          <w:sz w:val="8"/>
-          <w:szCs w:val="10"/>
-        </w:rPr>
-      </w:pPr>
-      <w:r>
-        <w:rPr>
-          <w:noProof/>
-          <w:sz w:val="8"/>
-          <w:szCs w:val="10"/>
-        </w:rPr>
-        <mc:AlternateContent>
-          <mc:Choice Requires="wps">
-            <w:drawing>
-              <wp:inline distT="0" distB="0" distL="0" distR="0" wp14:anchorId="7A1839A2" wp14:editId="0E680400">
-                <wp:extent cx="5943600" cy="0"/>
-                <wp:effectExtent l="0" t="0" r="0" b="0"/>
-                <wp:docPr id="17" name="Straight Connector 17"/>
-                <wp:cNvGraphicFramePr/>
-                <a:graphic xmlns:a="http://schemas.openxmlformats.org/drawingml/2006/main">
-                  <a:graphicData uri="http://schemas.microsoft.com/office/word/2010/wordprocessingShape">
-                    <wps:wsp>
-                      <wps:cNvCnPr/>
-                      <wps:spPr>
-                        <a:xfrm>
-                          <a:off x="0" y="0"/>
-                          <a:ext cx="5943600" cy="0"/>
-                        </a:xfrm>
-                        <a:prstGeom prst="line">
-                          <a:avLst/>
-                        </a:prstGeom>
-                        <a:ln w="12700">
-                          <a:solidFill>
-                            <a:schemeClr val="accent1">
-                              <a:lumMod val="20000"/>
-                              <a:lumOff val="80000"/>
-                            </a:schemeClr>
-                          </a:solidFill>
-                        </a:ln>
-                      </wps:spPr>
-                      <wps:style>
-                        <a:lnRef idx="1">
-                          <a:schemeClr val="accent1"/>
-                        </a:lnRef>
-                        <a:fillRef idx="0">
-                          <a:schemeClr val="accent1"/>
-                        </a:fillRef>
-                        <a:effectRef idx="0">
-                          <a:schemeClr val="accent1"/>
-                        </a:effectRef>
-                        <a:fontRef idx="minor">
-                          <a:schemeClr val="tx1"/>
-                        </a:fontRef>
-                      </wps:style>
-                      <wps:bodyPr/>
-                    </wps:wsp>
-                  </a:graphicData>
-                </a:graphic>
-              </wp:inline>
-            </w:drawing>
-          </mc:Choice>
-          <mc:Fallback>
-            <w:pict>
-              <v:line w14:anchorId="6DFBE251" id="Straight Connector 17" o:spid="_x0000_s1026" style="visibility:visible;mso-wrap-style:square;mso-left-percent:-10001;mso-top-percent:-10001;mso-position-horizontal:absolute;mso-position-horizontal-relative:char;mso-position-vertical:absolute;mso-position-vertical-relative:line;mso-left-percent:-10001;mso-top-percent:-10001" from="0,0" to="468pt,0" o:gfxdata="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" strokecolor="#e5eaee [660]" strokeweight="1pt">
-                <w10:anchorlock/>
-              </v:line>
-            </w:pict>
-          </mc:Fallback>
-        </mc:AlternateContent>
-      </w:r>
-    </w:p>
-    <w:p>
-      <w:pPr>
-        <w:pStyle w:val="ReferenceHeader"/>
-        <w:tabs>
-          <w:tab w:val="center" w:pos="4680"/>
-          <w:tab w:val="right" w:pos="9360"/>
-        </w:tabs>
-      </w:pPr>
-      <w:sdt>
-        <w:sdtPr>
-          <w:id w:val="442970712"/>
-          <w:placeholder>
-            <w:docPart w:val="98743A0ACF59447ABC293995B32E0603"/>
-          </w:placeholder>
-          <w:temporary/>
-          <w:showingPlcHdr/>
-          <w15:appearance w15:val="hidden"/>
-        </w:sdtPr>
-        <w:sdtContent>
-          <w:r>
-            <w:t>Hyperwarp Coffee HQ</w:t>
-          </w:r>
-        </w:sdtContent>
-      </w:sdt>
-      <w:r>
-        <w:tab/>
-      </w:r>
-      <w:sdt>
-        <w:sdtPr>
-          <w:id w:val="237753394"/>
-          <w:placeholder>
-            <w:docPart w:val="F6D9F79249FC4AC3A7538A769ADF8F8B"/>
-          </w:placeholder>
-          <w:temporary/>
-          <w:showingPlcHdr/>
-          <w15:appearance w15:val="hidden"/>
-        </w:sdtPr>
-        <w:sdtContent>
-          <w:r>
-            <w:t>Hyperwarp Coffee HQ</w:t>
-          </w:r>
-        </w:sdtContent>
-      </w:sdt>
-      <w:r>
-        <w:tab/>
-      </w:r>
-      <w:sdt>
-        <w:sdtPr>
-          <w:id w:val="-965430579"/>
-          <w:placeholder>
-            <w:docPart w:val="B73AAFB1989C4543905BEDFFBBBD87D0"/>
-          </w:placeholder>
-          <w:temporary/>
-          <w:showingPlcHdr/>
-          <w15:appearance w15:val="hidden"/>
-        </w:sdtPr>
-        <w:sdtContent>
-          <w:r>
-            <w:t>Hyperwarp Coffee HQ</w:t>
-          </w:r>
-        </w:sdtContent>
-      </w:sdt>
-    </w:p>
-    <w:p>
-      <w:pPr>
-        <w:pStyle w:val="ReferenceContactInfo"/>
-      </w:pPr>
-      <w:sdt>
-        <w:sdtPr>
-          <w:rPr>
-            <w:b/>
-            <w:bCs/>
-          </w:rPr>
-          <w:id w:val="-837229694"/>
-          <w:placeholder>
-            <w:docPart w:val="4DB0E12883E4454FBCAC564696DCE56A"/>
-          </w:placeholder>
-          <w:temporary/>
-          <w:showingPlcHdr/>
-          <w15:appearance w15:val="hidden"/>
-        </w:sdtPr>
-        <w:sdtContent>
-          <w:r>
-            <w:t>Contact information</w:t>
-          </w:r>
-        </w:sdtContent>
-      </w:sdt>
-      <w:r>
-        <w:rPr>
-          <w:b/>
-          <w:bCs/>
-        </w:rPr>
-        <w:tab/>
-      </w:r>
-      <w:sdt>
-        <w:sdtPr>
-          <w:id w:val="274836199"/>
-          <w:placeholder>
-            <w:docPart w:val="0F8C8582C2204616845CCE0762A4EEAE"/>
-          </w:placeholder>
-          <w:temporary/>
-          <w:showingPlcHdr/>
-          <w15:appearance w15:val="hidden"/>
-        </w:sdtPr>
-        <w:sdtContent>
-          <w:r>
-            <w:t>Contact information</w:t>
-          </w:r>
-        </w:sdtContent>
-      </w:sdt>
-      <w:r>
-        <w:tab/>
-      </w:r>
-      <w:sdt>
-        <w:sdtPr>
-          <w:id w:val="-1775703024"/>
-          <w:placeholder>
-            <w:docPart w:val="43CCE224D691492B8EE8A41F223CE2A1"/>
-          </w:placeholder>
-          <w:temporary/>
-          <w:showingPlcHdr/>
-          <w15:appearance w15:val="hidden"/>
-        </w:sdtPr>
-        <w:sdtContent>
-          <w:r>
-            <w:t>Contact information</w:t>
-          </w:r>
-        </w:sdtContent>
-      </w:sdt>
-    </w:p>
+    <w:p/>
+    <w:p/>
     <w:p/>
     <w:sectPr>
       <w:pgSz w:w="12240" w:h="15840" w:code="1"/>
@@ -1206,6 +667,127 @@
     <w:p/>
   </w:footnote>
 </w:footnotes>
+</file>
+
+<file path=word/numbering.xml><?xml version="1.0" encoding="utf-8"?>
+<w:numbering xmlns:wpc="http://schemas.microsoft.com/office/word/2010/wordprocessingCanvas" xmlns:cx="http://schemas.microsoft.com/office/drawing/2014/chartex" xmlns:cx1="http://schemas.microsoft.com/office/drawing/2015/9/8/chartex" xmlns:cx2="http://schemas.microsoft.com/office/drawing/2015/10/21/chartex" xmlns:cx3="http://schemas.microsoft.com/office/drawing/2016/5/9/chartex" xmlns:cx4="http://schemas.microsoft.com/office/drawing/2016/5/10/chartex" xmlns:cx5="http://schemas.microsoft.com/office/drawing/2016/5/11/chartex" xmlns:cx6="http://schemas.microsoft.com/office/drawing/2016/5/12/chartex" xmlns:cx7="http://schemas.microsoft.com/office/drawing/2016/5/13/chartex" xmlns:cx8="http://schemas.microsoft.com/office/drawing/2016/5/14/chartex" xmlns:mc="http://schemas.openxmlformats.org/markup-compatibility/2006" xmlns:aink="http://schemas.microsoft.com/office/drawing/2016/ink" xmlns:am3d="http://schemas.microsoft.com/office/drawing/2017/model3d" xmlns:o="urn:schemas-microsoft-com:office:office" xmlns:oel="http://schemas.microsoft.com/office/2019/extlst" xmlns:r="http://schemas.openxmlformats.org/officeDocument/2006/relationships" xmlns:m="http://schemas.openxmlformats.org/officeDocument/2006/math" xmlns:v="urn:schemas-microsoft-com:vml" xmlns:wp14="http://schemas.microsoft.com/office/word/2010/wordprocessingDrawing" xmlns:wp="http://schemas.openxmlformats.org/drawingml/2006/wordprocessingDrawing" xmlns:w10="urn:schemas-microsoft-com:office:word" xmlns:w="http://schemas.openxmlformats.org/wordprocessingml/2006/main" xmlns:w14="http://schemas.microsoft.com/office/word/2010/wordml" xmlns:w15="http://schemas.microsoft.com/office/word/2012/wordml" xmlns:w16cex="http://schemas.microsoft.com/office/word/2018/wordml/cex" xmlns:w16cid="http://schemas.microsoft.com/office/word/2016/wordml/cid" xmlns:w16="http://schemas.microsoft.com/office/word/2018/wordml" xmlns:w16du="http://schemas.microsoft.com/office/word/2023/wordml/word16du" xmlns:w16sdtdh="http://schemas.microsoft.com/office/word/2020/wordml/sdtdatahash" xmlns:w16sdtfl="http://schemas.microsoft.com/office/word/2024/wordml/sdtformatlock" xmlns:w16se="http://schemas.microsoft.com/office/word/2015/wordml/symex" xmlns:wpg="http://schemas.microsoft.com/office/word/2010/wordprocessingGroup" xmlns:wpi="http://schemas.microsoft.com/office/word/2010/wordprocessingInk" xmlns:wne="http://schemas.microsoft.com/office/word/2006/wordml" xmlns:wps="http://schemas.microsoft.com/office/word/2010/wordprocessingShape" mc:Ignorable="w14 w15 w16se w16cid w16 w16cex w16sdtdh w16sdtfl w16du wp14">
+  <w:abstractNum w:abstractNumId="0" w15:restartNumberingAfterBreak="0">
+    <w:nsid w:val="754A6B32"/>
+    <w:multiLevelType w:val="hybridMultilevel"/>
+    <w:tmpl w:val="655C0234"/>
+    <w:lvl w:ilvl="0" w:tplc="04090001">
+      <w:start w:val="1"/>
+      <w:numFmt w:val="bullet"/>
+      <w:lvlText w:val=""/>
+      <w:lvlJc w:val="left"/>
+      <w:pPr>
+        <w:ind w:left="775" w:hanging="360"/>
+      </w:pPr>
+      <w:rPr>
+        <w:rFonts w:ascii="Symbol" w:hAnsi="Symbol" w:hint="default"/>
+      </w:rPr>
+    </w:lvl>
+    <w:lvl w:ilvl="1" w:tplc="04090003" w:tentative="1">
+      <w:start w:val="1"/>
+      <w:numFmt w:val="bullet"/>
+      <w:lvlText w:val="o"/>
+      <w:lvlJc w:val="left"/>
+      <w:pPr>
+        <w:ind w:left="1495" w:hanging="360"/>
+      </w:pPr>
+      <w:rPr>
+        <w:rFonts w:ascii="Courier New" w:hAnsi="Courier New" w:cs="Courier New" w:hint="default"/>
+      </w:rPr>
+    </w:lvl>
+    <w:lvl w:ilvl="2" w:tplc="04090005" w:tentative="1">
+      <w:start w:val="1"/>
+      <w:numFmt w:val="bullet"/>
+      <w:lvlText w:val=""/>
+      <w:lvlJc w:val="left"/>
+      <w:pPr>
+        <w:ind w:left="2215" w:hanging="360"/>
+      </w:pPr>
+      <w:rPr>
+        <w:rFonts w:ascii="Wingdings" w:hAnsi="Wingdings" w:hint="default"/>
+      </w:rPr>
+    </w:lvl>
+    <w:lvl w:ilvl="3" w:tplc="04090001" w:tentative="1">
+      <w:start w:val="1"/>
+      <w:numFmt w:val="bullet"/>
+      <w:lvlText w:val=""/>
+      <w:lvlJc w:val="left"/>
+      <w:pPr>
+        <w:ind w:left="2935" w:hanging="360"/>
+      </w:pPr>
+      <w:rPr>
+        <w:rFonts w:ascii="Symbol" w:hAnsi="Symbol" w:hint="default"/>
+      </w:rPr>
+    </w:lvl>
+    <w:lvl w:ilvl="4" w:tplc="04090003" w:tentative="1">
+      <w:start w:val="1"/>
+      <w:numFmt w:val="bullet"/>
+      <w:lvlText w:val="o"/>
+      <w:lvlJc w:val="left"/>
+      <w:pPr>
+        <w:ind w:left="3655" w:hanging="360"/>
+      </w:pPr>
+      <w:rPr>
+        <w:rFonts w:ascii="Courier New" w:hAnsi="Courier New" w:cs="Courier New" w:hint="default"/>
+      </w:rPr>
+    </w:lvl>
+    <w:lvl w:ilvl="5" w:tplc="04090005" w:tentative="1">
+      <w:start w:val="1"/>
+      <w:numFmt w:val="bullet"/>
+      <w:lvlText w:val=""/>
+      <w:lvlJc w:val="left"/>
+      <w:pPr>
+        <w:ind w:left="4375" w:hanging="360"/>
+      </w:pPr>
+      <w:rPr>
+        <w:rFonts w:ascii="Wingdings" w:hAnsi="Wingdings" w:hint="default"/>
+      </w:rPr>
+    </w:lvl>
+    <w:lvl w:ilvl="6" w:tplc="04090001" w:tentative="1">
+      <w:start w:val="1"/>
+      <w:numFmt w:val="bullet"/>
+      <w:lvlText w:val=""/>
+      <w:lvlJc w:val="left"/>
+      <w:pPr>
+        <w:ind w:left="5095" w:hanging="360"/>
+      </w:pPr>
+      <w:rPr>
+        <w:rFonts w:ascii="Symbol" w:hAnsi="Symbol" w:hint="default"/>
+      </w:rPr>
+    </w:lvl>
+    <w:lvl w:ilvl="7" w:tplc="04090003" w:tentative="1">
+      <w:start w:val="1"/>
+      <w:numFmt w:val="bullet"/>
+      <w:lvlText w:val="o"/>
+      <w:lvlJc w:val="left"/>
+      <w:pPr>
+        <w:ind w:left="5815" w:hanging="360"/>
+      </w:pPr>
+      <w:rPr>
+        <w:rFonts w:ascii="Courier New" w:hAnsi="Courier New" w:cs="Courier New" w:hint="default"/>
+      </w:rPr>
+    </w:lvl>
+    <w:lvl w:ilvl="8" w:tplc="04090005" w:tentative="1">
+      <w:start w:val="1"/>
+      <w:numFmt w:val="bullet"/>
+      <w:lvlText w:val=""/>
+      <w:lvlJc w:val="left"/>
+      <w:pPr>
+        <w:ind w:left="6535" w:hanging="360"/>
+      </w:pPr>
+      <w:rPr>
+        <w:rFonts w:ascii="Wingdings" w:hAnsi="Wingdings" w:hint="default"/>
+      </w:rPr>
+    </w:lvl>
+  </w:abstractNum>
+  <w:num w:numId="1" w16cid:durableId="508058676">
+    <w:abstractNumId w:val="0"/>
+  </w:num>
+</w:numbering>
 </file>
 
 <file path=word/styles.xml><?xml version="1.0" encoding="utf-8"?>
@@ -1606,7 +1188,7 @@
   <w:style w:type="paragraph" w:default="1" w:styleId="Normal">
     <w:name w:val="Normal"/>
     <w:qFormat/>
-    <w:rsid w:val="008A268C"/>
+    <w:rsid w:val="00E1420D"/>
     <w:pPr>
       <w:spacing w:before="120" w:after="0" w:line="240" w:lineRule="auto"/>
     </w:pPr>
@@ -2216,99 +1798,24 @@
       <w:bCs w:val="0"/>
     </w:rPr>
   </w:style>
+  <w:style w:type="paragraph" w:styleId="ListParagraph">
+    <w:name w:val="List Paragraph"/>
+    <w:basedOn w:val="Normal"/>
+    <w:uiPriority w:val="34"/>
+    <w:semiHidden/>
+    <w:qFormat/>
+    <w:rsid w:val="009564F2"/>
+    <w:pPr>
+      <w:ind w:left="720"/>
+      <w:contextualSpacing/>
+    </w:pPr>
+  </w:style>
 </w:styles>
 </file>
 
 <file path=word/glossary/document.xml><?xml version="1.0" encoding="utf-8"?>
 <w:glossaryDocument xmlns:wpc="http://schemas.microsoft.com/office/word/2010/wordprocessingCanvas" xmlns:cx="http://schemas.microsoft.com/office/drawing/2014/chartex" xmlns:cx1="http://schemas.microsoft.com/office/drawing/2015/9/8/chartex" xmlns:cx2="http://schemas.microsoft.com/office/drawing/2015/10/21/chartex" xmlns:cx3="http://schemas.microsoft.com/office/drawing/2016/5/9/chartex" xmlns:cx4="http://schemas.microsoft.com/office/drawing/2016/5/10/chartex" xmlns:cx5="http://schemas.microsoft.com/office/drawing/2016/5/11/chartex" xmlns:cx6="http://schemas.microsoft.com/office/drawing/2016/5/12/chartex" xmlns:cx7="http://schemas.microsoft.com/office/drawing/2016/5/13/chartex" xmlns:cx8="http://schemas.microsoft.com/office/drawing/2016/5/14/chartex" xmlns:mc="http://schemas.openxmlformats.org/markup-compatibility/2006" xmlns:aink="http://schemas.microsoft.com/office/drawing/2016/ink" xmlns:am3d="http://schemas.microsoft.com/office/drawing/2017/model3d" xmlns:o="urn:schemas-microsoft-com:office:office" xmlns:oel="http://schemas.microsoft.com/office/2019/extlst" xmlns:r="http://schemas.openxmlformats.org/officeDocument/2006/relationships" xmlns:m="http://schemas.openxmlformats.org/officeDocument/2006/math" xmlns:v="urn:schemas-microsoft-com:vml" xmlns:wp14="http://schemas.microsoft.com/office/word/2010/wordprocessingDrawing" xmlns:wp="http://schemas.openxmlformats.org/drawingml/2006/wordprocessingDrawing" xmlns:w10="urn:schemas-microsoft-com:office:word" xmlns:w="http://schemas.openxmlformats.org/wordprocessingml/2006/main" xmlns:w14="http://schemas.microsoft.com/office/word/2010/wordml" xmlns:w15="http://schemas.microsoft.com/office/word/2012/wordml" xmlns:w16cex="http://schemas.microsoft.com/office/word/2018/wordml/cex" xmlns:w16cid="http://schemas.microsoft.com/office/word/2016/wordml/cid" xmlns:w16="http://schemas.microsoft.com/office/word/2018/wordml" xmlns:w16du="http://schemas.microsoft.com/office/word/2023/wordml/word16du" xmlns:w16sdtdh="http://schemas.microsoft.com/office/word/2020/wordml/sdtdatahash" xmlns:w16sdtfl="http://schemas.microsoft.com/office/word/2024/wordml/sdtformatlock" xmlns:w16se="http://schemas.microsoft.com/office/word/2015/wordml/symex" xmlns:wpg="http://schemas.microsoft.com/office/word/2010/wordprocessingGroup" xmlns:wpi="http://schemas.microsoft.com/office/word/2010/wordprocessingInk" xmlns:wne="http://schemas.microsoft.com/office/word/2006/wordml" xmlns:wps="http://schemas.microsoft.com/office/word/2010/wordprocessingShape" mc:Ignorable="w14 w15 w16se w16cid w16 w16cex w16sdtdh w16sdtfl w16du wp14">
   <w:docParts>
-    <w:docPart>
-      <w:docPartPr>
-        <w:name w:val="D31DCFD64212468B93B026DD2D41C5B1"/>
-        <w:category>
-          <w:name w:val="General"/>
-          <w:gallery w:val="placeholder"/>
-        </w:category>
-        <w:types>
-          <w:type w:val="bbPlcHdr"/>
-        </w:types>
-        <w:behaviors>
-          <w:behavior w:val="content"/>
-        </w:behaviors>
-        <w:guid w:val="{EEE3FE02-FCD0-49A6-A575-4FAB3965B26A}"/>
-      </w:docPartPr>
-      <w:docPartBody>
-        <w:p>
-          <w:pPr>
-            <w:pStyle w:val="D31DCFD64212468B93B026DD2D41C5B12"/>
-          </w:pPr>
-          <w:r>
-            <w:t>432 1</w:t>
-          </w:r>
-          <w:r>
-            <w:rPr>
-              <w:vertAlign w:val="superscript"/>
-            </w:rPr>
-            <w:t>st</w:t>
-          </w:r>
-          <w:r>
-            <w:t xml:space="preserve"> Ave, Saint Paul, MN 65432</w:t>
-          </w:r>
-        </w:p>
-      </w:docPartBody>
-    </w:docPart>
-    <w:docPart>
-      <w:docPartPr>
-        <w:name w:val="CA219891F5494DF29F4141D8205957E0"/>
-        <w:category>
-          <w:name w:val="General"/>
-          <w:gallery w:val="placeholder"/>
-        </w:category>
-        <w:types>
-          <w:type w:val="bbPlcHdr"/>
-        </w:types>
-        <w:behaviors>
-          <w:behavior w:val="content"/>
-        </w:behaviors>
-        <w:guid w:val="{44487341-9FD6-4EA8-99A9-C888FB1C1AB7}"/>
-      </w:docPartPr>
-      <w:docPartBody>
-        <w:p>
-          <w:pPr>
-            <w:pStyle w:val="CA219891F5494DF29F4141D8205957E0"/>
-          </w:pPr>
-          <w:r>
-            <w:t>805.555.0123</w:t>
-          </w:r>
-        </w:p>
-      </w:docPartBody>
-    </w:docPart>
-    <w:docPart>
-      <w:docPartPr>
-        <w:name w:val="55D0C763A8A24C17AEF08F566D4F198F"/>
-        <w:category>
-          <w:name w:val="General"/>
-          <w:gallery w:val="placeholder"/>
-        </w:category>
-        <w:types>
-          <w:type w:val="bbPlcHdr"/>
-        </w:types>
-        <w:behaviors>
-          <w:behavior w:val="content"/>
-        </w:behaviors>
-        <w:guid w:val="{39F7705D-6848-45A3-B5CB-880B45BF3FC5}"/>
-      </w:docPartPr>
-      <w:docPartBody>
-        <w:p>
-          <w:pPr>
-            <w:pStyle w:val="55D0C763A8A24C17AEF08F566D4F198F"/>
-          </w:pPr>
-          <w:r>
-            <w:t>interestingsite.com</w:t>
-          </w:r>
-        </w:p>
-      </w:docPartBody>
-    </w:docPart>
     <w:docPart>
       <w:docPartPr>
         <w:name w:val="E25249A57E5D4FFEB4EA2A9A6A50810B"/>
@@ -2331,35 +1838,6 @@
           </w:pPr>
           <w:r>
             <w:t>Objective</w:t>
-          </w:r>
-        </w:p>
-      </w:docPartBody>
-    </w:docPart>
-    <w:docPart>
-      <w:docPartPr>
-        <w:name w:val="AA3F40C37077422696013624E357097C"/>
-        <w:category>
-          <w:name w:val="General"/>
-          <w:gallery w:val="placeholder"/>
-        </w:category>
-        <w:types>
-          <w:type w:val="bbPlcHdr"/>
-        </w:types>
-        <w:behaviors>
-          <w:behavior w:val="content"/>
-        </w:behaviors>
-        <w:guid w:val="{0717ABD8-FC54-4B4A-A1CB-3E1112ECA93F}"/>
-      </w:docPartPr>
-      <w:docPartBody>
-        <w:p>
-          <w:pPr>
-            <w:pStyle w:val="AA3F40C37077422696013624E357097C"/>
-          </w:pPr>
-          <w:r>
-            <w:t>This is the place for a brief summary of your key responsibilities</w:t>
-          </w:r>
-          <w:r>
-            <w:t xml:space="preserve"> and accomplishments.</w:t>
           </w:r>
         </w:p>
       </w:docPartBody>
@@ -2395,35 +1873,6 @@
     </w:docPart>
     <w:docPart>
       <w:docPartPr>
-        <w:name w:val="7FDEBD55FBAB4AFCB844614C836FA86D"/>
-        <w:category>
-          <w:name w:val="General"/>
-          <w:gallery w:val="placeholder"/>
-        </w:category>
-        <w:types>
-          <w:type w:val="bbPlcHdr"/>
-        </w:types>
-        <w:behaviors>
-          <w:behavior w:val="content"/>
-        </w:behaviors>
-        <w:guid w:val="{AE4E468A-052C-4785-842A-1C1A23303F03}"/>
-      </w:docPartPr>
-      <w:docPartBody>
-        <w:p>
-          <w:pPr>
-            <w:pStyle w:val="7FDEBD55FBAB4AFCB844614C836FA86D"/>
-          </w:pPr>
-          <w:r>
-            <w:t>You might want to include a brief summary of certifications and professional skill</w:t>
-          </w:r>
-          <w:r>
-            <w:t>s.</w:t>
-          </w:r>
-        </w:p>
-      </w:docPartBody>
-    </w:docPart>
-    <w:docPart>
-      <w:docPartPr>
         <w:name w:val="425D44AF6B9243A886CBCB5C734EDDD8"/>
         <w:category>
           <w:name w:val="General"/>
@@ -2444,165 +1893,6 @@
           </w:pPr>
           <w:r>
             <w:t>Experience</w:t>
-          </w:r>
-        </w:p>
-      </w:docPartBody>
-    </w:docPart>
-    <w:docPart>
-      <w:docPartPr>
-        <w:name w:val="2811B0B97FB74750A033B14A5D0D3891"/>
-        <w:category>
-          <w:name w:val="General"/>
-          <w:gallery w:val="placeholder"/>
-        </w:category>
-        <w:types>
-          <w:type w:val="bbPlcHdr"/>
-        </w:types>
-        <w:behaviors>
-          <w:behavior w:val="content"/>
-        </w:behaviors>
-        <w:guid w:val="{1D4D3455-255B-47A8-8FA4-69647F636013}"/>
-      </w:docPartPr>
-      <w:docPartBody>
-        <w:p>
-          <w:pPr>
-            <w:pStyle w:val="2811B0B97FB74750A033B14A5D0D3891"/>
-          </w:pPr>
-          <w:r>
-            <w:t>Hyperwarp Coffee – Atlanta, GA</w:t>
-          </w:r>
-        </w:p>
-      </w:docPartBody>
-    </w:docPart>
-    <w:docPart>
-      <w:docPartPr>
-        <w:name w:val="FEF7BC339A494B4D854091F18C0B0764"/>
-        <w:category>
-          <w:name w:val="General"/>
-          <w:gallery w:val="placeholder"/>
-        </w:category>
-        <w:types>
-          <w:type w:val="bbPlcHdr"/>
-        </w:types>
-        <w:behaviors>
-          <w:behavior w:val="content"/>
-        </w:behaviors>
-        <w:guid w:val="{B4E58F9C-A006-4CC2-A39F-B6A8A14B7C21}"/>
-      </w:docPartPr>
-      <w:docPartBody>
-        <w:p>
-          <w:pPr>
-            <w:pStyle w:val="FEF7BC339A494B4D854091F18C0B0764"/>
-          </w:pPr>
-          <w:r>
-            <w:t>11.XX – Present</w:t>
-          </w:r>
-        </w:p>
-      </w:docPartBody>
-    </w:docPart>
-    <w:docPart>
-      <w:docPartPr>
-        <w:name w:val="1E8DA938CBCA43F48A630ADA5B03B16F"/>
-        <w:category>
-          <w:name w:val="General"/>
-          <w:gallery w:val="placeholder"/>
-        </w:category>
-        <w:types>
-          <w:type w:val="bbPlcHdr"/>
-        </w:types>
-        <w:behaviors>
-          <w:behavior w:val="content"/>
-        </w:behaviors>
-        <w:guid w:val="{F5789E96-A57A-48C0-BD49-3E3A4102AD8B}"/>
-      </w:docPartPr>
-      <w:docPartBody>
-        <w:p>
-          <w:pPr>
-            <w:pStyle w:val="1E8DA938CBCA43F48A630ADA5B03B16F"/>
-          </w:pPr>
-          <w:r>
-            <w:t>This is the place for a brief summary of your key responsibilities and accomplishments.</w:t>
-          </w:r>
-        </w:p>
-      </w:docPartBody>
-    </w:docPart>
-    <w:docPart>
-      <w:docPartPr>
-        <w:name w:val="85709D2E21824E399D95FCDAD7E8ED90"/>
-        <w:category>
-          <w:name w:val="General"/>
-          <w:gallery w:val="placeholder"/>
-        </w:category>
-        <w:types>
-          <w:type w:val="bbPlcHdr"/>
-        </w:types>
-        <w:behaviors>
-          <w:behavior w:val="content"/>
-        </w:behaviors>
-        <w:guid w:val="{760E845F-A3CB-4800-AC1F-2637D5438AD8}"/>
-      </w:docPartPr>
-      <w:docPartBody>
-        <w:p>
-          <w:pPr>
-            <w:pStyle w:val="85709D2E21824E399D95FCDAD7E8ED90"/>
-          </w:pPr>
-          <w:r>
-            <w:t>Hyperwarp Coffee – Atlanta, GA</w:t>
-          </w:r>
-        </w:p>
-      </w:docPartBody>
-    </w:docPart>
-    <w:docPart>
-      <w:docPartPr>
-        <w:name w:val="6CCE5D6E0F344DE2B0B72C3A95FA7012"/>
-        <w:category>
-          <w:name w:val="General"/>
-          <w:gallery w:val="placeholder"/>
-        </w:category>
-        <w:types>
-          <w:type w:val="bbPlcHdr"/>
-        </w:types>
-        <w:behaviors>
-          <w:behavior w:val="content"/>
-        </w:behaviors>
-        <w:guid w:val="{78B00FA5-A408-48F4-8177-B27364F2600A}"/>
-      </w:docPartPr>
-      <w:docPartBody>
-        <w:p>
-          <w:pPr>
-            <w:pStyle w:val="6CCE5D6E0F344DE2B0B72C3A95FA7012"/>
-          </w:pPr>
-          <w:r>
-            <w:t>6.XX – 4.XX</w:t>
-          </w:r>
-        </w:p>
-      </w:docPartBody>
-    </w:docPart>
-    <w:docPart>
-      <w:docPartPr>
-        <w:name w:val="A5CB8B320FA9411F820D0A140BA442BC"/>
-        <w:category>
-          <w:name w:val="General"/>
-          <w:gallery w:val="placeholder"/>
-        </w:category>
-        <w:types>
-          <w:type w:val="bbPlcHdr"/>
-        </w:types>
-        <w:behaviors>
-          <w:behavior w:val="content"/>
-        </w:behaviors>
-        <w:guid w:val="{C3E0D203-7D1F-40D1-9EB6-B269CE243412}"/>
-      </w:docPartPr>
-      <w:docPartBody>
-        <w:p>
-          <w:pPr>
-            <w:pStyle w:val="A5CB8B320FA9411F820D0A140BA442BC"/>
-          </w:pPr>
-          <w:r>
-            <w:t>This is the place for a brief summary of your key responsibilities and accomplishments</w:t>
-          </w:r>
-          <w:r>
-            <w:t>.</w:t>
           </w:r>
         </w:p>
       </w:docPartBody>
@@ -2633,417 +1923,40 @@
         </w:p>
       </w:docPartBody>
     </w:docPart>
-    <w:docPart>
-      <w:docPartPr>
-        <w:name w:val="E11D9062F61B46D2AFE628E636498257"/>
-        <w:category>
-          <w:name w:val="General"/>
-          <w:gallery w:val="placeholder"/>
-        </w:category>
-        <w:types>
-          <w:type w:val="bbPlcHdr"/>
-        </w:types>
-        <w:behaviors>
-          <w:behavior w:val="content"/>
-        </w:behaviors>
-        <w:guid w:val="{5F953B65-20DF-4BE6-A8CF-06AC1AB81797}"/>
-      </w:docPartPr>
-      <w:docPartBody>
-        <w:p>
-          <w:pPr>
-            <w:pStyle w:val="E11D9062F61B46D2AFE628E636498257"/>
-          </w:pPr>
-          <w:r>
-            <w:t>Glennwood University – Detroit, MI</w:t>
-          </w:r>
-        </w:p>
-      </w:docPartBody>
-    </w:docPart>
-    <w:docPart>
-      <w:docPartPr>
-        <w:name w:val="C190ADF41AD444F38E1C2770C8E446DA"/>
-        <w:category>
-          <w:name w:val="General"/>
-          <w:gallery w:val="placeholder"/>
-        </w:category>
-        <w:types>
-          <w:type w:val="bbPlcHdr"/>
-        </w:types>
-        <w:behaviors>
-          <w:behavior w:val="content"/>
-        </w:behaviors>
-        <w:guid w:val="{419334AE-BBBF-4B4F-82DC-AF726A68C959}"/>
-      </w:docPartPr>
-      <w:docPartBody>
-        <w:p>
-          <w:pPr>
-            <w:pStyle w:val="C190ADF41AD444F38E1C2770C8E446DA"/>
-          </w:pPr>
-          <w:r>
-            <w:t>20XX</w:t>
-          </w:r>
-        </w:p>
-      </w:docPartBody>
-    </w:docPart>
-    <w:docPart>
-      <w:docPartPr>
-        <w:name w:val="D1B35484A2624034BE50B478AA9A9495"/>
-        <w:category>
-          <w:name w:val="General"/>
-          <w:gallery w:val="placeholder"/>
-        </w:category>
-        <w:types>
-          <w:type w:val="bbPlcHdr"/>
-        </w:types>
-        <w:behaviors>
-          <w:behavior w:val="content"/>
-        </w:behaviors>
-        <w:guid w:val="{2BD99305-083A-49C0-8923-82BA0752FDE5}"/>
-      </w:docPartPr>
-      <w:docPartBody>
-        <w:p>
-          <w:pPr>
-            <w:pStyle w:val="D1B35484A2624034BE50B478AA9A9495"/>
-          </w:pPr>
-          <w:r>
-            <w:t>Business Communication Degree</w:t>
-          </w:r>
-        </w:p>
-      </w:docPartBody>
-    </w:docPart>
-    <w:docPart>
-      <w:docPartPr>
-        <w:name w:val="ED33BBCC8BBA445289B91528C37CEF65"/>
-        <w:category>
-          <w:name w:val="General"/>
-          <w:gallery w:val="placeholder"/>
-        </w:category>
-        <w:types>
-          <w:type w:val="bbPlcHdr"/>
-        </w:types>
-        <w:behaviors>
-          <w:behavior w:val="content"/>
-        </w:behaviors>
-        <w:guid w:val="{94D23473-12CB-4226-B3D0-A19C2BB0146F}"/>
-      </w:docPartPr>
-      <w:docPartBody>
-        <w:p>
-          <w:pPr>
-            <w:pStyle w:val="ED33BBCC8BBA445289B91528C37CEF65"/>
-          </w:pPr>
-          <w:r>
-            <w:t>You might want to include your GPA here and a brief summary of relevant coursework,</w:t>
-          </w:r>
-          <w:r>
-            <w:t xml:space="preserve"> </w:t>
-          </w:r>
-          <w:r>
-            <w:t>awards, and honors</w:t>
-          </w:r>
-          <w:r>
-            <w:t>.</w:t>
-          </w:r>
-        </w:p>
-      </w:docPartBody>
-    </w:docPart>
-    <w:docPart>
-      <w:docPartPr>
-        <w:name w:val="258F2018F4CA44C1BE51981D3479ED01"/>
-        <w:category>
-          <w:name w:val="General"/>
-          <w:gallery w:val="placeholder"/>
-        </w:category>
-        <w:types>
-          <w:type w:val="bbPlcHdr"/>
-        </w:types>
-        <w:behaviors>
-          <w:behavior w:val="content"/>
-        </w:behaviors>
-        <w:guid w:val="{76BA5A7F-7901-4BE7-BE6B-05B2514B8049}"/>
-      </w:docPartPr>
-      <w:docPartBody>
-        <w:p>
-          <w:pPr>
-            <w:pStyle w:val="258F2018F4CA44C1BE51981D3479ED01"/>
-          </w:pPr>
-          <w:r>
-            <w:t>communication</w:t>
-          </w:r>
-        </w:p>
-      </w:docPartBody>
-    </w:docPart>
-    <w:docPart>
-      <w:docPartPr>
-        <w:name w:val="13C67F9AE98C41D387FABC0071E5C4D7"/>
-        <w:category>
-          <w:name w:val="General"/>
-          <w:gallery w:val="placeholder"/>
-        </w:category>
-        <w:types>
-          <w:type w:val="bbPlcHdr"/>
-        </w:types>
-        <w:behaviors>
-          <w:behavior w:val="content"/>
-        </w:behaviors>
-        <w:guid w:val="{2ABD14D3-388A-434F-BC92-95A044D62D81}"/>
-      </w:docPartPr>
-      <w:docPartBody>
-        <w:p>
-          <w:pPr>
-            <w:pStyle w:val="13C67F9AE98C41D387FABC0071E5C4D7"/>
-          </w:pPr>
-          <w:r>
-            <w:t>You delivered that big presentation to rave reviews. This is the place to showcase your skills.</w:t>
-          </w:r>
-        </w:p>
-      </w:docPartBody>
-    </w:docPart>
-    <w:docPart>
-      <w:docPartPr>
-        <w:name w:val="9B64CF34001640D891809BA0C4ADCBC0"/>
-        <w:category>
-          <w:name w:val="General"/>
-          <w:gallery w:val="placeholder"/>
-        </w:category>
-        <w:types>
-          <w:type w:val="bbPlcHdr"/>
-        </w:types>
-        <w:behaviors>
-          <w:behavior w:val="content"/>
-        </w:behaviors>
-        <w:guid w:val="{7143D6AD-C668-48F0-AAC8-56D13B5638C4}"/>
-      </w:docPartPr>
-      <w:docPartBody>
-        <w:p>
-          <w:pPr>
-            <w:pStyle w:val="9B64CF34001640D891809BA0C4ADCBC0"/>
-          </w:pPr>
-          <w:r>
-            <w:t>Leadership</w:t>
-          </w:r>
-        </w:p>
-      </w:docPartBody>
-    </w:docPart>
-    <w:docPart>
-      <w:docPartPr>
-        <w:name w:val="A6D90B4FD1FD4EA7A3530BE5A28DCC29"/>
-        <w:category>
-          <w:name w:val="General"/>
-          <w:gallery w:val="placeholder"/>
-        </w:category>
-        <w:types>
-          <w:type w:val="bbPlcHdr"/>
-        </w:types>
-        <w:behaviors>
-          <w:behavior w:val="content"/>
-        </w:behaviors>
-        <w:guid w:val="{D7CCD571-2FD8-4377-836D-07722E575D89}"/>
-      </w:docPartPr>
-      <w:docPartBody>
-        <w:p>
-          <w:pPr>
-            <w:pStyle w:val="A6D90B4FD1FD4EA7A3530BE5A28DCC29"/>
-          </w:pPr>
-          <w:r>
-            <w:t xml:space="preserve">Are you head of the condo board or a team lead for your favorite charity? This is the perfect place to let </w:t>
-          </w:r>
-          <w:r>
-            <w:t>e</w:t>
-          </w:r>
-          <w:r>
-            <w:t>veryone know.</w:t>
-          </w:r>
-        </w:p>
-      </w:docPartBody>
-    </w:docPart>
-    <w:docPart>
-      <w:docPartPr>
-        <w:name w:val="78DEC54E5CAC4B1E819B96E3FC5E86C3"/>
-        <w:category>
-          <w:name w:val="General"/>
-          <w:gallery w:val="placeholder"/>
-        </w:category>
-        <w:types>
-          <w:type w:val="bbPlcHdr"/>
-        </w:types>
-        <w:behaviors>
-          <w:behavior w:val="content"/>
-        </w:behaviors>
-        <w:guid w:val="{22700BE0-2AF3-4C6B-ABDF-1171B2EBC603}"/>
-      </w:docPartPr>
-      <w:docPartBody>
-        <w:p>
-          <w:pPr>
-            <w:pStyle w:val="78DEC54E5CAC4B1E819B96E3FC5E86C3"/>
-          </w:pPr>
-          <w:r>
-            <w:t>references</w:t>
-          </w:r>
-        </w:p>
-      </w:docPartBody>
-    </w:docPart>
-    <w:docPart>
-      <w:docPartPr>
-        <w:name w:val="98743A0ACF59447ABC293995B32E0603"/>
-        <w:category>
-          <w:name w:val="General"/>
-          <w:gallery w:val="placeholder"/>
-        </w:category>
-        <w:types>
-          <w:type w:val="bbPlcHdr"/>
-        </w:types>
-        <w:behaviors>
-          <w:behavior w:val="content"/>
-        </w:behaviors>
-        <w:guid w:val="{A8B10B8D-3B1F-4382-93E0-BCD0E04CBC0D}"/>
-      </w:docPartPr>
-      <w:docPartBody>
-        <w:p>
-          <w:pPr>
-            <w:pStyle w:val="98743A0ACF59447ABC293995B32E0603"/>
-          </w:pPr>
-          <w:r>
-            <w:t>Hyperwarp Coffee HQ</w:t>
-          </w:r>
-        </w:p>
-      </w:docPartBody>
-    </w:docPart>
-    <w:docPart>
-      <w:docPartPr>
-        <w:name w:val="F6D9F79249FC4AC3A7538A769ADF8F8B"/>
-        <w:category>
-          <w:name w:val="General"/>
-          <w:gallery w:val="placeholder"/>
-        </w:category>
-        <w:types>
-          <w:type w:val="bbPlcHdr"/>
-        </w:types>
-        <w:behaviors>
-          <w:behavior w:val="content"/>
-        </w:behaviors>
-        <w:guid w:val="{77B909B4-8DE9-4F33-8FA4-F77BB998D141}"/>
-      </w:docPartPr>
-      <w:docPartBody>
-        <w:p>
-          <w:pPr>
-            <w:pStyle w:val="F6D9F79249FC4AC3A7538A769ADF8F8B"/>
-          </w:pPr>
-          <w:r>
-            <w:t>Hyperwarp Coffee HQ</w:t>
-          </w:r>
-        </w:p>
-      </w:docPartBody>
-    </w:docPart>
-    <w:docPart>
-      <w:docPartPr>
-        <w:name w:val="B73AAFB1989C4543905BEDFFBBBD87D0"/>
-        <w:category>
-          <w:name w:val="General"/>
-          <w:gallery w:val="placeholder"/>
-        </w:category>
-        <w:types>
-          <w:type w:val="bbPlcHdr"/>
-        </w:types>
-        <w:behaviors>
-          <w:behavior w:val="content"/>
-        </w:behaviors>
-        <w:guid w:val="{C95D221C-9432-4130-850D-61757CFE88F4}"/>
-      </w:docPartPr>
-      <w:docPartBody>
-        <w:p>
-          <w:pPr>
-            <w:pStyle w:val="B73AAFB1989C4543905BEDFFBBBD87D0"/>
-          </w:pPr>
-          <w:r>
-            <w:t>Hyperwarp Coffee HQ</w:t>
-          </w:r>
-        </w:p>
-      </w:docPartBody>
-    </w:docPart>
-    <w:docPart>
-      <w:docPartPr>
-        <w:name w:val="4DB0E12883E4454FBCAC564696DCE56A"/>
-        <w:category>
-          <w:name w:val="General"/>
-          <w:gallery w:val="placeholder"/>
-        </w:category>
-        <w:types>
-          <w:type w:val="bbPlcHdr"/>
-        </w:types>
-        <w:behaviors>
-          <w:behavior w:val="content"/>
-        </w:behaviors>
-        <w:guid w:val="{307E3525-30F3-45D1-9339-B92126B87A46}"/>
-      </w:docPartPr>
-      <w:docPartBody>
-        <w:p>
-          <w:pPr>
-            <w:pStyle w:val="4DB0E12883E4454FBCAC564696DCE56A"/>
-          </w:pPr>
-          <w:r>
-            <w:t>Contact information</w:t>
-          </w:r>
-        </w:p>
-      </w:docPartBody>
-    </w:docPart>
-    <w:docPart>
-      <w:docPartPr>
-        <w:name w:val="0F8C8582C2204616845CCE0762A4EEAE"/>
-        <w:category>
-          <w:name w:val="General"/>
-          <w:gallery w:val="placeholder"/>
-        </w:category>
-        <w:types>
-          <w:type w:val="bbPlcHdr"/>
-        </w:types>
-        <w:behaviors>
-          <w:behavior w:val="content"/>
-        </w:behaviors>
-        <w:guid w:val="{E1A85653-8609-4D2E-BEFB-C6A83A2D1EB9}"/>
-      </w:docPartPr>
-      <w:docPartBody>
-        <w:p>
-          <w:pPr>
-            <w:pStyle w:val="0F8C8582C2204616845CCE0762A4EEAE"/>
-          </w:pPr>
-          <w:r>
-            <w:t>Contact information</w:t>
-          </w:r>
-        </w:p>
-      </w:docPartBody>
-    </w:docPart>
-    <w:docPart>
-      <w:docPartPr>
-        <w:name w:val="43CCE224D691492B8EE8A41F223CE2A1"/>
-        <w:category>
-          <w:name w:val="General"/>
-          <w:gallery w:val="placeholder"/>
-        </w:category>
-        <w:types>
-          <w:type w:val="bbPlcHdr"/>
-        </w:types>
-        <w:behaviors>
-          <w:behavior w:val="content"/>
-        </w:behaviors>
-        <w:guid w:val="{41255DB2-BC75-4531-AEEF-289676C22334}"/>
-      </w:docPartPr>
-      <w:docPartBody>
-        <w:p>
-          <w:pPr>
-            <w:pStyle w:val="43CCE224D691492B8EE8A41F223CE2A1"/>
-          </w:pPr>
-          <w:r>
-            <w:t>Contact information</w:t>
-          </w:r>
-        </w:p>
-      </w:docPartBody>
-    </w:docPart>
   </w:docParts>
 </w:glossaryDocument>
 </file>
 
 <file path=word/glossary/fontTable.xml><?xml version="1.0" encoding="utf-8"?>
 <w:fonts xmlns:mc="http://schemas.openxmlformats.org/markup-compatibility/2006" xmlns:r="http://schemas.openxmlformats.org/officeDocument/2006/relationships" xmlns:w="http://schemas.openxmlformats.org/wordprocessingml/2006/main" xmlns:w14="http://schemas.microsoft.com/office/word/2010/wordml" xmlns:w15="http://schemas.microsoft.com/office/word/2012/wordml" xmlns:w16cex="http://schemas.microsoft.com/office/word/2018/wordml/cex" xmlns:w16cid="http://schemas.microsoft.com/office/word/2016/wordml/cid" xmlns:w16="http://schemas.microsoft.com/office/word/2018/wordml" xmlns:w16du="http://schemas.microsoft.com/office/word/2023/wordml/word16du" xmlns:w16sdtdh="http://schemas.microsoft.com/office/word/2020/wordml/sdtdatahash" xmlns:w16sdtfl="http://schemas.microsoft.com/office/word/2024/wordml/sdtformatlock" xmlns:w16se="http://schemas.microsoft.com/office/word/2015/wordml/symex" mc:Ignorable="w14 w15 w16se w16cid w16 w16cex w16sdtdh w16sdtfl w16du">
+  <w:font w:name="Symbol">
+    <w:panose1 w:val="05050102010706020507"/>
+    <w:charset w:val="02"/>
+    <w:family w:val="roman"/>
+    <w:pitch w:val="variable"/>
+    <w:sig w:usb0="00000000" w:usb1="10000000" w:usb2="00000000" w:usb3="00000000" w:csb0="80000000" w:csb1="00000000"/>
+  </w:font>
+  <w:font w:name="Times New Roman">
+    <w:panose1 w:val="02020603050405020304"/>
+    <w:charset w:val="00"/>
+    <w:family w:val="roman"/>
+    <w:pitch w:val="variable"/>
+    <w:sig w:usb0="E0002EFF" w:usb1="C000785B" w:usb2="00000009" w:usb3="00000000" w:csb0="000001FF" w:csb1="00000000"/>
+  </w:font>
+  <w:font w:name="Courier New">
+    <w:panose1 w:val="02070309020205020404"/>
+    <w:charset w:val="00"/>
+    <w:family w:val="modern"/>
+    <w:pitch w:val="fixed"/>
+    <w:sig w:usb0="E0002EFF" w:usb1="C0007843" w:usb2="00000009" w:usb3="00000000" w:csb0="000001FF" w:csb1="00000000"/>
+  </w:font>
+  <w:font w:name="Wingdings">
+    <w:panose1 w:val="05000000000000000000"/>
+    <w:charset w:val="02"/>
+    <w:family w:val="auto"/>
+    <w:pitch w:val="variable"/>
+    <w:sig w:usb0="00000000" w:usb1="10000000" w:usb2="00000000" w:usb3="00000000" w:csb0="80000000" w:csb1="00000000"/>
+  </w:font>
   <w:font w:name="Arial">
     <w:panose1 w:val="020B0604020202020204"/>
     <w:charset w:val="00"/>
@@ -3058,13 +1971,6 @@
     <w:family w:val="modern"/>
     <w:pitch w:val="fixed"/>
     <w:sig w:usb0="E00002FF" w:usb1="6AC7FDFB" w:usb2="08000012" w:usb3="00000000" w:csb0="0002009F" w:csb1="00000000"/>
-  </w:font>
-  <w:font w:name="Times New Roman">
-    <w:panose1 w:val="02020603050405020304"/>
-    <w:charset w:val="00"/>
-    <w:family w:val="roman"/>
-    <w:pitch w:val="variable"/>
-    <w:sig w:usb0="E0002EFF" w:usb1="C000785B" w:usb2="00000009" w:usb3="00000000" w:csb0="000001FF" w:csb1="00000000"/>
   </w:font>
   <w:font w:name="MS Gothic">
     <w:altName w:val="ＭＳ ゴシック"/>
@@ -3107,11 +2013,18 @@
     <w:rsidRoot w:val="008A35B8"/>
     <w:rsid w:val="0036152F"/>
     <w:rsid w:val="00547C4A"/>
+    <w:rsid w:val="006E1A01"/>
+    <w:rsid w:val="006F5F0C"/>
+    <w:rsid w:val="007127A2"/>
     <w:rsid w:val="008A35B8"/>
     <w:rsid w:val="008A6340"/>
     <w:rsid w:val="008E702E"/>
     <w:rsid w:val="00942EA9"/>
     <w:rsid w:val="009B0E6B"/>
+    <w:rsid w:val="00A27AAB"/>
+    <w:rsid w:val="00A44D3C"/>
+    <w:rsid w:val="00CD469F"/>
+    <w:rsid w:val="00D8278B"/>
     <w:rsid w:val="00E2272B"/>
     <w:rsid w:val="00EF3A30"/>
   </w:rsids>
@@ -3572,96 +2485,8 @@
       <w:color w:val="808080"/>
     </w:rPr>
   </w:style>
-  <w:style w:type="paragraph" w:customStyle="1" w:styleId="F0C40CE036054298B7F2736A0D54338C">
-    <w:name w:val="F0C40CE036054298B7F2736A0D54338C"/>
-    <w:rsid w:val="008A35B8"/>
-  </w:style>
-  <w:style w:type="paragraph" w:customStyle="1" w:styleId="5EF1B88CC73444CC919C4B9BF017794E">
-    <w:name w:val="5EF1B88CC73444CC919C4B9BF017794E"/>
-    <w:rsid w:val="008A35B8"/>
-  </w:style>
-  <w:style w:type="paragraph" w:customStyle="1" w:styleId="99AA60F2642844F8965B54EB810D4784">
-    <w:name w:val="99AA60F2642844F8965B54EB810D4784"/>
-    <w:rsid w:val="008A35B8"/>
-  </w:style>
-  <w:style w:type="paragraph" w:customStyle="1" w:styleId="4E1D666916EA48749B560AE50082ED65">
-    <w:name w:val="4E1D666916EA48749B560AE50082ED65"/>
-    <w:rsid w:val="008A35B8"/>
-  </w:style>
-  <w:style w:type="paragraph" w:customStyle="1" w:styleId="5DBE87C7FBB54DE5A2321E2067F75265">
-    <w:name w:val="5DBE87C7FBB54DE5A2321E2067F75265"/>
-    <w:rsid w:val="008A35B8"/>
-  </w:style>
-  <w:style w:type="paragraph" w:customStyle="1" w:styleId="997FAEFCB00A4139BD5682AE0444D133">
-    <w:name w:val="997FAEFCB00A4139BD5682AE0444D133"/>
-    <w:rsid w:val="008A35B8"/>
-  </w:style>
-  <w:style w:type="paragraph" w:customStyle="1" w:styleId="0FE5D1359A39435C921CBC534B191B73">
-    <w:name w:val="0FE5D1359A39435C921CBC534B191B73"/>
-    <w:rsid w:val="008A35B8"/>
-  </w:style>
-  <w:style w:type="paragraph" w:customStyle="1" w:styleId="F3D8FD927E914EE4B6044736AA7A0215">
-    <w:name w:val="F3D8FD927E914EE4B6044736AA7A0215"/>
-    <w:rsid w:val="008A35B8"/>
-  </w:style>
-  <w:style w:type="paragraph" w:customStyle="1" w:styleId="4C5FFB063F4848A7B40D5AA9651DF83E">
-    <w:name w:val="4C5FFB063F4848A7B40D5AA9651DF83E"/>
-    <w:rsid w:val="008A35B8"/>
-  </w:style>
-  <w:style w:type="paragraph" w:customStyle="1" w:styleId="CE70340CE8F847DBA5705101B8F9FB5F">
-    <w:name w:val="CE70340CE8F847DBA5705101B8F9FB5F"/>
-    <w:rsid w:val="008A35B8"/>
-  </w:style>
-  <w:style w:type="paragraph" w:customStyle="1" w:styleId="DC2D18FE3F5E4AEAA61C54A343ADBA00">
-    <w:name w:val="DC2D18FE3F5E4AEAA61C54A343ADBA00"/>
-    <w:rsid w:val="008A35B8"/>
-    <w:pPr>
-      <w:spacing w:after="0" w:line="240" w:lineRule="auto"/>
-      <w:outlineLvl w:val="0"/>
-    </w:pPr>
-    <w:rPr>
-      <w:rFonts w:asciiTheme="majorHAnsi" w:eastAsiaTheme="majorEastAsia" w:hAnsiTheme="majorHAnsi" w:cstheme="majorBidi"/>
-      <w:color w:val="595959" w:themeColor="text1" w:themeTint="A6"/>
-      <w:kern w:val="20"/>
-      <w:sz w:val="18"/>
-      <w:szCs w:val="20"/>
-      <w:lang w:val="en-US" w:eastAsia="ja-JP"/>
-    </w:rPr>
-  </w:style>
-  <w:style w:type="paragraph" w:customStyle="1" w:styleId="DC2D18FE3F5E4AEAA61C54A343ADBA001">
-    <w:name w:val="DC2D18FE3F5E4AEAA61C54A343ADBA001"/>
-    <w:rsid w:val="008A35B8"/>
-    <w:pPr>
-      <w:spacing w:after="0" w:line="240" w:lineRule="auto"/>
-      <w:outlineLvl w:val="0"/>
-    </w:pPr>
-    <w:rPr>
-      <w:rFonts w:asciiTheme="majorHAnsi" w:eastAsiaTheme="majorEastAsia" w:hAnsiTheme="majorHAnsi" w:cstheme="majorBidi"/>
-      <w:color w:val="595959" w:themeColor="text1" w:themeTint="A6"/>
-      <w:kern w:val="20"/>
-      <w:sz w:val="18"/>
-      <w:szCs w:val="20"/>
-      <w:lang w:val="en-US" w:eastAsia="ja-JP"/>
-    </w:rPr>
-  </w:style>
-  <w:style w:type="paragraph" w:customStyle="1" w:styleId="DC2D18FE3F5E4AEAA61C54A343ADBA002">
-    <w:name w:val="DC2D18FE3F5E4AEAA61C54A343ADBA002"/>
-    <w:rsid w:val="008A6340"/>
-    <w:pPr>
-      <w:spacing w:after="0" w:line="240" w:lineRule="auto"/>
-      <w:outlineLvl w:val="0"/>
-    </w:pPr>
-    <w:rPr>
-      <w:rFonts w:asciiTheme="majorHAnsi" w:eastAsiaTheme="majorEastAsia" w:hAnsiTheme="majorHAnsi" w:cstheme="majorBidi"/>
-      <w:color w:val="595959" w:themeColor="text1" w:themeTint="A6"/>
-      <w:kern w:val="20"/>
-      <w:sz w:val="18"/>
-      <w:szCs w:val="20"/>
-      <w:lang w:val="en-US" w:eastAsia="ja-JP"/>
-    </w:rPr>
-  </w:style>
-  <w:style w:type="paragraph" w:customStyle="1" w:styleId="FDFF569CE74B4282B2EA81495CF58C83">
-    <w:name w:val="FDFF569CE74B4282B2EA81495CF58C83"/>
+  <w:style w:type="paragraph" w:customStyle="1" w:styleId="E25249A57E5D4FFEB4EA2A9A6A50810B">
+    <w:name w:val="E25249A57E5D4FFEB4EA2A9A6A50810B"/>
     <w:rsid w:val="008A6340"/>
     <w:rPr>
       <w:kern w:val="2"/>
@@ -3669,8 +2494,8 @@
       <w14:ligatures w14:val="standardContextual"/>
     </w:rPr>
   </w:style>
-  <w:style w:type="paragraph" w:customStyle="1" w:styleId="D31DCFD64212468B93B026DD2D41C5B1">
-    <w:name w:val="D31DCFD64212468B93B026DD2D41C5B1"/>
+  <w:style w:type="paragraph" w:customStyle="1" w:styleId="06B5B14F7A864319AD5FA02AE0E71EDA">
+    <w:name w:val="06B5B14F7A864319AD5FA02AE0E71EDA"/>
     <w:rsid w:val="008A6340"/>
     <w:rPr>
       <w:kern w:val="2"/>
@@ -3678,8 +2503,8 @@
       <w14:ligatures w14:val="standardContextual"/>
     </w:rPr>
   </w:style>
-  <w:style w:type="paragraph" w:customStyle="1" w:styleId="CA219891F5494DF29F4141D8205957E0">
-    <w:name w:val="CA219891F5494DF29F4141D8205957E0"/>
+  <w:style w:type="paragraph" w:customStyle="1" w:styleId="425D44AF6B9243A886CBCB5C734EDDD8">
+    <w:name w:val="425D44AF6B9243A886CBCB5C734EDDD8"/>
     <w:rsid w:val="008A6340"/>
     <w:rPr>
       <w:kern w:val="2"/>
@@ -3687,8 +2512,8 @@
       <w14:ligatures w14:val="standardContextual"/>
     </w:rPr>
   </w:style>
-  <w:style w:type="paragraph" w:customStyle="1" w:styleId="55D0C763A8A24C17AEF08F566D4F198F">
-    <w:name w:val="55D0C763A8A24C17AEF08F566D4F198F"/>
+  <w:style w:type="paragraph" w:customStyle="1" w:styleId="2278C80D977145DB905C6A1D7D65359B">
+    <w:name w:val="2278C80D977145DB905C6A1D7D65359B"/>
     <w:rsid w:val="008A6340"/>
     <w:rPr>
       <w:kern w:val="2"/>
@@ -3696,8 +2521,8 @@
       <w14:ligatures w14:val="standardContextual"/>
     </w:rPr>
   </w:style>
-  <w:style w:type="paragraph" w:customStyle="1" w:styleId="D333A27C935B4EE1AFB9E962653B3826">
-    <w:name w:val="D333A27C935B4EE1AFB9E962653B3826"/>
+  <w:style w:type="paragraph" w:customStyle="1" w:styleId="E11D9062F61B46D2AFE628E636498257">
+    <w:name w:val="E11D9062F61B46D2AFE628E636498257"/>
     <w:rsid w:val="008A6340"/>
     <w:rPr>
       <w:kern w:val="2"/>
@@ -3705,8 +2530,8 @@
       <w14:ligatures w14:val="standardContextual"/>
     </w:rPr>
   </w:style>
-  <w:style w:type="paragraph" w:customStyle="1" w:styleId="E25249A57E5D4FFEB4EA2A9A6A50810B">
-    <w:name w:val="E25249A57E5D4FFEB4EA2A9A6A50810B"/>
+  <w:style w:type="paragraph" w:customStyle="1" w:styleId="C190ADF41AD444F38E1C2770C8E446DA">
+    <w:name w:val="C190ADF41AD444F38E1C2770C8E446DA"/>
     <w:rsid w:val="008A6340"/>
     <w:rPr>
       <w:kern w:val="2"/>
@@ -3714,8 +2539,8 @@
       <w14:ligatures w14:val="standardContextual"/>
     </w:rPr>
   </w:style>
-  <w:style w:type="paragraph" w:customStyle="1" w:styleId="AA3F40C37077422696013624E357097C">
-    <w:name w:val="AA3F40C37077422696013624E357097C"/>
+  <w:style w:type="paragraph" w:customStyle="1" w:styleId="D1B35484A2624034BE50B478AA9A9495">
+    <w:name w:val="D1B35484A2624034BE50B478AA9A9495"/>
     <w:rsid w:val="008A6340"/>
     <w:rPr>
       <w:kern w:val="2"/>
@@ -3723,8 +2548,8 @@
       <w14:ligatures w14:val="standardContextual"/>
     </w:rPr>
   </w:style>
-  <w:style w:type="paragraph" w:customStyle="1" w:styleId="06B5B14F7A864319AD5FA02AE0E71EDA">
-    <w:name w:val="06B5B14F7A864319AD5FA02AE0E71EDA"/>
+  <w:style w:type="paragraph" w:customStyle="1" w:styleId="ED33BBCC8BBA445289B91528C37CEF65">
+    <w:name w:val="ED33BBCC8BBA445289B91528C37CEF65"/>
     <w:rsid w:val="008A6340"/>
     <w:rPr>
       <w:kern w:val="2"/>
@@ -3732,8 +2557,8 @@
       <w14:ligatures w14:val="standardContextual"/>
     </w:rPr>
   </w:style>
-  <w:style w:type="paragraph" w:customStyle="1" w:styleId="7FDEBD55FBAB4AFCB844614C836FA86D">
-    <w:name w:val="7FDEBD55FBAB4AFCB844614C836FA86D"/>
+  <w:style w:type="paragraph" w:customStyle="1" w:styleId="258F2018F4CA44C1BE51981D3479ED01">
+    <w:name w:val="258F2018F4CA44C1BE51981D3479ED01"/>
     <w:rsid w:val="008A6340"/>
     <w:rPr>
       <w:kern w:val="2"/>
@@ -3741,8 +2566,8 @@
       <w14:ligatures w14:val="standardContextual"/>
     </w:rPr>
   </w:style>
-  <w:style w:type="paragraph" w:customStyle="1" w:styleId="425D44AF6B9243A886CBCB5C734EDDD8">
-    <w:name w:val="425D44AF6B9243A886CBCB5C734EDDD8"/>
+  <w:style w:type="paragraph" w:customStyle="1" w:styleId="13C67F9AE98C41D387FABC0071E5C4D7">
+    <w:name w:val="13C67F9AE98C41D387FABC0071E5C4D7"/>
     <w:rsid w:val="008A6340"/>
     <w:rPr>
       <w:kern w:val="2"/>
@@ -3750,8 +2575,8 @@
       <w14:ligatures w14:val="standardContextual"/>
     </w:rPr>
   </w:style>
-  <w:style w:type="paragraph" w:customStyle="1" w:styleId="2811B0B97FB74750A033B14A5D0D3891">
-    <w:name w:val="2811B0B97FB74750A033B14A5D0D3891"/>
+  <w:style w:type="paragraph" w:customStyle="1" w:styleId="9B64CF34001640D891809BA0C4ADCBC0">
+    <w:name w:val="9B64CF34001640D891809BA0C4ADCBC0"/>
     <w:rsid w:val="008A6340"/>
     <w:rPr>
       <w:kern w:val="2"/>
@@ -3759,8 +2584,8 @@
       <w14:ligatures w14:val="standardContextual"/>
     </w:rPr>
   </w:style>
-  <w:style w:type="paragraph" w:customStyle="1" w:styleId="FEF7BC339A494B4D854091F18C0B0764">
-    <w:name w:val="FEF7BC339A494B4D854091F18C0B0764"/>
+  <w:style w:type="paragraph" w:customStyle="1" w:styleId="A6D90B4FD1FD4EA7A3530BE5A28DCC29">
+    <w:name w:val="A6D90B4FD1FD4EA7A3530BE5A28DCC29"/>
     <w:rsid w:val="008A6340"/>
     <w:rPr>
       <w:kern w:val="2"/>
@@ -3768,8 +2593,8 @@
       <w14:ligatures w14:val="standardContextual"/>
     </w:rPr>
   </w:style>
-  <w:style w:type="paragraph" w:customStyle="1" w:styleId="1E8DA938CBCA43F48A630ADA5B03B16F">
-    <w:name w:val="1E8DA938CBCA43F48A630ADA5B03B16F"/>
+  <w:style w:type="paragraph" w:customStyle="1" w:styleId="78DEC54E5CAC4B1E819B96E3FC5E86C3">
+    <w:name w:val="78DEC54E5CAC4B1E819B96E3FC5E86C3"/>
     <w:rsid w:val="008A6340"/>
     <w:rPr>
       <w:kern w:val="2"/>
@@ -3777,8 +2602,8 @@
       <w14:ligatures w14:val="standardContextual"/>
     </w:rPr>
   </w:style>
-  <w:style w:type="paragraph" w:customStyle="1" w:styleId="85709D2E21824E399D95FCDAD7E8ED90">
-    <w:name w:val="85709D2E21824E399D95FCDAD7E8ED90"/>
+  <w:style w:type="paragraph" w:customStyle="1" w:styleId="98743A0ACF59447ABC293995B32E0603">
+    <w:name w:val="98743A0ACF59447ABC293995B32E0603"/>
     <w:rsid w:val="008A6340"/>
     <w:rPr>
       <w:kern w:val="2"/>
@@ -3786,8 +2611,8 @@
       <w14:ligatures w14:val="standardContextual"/>
     </w:rPr>
   </w:style>
-  <w:style w:type="paragraph" w:customStyle="1" w:styleId="6CCE5D6E0F344DE2B0B72C3A95FA7012">
-    <w:name w:val="6CCE5D6E0F344DE2B0B72C3A95FA7012"/>
+  <w:style w:type="paragraph" w:customStyle="1" w:styleId="F6D9F79249FC4AC3A7538A769ADF8F8B">
+    <w:name w:val="F6D9F79249FC4AC3A7538A769ADF8F8B"/>
     <w:rsid w:val="008A6340"/>
     <w:rPr>
       <w:kern w:val="2"/>
@@ -3795,8 +2620,8 @@
       <w14:ligatures w14:val="standardContextual"/>
     </w:rPr>
   </w:style>
-  <w:style w:type="paragraph" w:customStyle="1" w:styleId="A5CB8B320FA9411F820D0A140BA442BC">
-    <w:name w:val="A5CB8B320FA9411F820D0A140BA442BC"/>
+  <w:style w:type="paragraph" w:customStyle="1" w:styleId="B73AAFB1989C4543905BEDFFBBBD87D0">
+    <w:name w:val="B73AAFB1989C4543905BEDFFBBBD87D0"/>
     <w:rsid w:val="008A6340"/>
     <w:rPr>
       <w:kern w:val="2"/>
@@ -3804,8 +2629,8 @@
       <w14:ligatures w14:val="standardContextual"/>
     </w:rPr>
   </w:style>
-  <w:style w:type="paragraph" w:customStyle="1" w:styleId="2278C80D977145DB905C6A1D7D65359B">
-    <w:name w:val="2278C80D977145DB905C6A1D7D65359B"/>
+  <w:style w:type="paragraph" w:customStyle="1" w:styleId="4DB0E12883E4454FBCAC564696DCE56A">
+    <w:name w:val="4DB0E12883E4454FBCAC564696DCE56A"/>
     <w:rsid w:val="008A6340"/>
     <w:rPr>
       <w:kern w:val="2"/>
@@ -3813,8 +2638,8 @@
       <w14:ligatures w14:val="standardContextual"/>
     </w:rPr>
   </w:style>
-  <w:style w:type="paragraph" w:customStyle="1" w:styleId="E11D9062F61B46D2AFE628E636498257">
-    <w:name w:val="E11D9062F61B46D2AFE628E636498257"/>
+  <w:style w:type="paragraph" w:customStyle="1" w:styleId="0F8C8582C2204616845CCE0762A4EEAE">
+    <w:name w:val="0F8C8582C2204616845CCE0762A4EEAE"/>
     <w:rsid w:val="008A6340"/>
     <w:rPr>
       <w:kern w:val="2"/>
@@ -3822,162 +2647,13 @@
       <w14:ligatures w14:val="standardContextual"/>
     </w:rPr>
   </w:style>
-  <w:style w:type="paragraph" w:customStyle="1" w:styleId="C190ADF41AD444F38E1C2770C8E446DA">
-    <w:name w:val="C190ADF41AD444F38E1C2770C8E446DA"/>
+  <w:style w:type="paragraph" w:customStyle="1" w:styleId="43CCE224D691492B8EE8A41F223CE2A1">
+    <w:name w:val="43CCE224D691492B8EE8A41F223CE2A1"/>
     <w:rsid w:val="008A6340"/>
     <w:rPr>
       <w:kern w:val="2"/>
       <w:lang w:val="en-US" w:eastAsia="en-US"/>
       <w14:ligatures w14:val="standardContextual"/>
-    </w:rPr>
-  </w:style>
-  <w:style w:type="paragraph" w:customStyle="1" w:styleId="D1B35484A2624034BE50B478AA9A9495">
-    <w:name w:val="D1B35484A2624034BE50B478AA9A9495"/>
-    <w:rsid w:val="008A6340"/>
-    <w:rPr>
-      <w:kern w:val="2"/>
-      <w:lang w:val="en-US" w:eastAsia="en-US"/>
-      <w14:ligatures w14:val="standardContextual"/>
-    </w:rPr>
-  </w:style>
-  <w:style w:type="paragraph" w:customStyle="1" w:styleId="ED33BBCC8BBA445289B91528C37CEF65">
-    <w:name w:val="ED33BBCC8BBA445289B91528C37CEF65"/>
-    <w:rsid w:val="008A6340"/>
-    <w:rPr>
-      <w:kern w:val="2"/>
-      <w:lang w:val="en-US" w:eastAsia="en-US"/>
-      <w14:ligatures w14:val="standardContextual"/>
-    </w:rPr>
-  </w:style>
-  <w:style w:type="paragraph" w:customStyle="1" w:styleId="258F2018F4CA44C1BE51981D3479ED01">
-    <w:name w:val="258F2018F4CA44C1BE51981D3479ED01"/>
-    <w:rsid w:val="008A6340"/>
-    <w:rPr>
-      <w:kern w:val="2"/>
-      <w:lang w:val="en-US" w:eastAsia="en-US"/>
-      <w14:ligatures w14:val="standardContextual"/>
-    </w:rPr>
-  </w:style>
-  <w:style w:type="paragraph" w:customStyle="1" w:styleId="13C67F9AE98C41D387FABC0071E5C4D7">
-    <w:name w:val="13C67F9AE98C41D387FABC0071E5C4D7"/>
-    <w:rsid w:val="008A6340"/>
-    <w:rPr>
-      <w:kern w:val="2"/>
-      <w:lang w:val="en-US" w:eastAsia="en-US"/>
-      <w14:ligatures w14:val="standardContextual"/>
-    </w:rPr>
-  </w:style>
-  <w:style w:type="paragraph" w:customStyle="1" w:styleId="9B64CF34001640D891809BA0C4ADCBC0">
-    <w:name w:val="9B64CF34001640D891809BA0C4ADCBC0"/>
-    <w:rsid w:val="008A6340"/>
-    <w:rPr>
-      <w:kern w:val="2"/>
-      <w:lang w:val="en-US" w:eastAsia="en-US"/>
-      <w14:ligatures w14:val="standardContextual"/>
-    </w:rPr>
-  </w:style>
-  <w:style w:type="paragraph" w:customStyle="1" w:styleId="A6D90B4FD1FD4EA7A3530BE5A28DCC29">
-    <w:name w:val="A6D90B4FD1FD4EA7A3530BE5A28DCC29"/>
-    <w:rsid w:val="008A6340"/>
-    <w:rPr>
-      <w:kern w:val="2"/>
-      <w:lang w:val="en-US" w:eastAsia="en-US"/>
-      <w14:ligatures w14:val="standardContextual"/>
-    </w:rPr>
-  </w:style>
-  <w:style w:type="paragraph" w:customStyle="1" w:styleId="78DEC54E5CAC4B1E819B96E3FC5E86C3">
-    <w:name w:val="78DEC54E5CAC4B1E819B96E3FC5E86C3"/>
-    <w:rsid w:val="008A6340"/>
-    <w:rPr>
-      <w:kern w:val="2"/>
-      <w:lang w:val="en-US" w:eastAsia="en-US"/>
-      <w14:ligatures w14:val="standardContextual"/>
-    </w:rPr>
-  </w:style>
-  <w:style w:type="paragraph" w:customStyle="1" w:styleId="98743A0ACF59447ABC293995B32E0603">
-    <w:name w:val="98743A0ACF59447ABC293995B32E0603"/>
-    <w:rsid w:val="008A6340"/>
-    <w:rPr>
-      <w:kern w:val="2"/>
-      <w:lang w:val="en-US" w:eastAsia="en-US"/>
-      <w14:ligatures w14:val="standardContextual"/>
-    </w:rPr>
-  </w:style>
-  <w:style w:type="paragraph" w:customStyle="1" w:styleId="F6D9F79249FC4AC3A7538A769ADF8F8B">
-    <w:name w:val="F6D9F79249FC4AC3A7538A769ADF8F8B"/>
-    <w:rsid w:val="008A6340"/>
-    <w:rPr>
-      <w:kern w:val="2"/>
-      <w:lang w:val="en-US" w:eastAsia="en-US"/>
-      <w14:ligatures w14:val="standardContextual"/>
-    </w:rPr>
-  </w:style>
-  <w:style w:type="paragraph" w:customStyle="1" w:styleId="B73AAFB1989C4543905BEDFFBBBD87D0">
-    <w:name w:val="B73AAFB1989C4543905BEDFFBBBD87D0"/>
-    <w:rsid w:val="008A6340"/>
-    <w:rPr>
-      <w:kern w:val="2"/>
-      <w:lang w:val="en-US" w:eastAsia="en-US"/>
-      <w14:ligatures w14:val="standardContextual"/>
-    </w:rPr>
-  </w:style>
-  <w:style w:type="paragraph" w:customStyle="1" w:styleId="4DB0E12883E4454FBCAC564696DCE56A">
-    <w:name w:val="4DB0E12883E4454FBCAC564696DCE56A"/>
-    <w:rsid w:val="008A6340"/>
-    <w:rPr>
-      <w:kern w:val="2"/>
-      <w:lang w:val="en-US" w:eastAsia="en-US"/>
-      <w14:ligatures w14:val="standardContextual"/>
-    </w:rPr>
-  </w:style>
-  <w:style w:type="paragraph" w:customStyle="1" w:styleId="0F8C8582C2204616845CCE0762A4EEAE">
-    <w:name w:val="0F8C8582C2204616845CCE0762A4EEAE"/>
-    <w:rsid w:val="008A6340"/>
-    <w:rPr>
-      <w:kern w:val="2"/>
-      <w:lang w:val="en-US" w:eastAsia="en-US"/>
-      <w14:ligatures w14:val="standardContextual"/>
-    </w:rPr>
-  </w:style>
-  <w:style w:type="paragraph" w:customStyle="1" w:styleId="43CCE224D691492B8EE8A41F223CE2A1">
-    <w:name w:val="43CCE224D691492B8EE8A41F223CE2A1"/>
-    <w:rsid w:val="008A6340"/>
-    <w:rPr>
-      <w:kern w:val="2"/>
-      <w:lang w:val="en-US" w:eastAsia="en-US"/>
-      <w14:ligatures w14:val="standardContextual"/>
-    </w:rPr>
-  </w:style>
-  <w:style w:type="paragraph" w:customStyle="1" w:styleId="D31DCFD64212468B93B026DD2D41C5B11">
-    <w:name w:val="D31DCFD64212468B93B026DD2D41C5B11"/>
-    <w:rsid w:val="008A6340"/>
-    <w:pPr>
-      <w:spacing w:after="0" w:line="240" w:lineRule="auto"/>
-      <w:outlineLvl w:val="0"/>
-    </w:pPr>
-    <w:rPr>
-      <w:rFonts w:asciiTheme="majorHAnsi" w:eastAsiaTheme="majorEastAsia" w:hAnsiTheme="majorHAnsi" w:cstheme="majorBidi"/>
-      <w:color w:val="595959" w:themeColor="text1" w:themeTint="A6"/>
-      <w:kern w:val="20"/>
-      <w:sz w:val="18"/>
-      <w:szCs w:val="20"/>
-      <w:lang w:val="en-US" w:eastAsia="ja-JP"/>
-    </w:rPr>
-  </w:style>
-  <w:style w:type="paragraph" w:customStyle="1" w:styleId="D31DCFD64212468B93B026DD2D41C5B12">
-    <w:name w:val="D31DCFD64212468B93B026DD2D41C5B12"/>
-    <w:rsid w:val="00547C4A"/>
-    <w:pPr>
-      <w:spacing w:before="120" w:after="0" w:line="240" w:lineRule="auto"/>
-      <w:outlineLvl w:val="0"/>
-    </w:pPr>
-    <w:rPr>
-      <w:rFonts w:asciiTheme="majorHAnsi" w:eastAsiaTheme="majorEastAsia" w:hAnsiTheme="majorHAnsi" w:cstheme="majorBidi"/>
-      <w:color w:val="595959" w:themeColor="text1" w:themeTint="A6"/>
-      <w:kern w:val="20"/>
-      <w:sz w:val="18"/>
-      <w:szCs w:val="20"/>
-      <w:lang w:val="en-US" w:eastAsia="ja-JP"/>
     </w:rPr>
   </w:style>
 </w:styles>
@@ -4216,30 +2892,6 @@
 </file>
 
 <file path=customXml/item1.xml><?xml version="1.0" encoding="utf-8"?>
-<p:properties xmlns:p="http://schemas.microsoft.com/office/2006/metadata/properties" xmlns:xsi="http://www.w3.org/2001/XMLSchema-instance" xmlns:pc="http://schemas.microsoft.com/office/infopath/2007/PartnerControls">
-  <documentManagement>
-    <_ip_UnifiedCompliancePolicyUIAction xmlns="http://schemas.microsoft.com/sharepoint/v3" xsi:nil="true"/>
-    <Image xmlns="71af3243-3dd4-4a8d-8c0d-dd76da1f02a5">
-      <Url xsi:nil="true"/>
-      <Description xsi:nil="true"/>
-    </Image>
-    <Status xmlns="71af3243-3dd4-4a8d-8c0d-dd76da1f02a5">Not started</Status>
-    <Background xmlns="71af3243-3dd4-4a8d-8c0d-dd76da1f02a5">false</Background>
-    <_ip_UnifiedCompliancePolicyProperties xmlns="http://schemas.microsoft.com/sharepoint/v3" xsi:nil="true"/>
-    <ImageTagsTaxHTField xmlns="71af3243-3dd4-4a8d-8c0d-dd76da1f02a5">
-      <Terms xmlns="http://schemas.microsoft.com/office/infopath/2007/PartnerControls"/>
-    </ImageTagsTaxHTField>
-    <TaxCatchAll xmlns="230e9df3-be65-4c73-a93b-d1236ebd677e" xsi:nil="true"/>
-    <MediaServiceKeyPoints xmlns="71af3243-3dd4-4a8d-8c0d-dd76da1f02a5" xsi:nil="true"/>
-  </documentManagement>
-</p:properties>
-</file>
-
-<file path=customXml/item2.xml><?xml version="1.0" encoding="utf-8"?>
-<b:Sources xmlns:b="http://schemas.openxmlformats.org/officeDocument/2006/bibliography" xmlns="http://schemas.openxmlformats.org/officeDocument/2006/bibliography" SelectedStyle="\APASixthEditionOfficeOnline.xsl" StyleName="APA" Version="6"/>
-</file>
-
-<file path=customXml/item3.xml><?xml version="1.0" encoding="utf-8"?>
 <?mso-contentType ?>
 <FormTemplates xmlns="http://schemas.microsoft.com/sharepoint/v3/contenttype/forms">
   <Display>DocumentLibraryForm</Display>
@@ -4248,7 +2900,7 @@
 </FormTemplates>
 </file>
 
-<file path=customXml/item4.xml><?xml version="1.0" encoding="utf-8"?>
+<file path=customXml/item2.xml><?xml version="1.0" encoding="utf-8"?>
 <ct:contentTypeSchema xmlns:ct="http://schemas.microsoft.com/office/2006/metadata/contentType" xmlns:ma="http://schemas.microsoft.com/office/2006/metadata/properties/metaAttributes" ct:_="" ma:_="" ma:contentTypeName="Document" ma:contentTypeID="0x01010079F111ED35F8CC479449609E8A0923A6" ma:contentTypeVersion="26" ma:contentTypeDescription="Create a new document." ma:contentTypeScope="" ma:versionID="ac37c1753acd5e330d2062ccec26ea66">
   <xsd:schema xmlns:xsd="http://www.w3.org/2001/XMLSchema" xmlns:xs="http://www.w3.org/2001/XMLSchema" xmlns:p="http://schemas.microsoft.com/office/2006/metadata/properties" xmlns:ns1="http://schemas.microsoft.com/sharepoint/v3" xmlns:ns2="71af3243-3dd4-4a8d-8c0d-dd76da1f02a5" xmlns:ns3="16c05727-aa75-4e4a-9b5f-8a80a1165891" xmlns:ns4="230e9df3-be65-4c73-a93b-d1236ebd677e" targetNamespace="http://schemas.microsoft.com/office/2006/metadata/properties" ma:root="true" ma:fieldsID="3b340c7101c92c5120abd06486f94548" ns1:_="" ns2:_="" ns3:_="" ns4:_="">
     <xsd:import namespace="http://schemas.microsoft.com/sharepoint/v3"/>
@@ -4548,27 +3200,31 @@
 </ct:contentTypeSchema>
 </file>
 
-<file path=customXml/itemProps1.xml><?xml version="1.0" encoding="utf-8"?>
-<ds:datastoreItem xmlns:ds="http://schemas.openxmlformats.org/officeDocument/2006/customXml" ds:itemID="{F7BBD5F8-2AB4-42B3-B179-BD8DDB7C34A5}">
-  <ds:schemaRefs>
-    <ds:schemaRef ds:uri="http://schemas.microsoft.com/office/2006/metadata/properties"/>
-    <ds:schemaRef ds:uri="http://schemas.microsoft.com/office/infopath/2007/PartnerControls"/>
-    <ds:schemaRef ds:uri="http://schemas.microsoft.com/sharepoint/v3"/>
-    <ds:schemaRef ds:uri="71af3243-3dd4-4a8d-8c0d-dd76da1f02a5"/>
-    <ds:schemaRef ds:uri="230e9df3-be65-4c73-a93b-d1236ebd677e"/>
-  </ds:schemaRefs>
-</ds:datastoreItem>
+<file path=customXml/item3.xml><?xml version="1.0" encoding="utf-8"?>
+<p:properties xmlns:p="http://schemas.microsoft.com/office/2006/metadata/properties" xmlns:xsi="http://www.w3.org/2001/XMLSchema-instance" xmlns:pc="http://schemas.microsoft.com/office/infopath/2007/PartnerControls">
+  <documentManagement>
+    <_ip_UnifiedCompliancePolicyUIAction xmlns="http://schemas.microsoft.com/sharepoint/v3" xsi:nil="true"/>
+    <Image xmlns="71af3243-3dd4-4a8d-8c0d-dd76da1f02a5">
+      <Url xsi:nil="true"/>
+      <Description xsi:nil="true"/>
+    </Image>
+    <Status xmlns="71af3243-3dd4-4a8d-8c0d-dd76da1f02a5">Not started</Status>
+    <Background xmlns="71af3243-3dd4-4a8d-8c0d-dd76da1f02a5">false</Background>
+    <_ip_UnifiedCompliancePolicyProperties xmlns="http://schemas.microsoft.com/sharepoint/v3" xsi:nil="true"/>
+    <ImageTagsTaxHTField xmlns="71af3243-3dd4-4a8d-8c0d-dd76da1f02a5">
+      <Terms xmlns="http://schemas.microsoft.com/office/infopath/2007/PartnerControls"/>
+    </ImageTagsTaxHTField>
+    <TaxCatchAll xmlns="230e9df3-be65-4c73-a93b-d1236ebd677e" xsi:nil="true"/>
+    <MediaServiceKeyPoints xmlns="71af3243-3dd4-4a8d-8c0d-dd76da1f02a5" xsi:nil="true"/>
+  </documentManagement>
+</p:properties>
 </file>
 
-<file path=customXml/itemProps2.xml><?xml version="1.0" encoding="utf-8"?>
-<ds:datastoreItem xmlns:ds="http://schemas.openxmlformats.org/officeDocument/2006/customXml" ds:itemID="{BA135059-C0B1-4DAE-B130-416960F15B72}">
-  <ds:schemaRefs>
-    <ds:schemaRef ds:uri="http://schemas.openxmlformats.org/officeDocument/2006/bibliography"/>
-  </ds:schemaRefs>
-</ds:datastoreItem>
+<file path=customXml/item4.xml><?xml version="1.0" encoding="utf-8"?>
+<b:Sources xmlns:b="http://schemas.openxmlformats.org/officeDocument/2006/bibliography" xmlns="http://schemas.openxmlformats.org/officeDocument/2006/bibliography" SelectedStyle="\APASixthEditionOfficeOnline.xsl" StyleName="APA" Version="6"/>
 </file>
 
-<file path=customXml/itemProps3.xml><?xml version="1.0" encoding="utf-8"?>
+<file path=customXml/itemProps1.xml><?xml version="1.0" encoding="utf-8"?>
 <ds:datastoreItem xmlns:ds="http://schemas.openxmlformats.org/officeDocument/2006/customXml" ds:itemID="{2694D6A9-FE95-48C5-97F7-43612BF63F0E}">
   <ds:schemaRefs>
     <ds:schemaRef ds:uri="http://schemas.microsoft.com/sharepoint/v3/contenttype/forms"/>
@@ -4576,7 +3232,7 @@
 </ds:datastoreItem>
 </file>
 
-<file path=customXml/itemProps4.xml><?xml version="1.0" encoding="utf-8"?>
+<file path=customXml/itemProps2.xml><?xml version="1.0" encoding="utf-8"?>
 <ds:datastoreItem xmlns:ds="http://schemas.openxmlformats.org/officeDocument/2006/customXml" ds:itemID="{FAE9E618-08F9-4305-9A0E-613D8718F72E}">
   <ds:schemaRefs>
     <ds:schemaRef ds:uri="http://schemas.microsoft.com/office/2006/metadata/contentType"/>
@@ -4597,6 +3253,26 @@
 </ds:datastoreItem>
 </file>
 
+<file path=customXml/itemProps3.xml><?xml version="1.0" encoding="utf-8"?>
+<ds:datastoreItem xmlns:ds="http://schemas.openxmlformats.org/officeDocument/2006/customXml" ds:itemID="{F7BBD5F8-2AB4-42B3-B179-BD8DDB7C34A5}">
+  <ds:schemaRefs>
+    <ds:schemaRef ds:uri="http://schemas.microsoft.com/office/2006/metadata/properties"/>
+    <ds:schemaRef ds:uri="http://schemas.microsoft.com/office/infopath/2007/PartnerControls"/>
+    <ds:schemaRef ds:uri="http://schemas.microsoft.com/sharepoint/v3"/>
+    <ds:schemaRef ds:uri="71af3243-3dd4-4a8d-8c0d-dd76da1f02a5"/>
+    <ds:schemaRef ds:uri="230e9df3-be65-4c73-a93b-d1236ebd677e"/>
+  </ds:schemaRefs>
+</ds:datastoreItem>
+</file>
+
+<file path=customXml/itemProps4.xml><?xml version="1.0" encoding="utf-8"?>
+<ds:datastoreItem xmlns:ds="http://schemas.openxmlformats.org/officeDocument/2006/customXml" ds:itemID="{BA135059-C0B1-4DAE-B130-416960F15B72}">
+  <ds:schemaRefs>
+    <ds:schemaRef ds:uri="http://schemas.openxmlformats.org/officeDocument/2006/bibliography"/>
+  </ds:schemaRefs>
+</ds:datastoreItem>
+</file>
+
 <file path=docMetadata/LabelInfo.xml><?xml version="1.0" encoding="utf-8"?>
 <clbl:labelList xmlns:clbl="http://schemas.microsoft.com/office/2020/mipLabelMetadata"/>
 </file>
</xml_diff>

<commit_message>
debugging the interview page
</commit_message>
<xml_diff>
--- a/backend/templates/modern_en.docx
+++ b/backend/templates/modern_en.docx
@@ -18,16 +18,29 @@
         <w:jc w:val="center"/>
       </w:pPr>
       <w:r>
-        <w:t>{{address}}</w:t>
-      </w:r>
-      <w:r>
-        <w:t xml:space="preserve">   |</w:t>
+        <w:t>{{address</w:t>
+      </w:r>
+      <w:proofErr w:type="gramStart"/>
+      <w:r>
+        <w:t>}}</w:t>
       </w:r>
       <w:r>
         <w:t xml:space="preserve">   </w:t>
       </w:r>
-      <w:r>
-        <w:t>{{phone}}</w:t>
+      <w:proofErr w:type="gramEnd"/>
+      <w:r>
+        <w:t>|</w:t>
+      </w:r>
+      <w:proofErr w:type="gramStart"/>
+      <w:r>
+        <w:t xml:space="preserve">   </w:t>
+      </w:r>
+      <w:r>
+        <w:t>{</w:t>
+      </w:r>
+      <w:proofErr w:type="gramEnd"/>
+      <w:r>
+        <w:t>{phone}}</w:t>
       </w:r>
     </w:p>
     <w:p>
@@ -46,23 +59,17 @@
       <w:pPr>
         <w:pStyle w:val="Subtitle"/>
         <w:jc w:val="center"/>
-      </w:pPr>
-      <w:sdt>
-        <w:sdtPr>
-          <w:id w:val="-1896654276"/>
-          <w:placeholder>
-            <w:docPart w:val="E25249A57E5D4FFEB4EA2A9A6A50810B"/>
-          </w:placeholder>
-          <w:temporary/>
-          <w:showingPlcHdr/>
-          <w15:appearance w15:val="hidden"/>
-        </w:sdtPr>
-        <w:sdtContent>
-          <w:r>
-            <w:t>Objective</w:t>
-          </w:r>
-        </w:sdtContent>
-      </w:sdt>
+        <w:rPr>
+          <w:szCs w:val="20"/>
+        </w:rPr>
+      </w:pPr>
+      <w:r>
+        <w:rPr>
+          <w:szCs w:val="20"/>
+          <w:rtl/>
+        </w:rPr>
+        <w:t>الهدف</w:t>
+      </w:r>
     </w:p>
     <w:p>
       <w:pPr>
@@ -138,6 +145,9 @@
       </w:r>
     </w:p>
     <w:p>
+      <w:pPr>
+        <w:ind w:left="7200" w:firstLine="720"/>
+      </w:pPr>
       <w:r>
         <w:t>{{objective}}</w:t>
       </w:r>
@@ -146,26 +156,18 @@
       <w:pPr>
         <w:pStyle w:val="Subtitle"/>
         <w:jc w:val="center"/>
-      </w:pPr>
-      <w:sdt>
-        <w:sdtPr>
-          <w:id w:val="-233013083"/>
-          <w:placeholder>
-            <w:docPart w:val="06B5B14F7A864319AD5FA02AE0E71EDA"/>
-          </w:placeholder>
-          <w:temporary/>
-          <w:showingPlcHdr/>
-          <w15:appearance w15:val="hidden"/>
-        </w:sdtPr>
-        <w:sdtContent>
-          <w:r>
-            <w:t xml:space="preserve">Skills and </w:t>
-          </w:r>
-          <w:r>
-            <w:t>abilities</w:t>
-          </w:r>
-        </w:sdtContent>
-      </w:sdt>
+        <w:rPr>
+          <w:szCs w:val="20"/>
+          <w:lang w:val="en-GB"/>
+        </w:rPr>
+      </w:pPr>
+      <w:r>
+        <w:rPr>
+          <w:szCs w:val="20"/>
+          <w:rtl/>
+        </w:rPr>
+        <w:t>المهارات والقدرات</w:t>
+      </w:r>
     </w:p>
     <w:p>
       <w:pPr>
@@ -232,6 +234,7 @@
     <w:p>
       <w:pPr>
         <w:pStyle w:val="Heading2"/>
+        <w:ind w:left="7200"/>
         <w:rPr>
           <w:b w:val="0"/>
           <w:bCs w:val="0"/>
@@ -242,8 +245,17 @@
           <w:b w:val="0"/>
           <w:bCs w:val="0"/>
         </w:rPr>
-        <w:t>{% for skill in skills %}</w:t>
-      </w:r>
+        <w:t xml:space="preserve">{% for skill in </w:t>
+      </w:r>
+      <w:proofErr w:type="gramStart"/>
+      <w:r>
+        <w:rPr>
+          <w:b w:val="0"/>
+          <w:bCs w:val="0"/>
+        </w:rPr>
+        <w:t>skills %}</w:t>
+      </w:r>
+      <w:proofErr w:type="gramEnd"/>
     </w:p>
     <w:p>
       <w:pPr>
@@ -252,25 +264,23 @@
           <w:ilvl w:val="0"/>
           <w:numId w:val="1"/>
         </w:numPr>
-      </w:pPr>
+        <w:ind w:left="7975"/>
+      </w:pPr>
+      <w:proofErr w:type="gramStart"/>
       <w:r>
         <w:t>{{skill}}</w:t>
       </w:r>
-    </w:p>
-    <w:p>
+      <w:proofErr w:type="gramEnd"/>
+    </w:p>
+    <w:p>
+      <w:pPr>
+        <w:ind w:left="7200"/>
+      </w:pPr>
       <w:r>
         <w:t>{</w:t>
       </w:r>
       <w:r>
-        <w:t xml:space="preserve">% </w:t>
-      </w:r>
-      <w:proofErr w:type="spellStart"/>
-      <w:r>
-        <w:t>endfor</w:t>
-      </w:r>
-      <w:proofErr w:type="spellEnd"/>
-      <w:r>
-        <w:t xml:space="preserve"> %</w:t>
+        <w:t>% endfor %</w:t>
       </w:r>
       <w:r>
         <w:t>}</w:t>
@@ -280,23 +290,18 @@
       <w:pPr>
         <w:pStyle w:val="Subtitle"/>
         <w:jc w:val="center"/>
-      </w:pPr>
-      <w:sdt>
-        <w:sdtPr>
-          <w:id w:val="-1543354741"/>
-          <w:placeholder>
-            <w:docPart w:val="425D44AF6B9243A886CBCB5C734EDDD8"/>
-          </w:placeholder>
-          <w:temporary/>
-          <w:showingPlcHdr/>
-          <w15:appearance w15:val="hidden"/>
-        </w:sdtPr>
-        <w:sdtContent>
-          <w:r>
-            <w:t>Experience</w:t>
-          </w:r>
-        </w:sdtContent>
-      </w:sdt>
+        <w:rPr>
+          <w:szCs w:val="20"/>
+          <w:lang w:val="en-GB"/>
+        </w:rPr>
+      </w:pPr>
+      <w:r>
+        <w:rPr>
+          <w:szCs w:val="20"/>
+          <w:rtl/>
+        </w:rPr>
+        <w:t>خبرة</w:t>
+      </w:r>
     </w:p>
     <w:p>
       <w:pPr>
@@ -363,16 +368,22 @@
     <w:p>
       <w:pPr>
         <w:pStyle w:val="Heading2"/>
+        <w:ind w:left="6480"/>
       </w:pPr>
       <w:r>
         <w:t>{</w:t>
       </w:r>
       <w:r>
-        <w:t>% for exp in experiences %</w:t>
+        <w:t xml:space="preserve">% for exp in </w:t>
+      </w:r>
+      <w:proofErr w:type="gramStart"/>
+      <w:r>
+        <w:t>experiences %</w:t>
       </w:r>
       <w:r>
         <w:t>}</w:t>
       </w:r>
+      <w:proofErr w:type="gramEnd"/>
     </w:p>
     <w:p>
       <w:pPr>
@@ -381,38 +392,49 @@
       <w:r>
         <w:t>{{</w:t>
       </w:r>
-      <w:proofErr w:type="spellStart"/>
+      <w:proofErr w:type="gramStart"/>
+      <w:r>
+        <w:t>exp.years}}</w:t>
+      </w:r>
+      <w:r>
+        <w:t xml:space="preserve">   </w:t>
+      </w:r>
+      <w:proofErr w:type="gramEnd"/>
+      <w:r>
+        <w:t xml:space="preserve">                                                                </w:t>
+      </w:r>
+      <w:r>
+        <w:t xml:space="preserve">           </w:t>
+      </w:r>
+      <w:r>
+        <w:t xml:space="preserve">         </w:t>
+      </w:r>
+      <w:proofErr w:type="gramStart"/>
+      <w:r>
+        <w:t xml:space="preserve">   {</w:t>
+      </w:r>
+      <w:proofErr w:type="gramEnd"/>
+      <w:r>
+        <w:t>{</w:t>
+      </w:r>
+      <w:proofErr w:type="gramStart"/>
       <w:r>
         <w:t>exp.title</w:t>
       </w:r>
-      <w:proofErr w:type="spellEnd"/>
+      <w:proofErr w:type="gramEnd"/>
       <w:r>
         <w:t>}} at {{</w:t>
       </w:r>
-      <w:proofErr w:type="spellStart"/>
+      <w:proofErr w:type="gramStart"/>
       <w:r>
         <w:t>exp.company</w:t>
       </w:r>
-      <w:proofErr w:type="spellEnd"/>
+      <w:proofErr w:type="gramEnd"/>
       <w:r>
         <w:t>}}</w:t>
       </w:r>
       <w:r>
         <w:tab/>
-      </w:r>
-      <w:r>
-        <w:t>{{</w:t>
-      </w:r>
-      <w:proofErr w:type="spellStart"/>
-      <w:r>
-        <w:t>exp.year</w:t>
-      </w:r>
-      <w:r>
-        <w:t>s</w:t>
-      </w:r>
-      <w:proofErr w:type="spellEnd"/>
-      <w:r>
-        <w:t>}}</w:t>
       </w:r>
     </w:p>
     <w:p>
@@ -422,33 +444,29 @@
           <w:ilvl w:val="0"/>
           <w:numId w:val="1"/>
         </w:numPr>
+        <w:ind w:left="7255"/>
       </w:pPr>
       <w:r>
         <w:t>{{</w:t>
       </w:r>
-      <w:proofErr w:type="spellStart"/>
+      <w:proofErr w:type="gramStart"/>
       <w:r>
         <w:t>exp.description</w:t>
       </w:r>
-      <w:proofErr w:type="spellEnd"/>
+      <w:proofErr w:type="gramEnd"/>
       <w:r>
         <w:t>}}</w:t>
       </w:r>
     </w:p>
     <w:p>
+      <w:pPr>
+        <w:ind w:left="6480"/>
+      </w:pPr>
       <w:r>
         <w:t>{</w:t>
       </w:r>
       <w:r>
-        <w:t xml:space="preserve">% </w:t>
-      </w:r>
-      <w:proofErr w:type="spellStart"/>
-      <w:r>
-        <w:t>endfor</w:t>
-      </w:r>
-      <w:proofErr w:type="spellEnd"/>
-      <w:r>
-        <w:t xml:space="preserve"> %</w:t>
+        <w:t>% endfor %</w:t>
       </w:r>
       <w:r>
         <w:t>}</w:t>
@@ -458,23 +476,16 @@
       <w:pPr>
         <w:pStyle w:val="Subtitle"/>
         <w:jc w:val="center"/>
-      </w:pPr>
-      <w:sdt>
-        <w:sdtPr>
-          <w:id w:val="-2054070331"/>
-          <w:placeholder>
-            <w:docPart w:val="2278C80D977145DB905C6A1D7D65359B"/>
-          </w:placeholder>
-          <w:temporary/>
-          <w:showingPlcHdr/>
-          <w15:appearance w15:val="hidden"/>
-        </w:sdtPr>
-        <w:sdtContent>
-          <w:r>
-            <w:t>Education</w:t>
-          </w:r>
-        </w:sdtContent>
-      </w:sdt>
+        <w:rPr>
+          <w:lang w:val="en-GB"/>
+        </w:rPr>
+      </w:pPr>
+      <w:r>
+        <w:rPr>
+          <w:rtl/>
+        </w:rPr>
+        <w:t>التعليم</w:t>
+      </w:r>
     </w:p>
     <w:p>
       <w:pPr>
@@ -541,17 +552,10 @@
     <w:p>
       <w:pPr>
         <w:pStyle w:val="Heading2"/>
-      </w:pPr>
-      <w:r>
-        <w:t xml:space="preserve">{% for </w:t>
-      </w:r>
-      <w:proofErr w:type="spellStart"/>
-      <w:r>
-        <w:t>edu</w:t>
-      </w:r>
-      <w:proofErr w:type="spellEnd"/>
-      <w:r>
-        <w:t xml:space="preserve"> in education%}</w:t>
+        <w:ind w:left="6480"/>
+      </w:pPr>
+      <w:r>
+        <w:t>{% for edu in education%}</w:t>
       </w:r>
     </w:p>
     <w:p>
@@ -559,55 +563,70 @@
         <w:pStyle w:val="Heading2"/>
       </w:pPr>
       <w:r>
-        <w:t>{{edu.name}} – {{</w:t>
-      </w:r>
-      <w:proofErr w:type="spellStart"/>
+        <w:t>{</w:t>
+      </w:r>
+      <w:r>
+        <w:t>{</w:t>
+      </w:r>
+      <w:proofErr w:type="gramStart"/>
+      <w:r>
+        <w:t>edu.years}}</w:t>
+      </w:r>
+      <w:r>
+        <w:t xml:space="preserve">   </w:t>
+      </w:r>
+      <w:proofErr w:type="gramEnd"/>
+      <w:r>
+        <w:t xml:space="preserve">                                                                    </w:t>
+      </w:r>
+      <w:r>
+        <w:t xml:space="preserve"> </w:t>
+      </w:r>
+      <w:r>
+        <w:t xml:space="preserve">            </w:t>
+      </w:r>
+      <w:proofErr w:type="gramStart"/>
+      <w:r>
+        <w:t xml:space="preserve">   {</w:t>
+      </w:r>
+      <w:proofErr w:type="gramEnd"/>
+      <w:r>
+        <w:t>{edu.name}} – {{</w:t>
+      </w:r>
+      <w:proofErr w:type="gramStart"/>
       <w:r>
         <w:t>edu.location</w:t>
       </w:r>
-      <w:proofErr w:type="spellEnd"/>
+      <w:proofErr w:type="gramEnd"/>
       <w:r>
         <w:t>}}</w:t>
       </w:r>
       <w:r>
         <w:tab/>
       </w:r>
+    </w:p>
+    <w:p>
+      <w:pPr>
+        <w:ind w:left="6480"/>
+      </w:pPr>
       <w:r>
         <w:t>{{</w:t>
       </w:r>
-      <w:proofErr w:type="spellStart"/>
-      <w:r>
-        <w:t>edu.years</w:t>
-      </w:r>
-      <w:proofErr w:type="spellEnd"/>
+      <w:proofErr w:type="gramStart"/>
+      <w:r>
+        <w:t>edu.program</w:t>
+      </w:r>
+      <w:proofErr w:type="gramEnd"/>
       <w:r>
         <w:t>}}</w:t>
       </w:r>
     </w:p>
     <w:p>
-      <w:r>
-        <w:t>{{</w:t>
-      </w:r>
-      <w:proofErr w:type="spellStart"/>
-      <w:r>
-        <w:t>edu.program</w:t>
-      </w:r>
-      <w:proofErr w:type="spellEnd"/>
-      <w:r>
-        <w:t>}}</w:t>
-      </w:r>
-    </w:p>
-    <w:p>
-      <w:r>
-        <w:t xml:space="preserve">{% </w:t>
-      </w:r>
-      <w:proofErr w:type="spellStart"/>
-      <w:r>
-        <w:t>endfor</w:t>
-      </w:r>
-      <w:proofErr w:type="spellEnd"/>
-      <w:r>
-        <w:t xml:space="preserve"> %}</w:t>
+      <w:pPr>
+        <w:ind w:left="6480"/>
+      </w:pPr>
+      <w:r>
+        <w:t>{% endfor %}</w:t>
       </w:r>
     </w:p>
     <w:p/>
@@ -1386,7 +1405,6 @@
   <w:style w:type="character" w:default="1" w:styleId="DefaultParagraphFont">
     <w:name w:val="Default Paragraph Font"/>
     <w:uiPriority w:val="1"/>
-    <w:semiHidden/>
     <w:unhideWhenUsed/>
   </w:style>
   <w:style w:type="table" w:default="1" w:styleId="TableNormal">
@@ -1810,860 +1828,19 @@
       <w:contextualSpacing/>
     </w:pPr>
   </w:style>
-</w:styles>
-</file>
-
-<file path=word/glossary/document.xml><?xml version="1.0" encoding="utf-8"?>
-<w:glossaryDocument xmlns:wpc="http://schemas.microsoft.com/office/word/2010/wordprocessingCanvas" xmlns:cx="http://schemas.microsoft.com/office/drawing/2014/chartex" xmlns:cx1="http://schemas.microsoft.com/office/drawing/2015/9/8/chartex" xmlns:cx2="http://schemas.microsoft.com/office/drawing/2015/10/21/chartex" xmlns:cx3="http://schemas.microsoft.com/office/drawing/2016/5/9/chartex" xmlns:cx4="http://schemas.microsoft.com/office/drawing/2016/5/10/chartex" xmlns:cx5="http://schemas.microsoft.com/office/drawing/2016/5/11/chartex" xmlns:cx6="http://schemas.microsoft.com/office/drawing/2016/5/12/chartex" xmlns:cx7="http://schemas.microsoft.com/office/drawing/2016/5/13/chartex" xmlns:cx8="http://schemas.microsoft.com/office/drawing/2016/5/14/chartex" xmlns:mc="http://schemas.openxmlformats.org/markup-compatibility/2006" xmlns:aink="http://schemas.microsoft.com/office/drawing/2016/ink" xmlns:am3d="http://schemas.microsoft.com/office/drawing/2017/model3d" xmlns:o="urn:schemas-microsoft-com:office:office" xmlns:oel="http://schemas.microsoft.com/office/2019/extlst" xmlns:r="http://schemas.openxmlformats.org/officeDocument/2006/relationships" xmlns:m="http://schemas.openxmlformats.org/officeDocument/2006/math" xmlns:v="urn:schemas-microsoft-com:vml" xmlns:wp14="http://schemas.microsoft.com/office/word/2010/wordprocessingDrawing" xmlns:wp="http://schemas.openxmlformats.org/drawingml/2006/wordprocessingDrawing" xmlns:w10="urn:schemas-microsoft-com:office:word" xmlns:w="http://schemas.openxmlformats.org/wordprocessingml/2006/main" xmlns:w14="http://schemas.microsoft.com/office/word/2010/wordml" xmlns:w15="http://schemas.microsoft.com/office/word/2012/wordml" xmlns:w16cex="http://schemas.microsoft.com/office/word/2018/wordml/cex" xmlns:w16cid="http://schemas.microsoft.com/office/word/2016/wordml/cid" xmlns:w16="http://schemas.microsoft.com/office/word/2018/wordml" xmlns:w16du="http://schemas.microsoft.com/office/word/2023/wordml/word16du" xmlns:w16sdtdh="http://schemas.microsoft.com/office/word/2020/wordml/sdtdatahash" xmlns:w16sdtfl="http://schemas.microsoft.com/office/word/2024/wordml/sdtformatlock" xmlns:w16se="http://schemas.microsoft.com/office/word/2015/wordml/symex" xmlns:wpg="http://schemas.microsoft.com/office/word/2010/wordprocessingGroup" xmlns:wpi="http://schemas.microsoft.com/office/word/2010/wordprocessingInk" xmlns:wne="http://schemas.microsoft.com/office/word/2006/wordml" xmlns:wps="http://schemas.microsoft.com/office/word/2010/wordprocessingShape" mc:Ignorable="w14 w15 w16se w16cid w16 w16cex w16sdtdh w16sdtfl w16du wp14">
-  <w:docParts>
-    <w:docPart>
-      <w:docPartPr>
-        <w:name w:val="E25249A57E5D4FFEB4EA2A9A6A50810B"/>
-        <w:category>
-          <w:name w:val="General"/>
-          <w:gallery w:val="placeholder"/>
-        </w:category>
-        <w:types>
-          <w:type w:val="bbPlcHdr"/>
-        </w:types>
-        <w:behaviors>
-          <w:behavior w:val="content"/>
-        </w:behaviors>
-        <w:guid w:val="{9A7E3DBF-7F99-4E14-A010-2CAFD0330CC3}"/>
-      </w:docPartPr>
-      <w:docPartBody>
-        <w:p>
-          <w:pPr>
-            <w:pStyle w:val="E25249A57E5D4FFEB4EA2A9A6A50810B"/>
-          </w:pPr>
-          <w:r>
-            <w:t>Objective</w:t>
-          </w:r>
-        </w:p>
-      </w:docPartBody>
-    </w:docPart>
-    <w:docPart>
-      <w:docPartPr>
-        <w:name w:val="06B5B14F7A864319AD5FA02AE0E71EDA"/>
-        <w:category>
-          <w:name w:val="General"/>
-          <w:gallery w:val="placeholder"/>
-        </w:category>
-        <w:types>
-          <w:type w:val="bbPlcHdr"/>
-        </w:types>
-        <w:behaviors>
-          <w:behavior w:val="content"/>
-        </w:behaviors>
-        <w:guid w:val="{340A1868-2783-40D6-9D7A-EDAE8AFB0591}"/>
-      </w:docPartPr>
-      <w:docPartBody>
-        <w:p>
-          <w:pPr>
-            <w:pStyle w:val="06B5B14F7A864319AD5FA02AE0E71EDA"/>
-          </w:pPr>
-          <w:r>
-            <w:t xml:space="preserve">Skills and </w:t>
-          </w:r>
-          <w:r>
-            <w:t>abilities</w:t>
-          </w:r>
-        </w:p>
-      </w:docPartBody>
-    </w:docPart>
-    <w:docPart>
-      <w:docPartPr>
-        <w:name w:val="425D44AF6B9243A886CBCB5C734EDDD8"/>
-        <w:category>
-          <w:name w:val="General"/>
-          <w:gallery w:val="placeholder"/>
-        </w:category>
-        <w:types>
-          <w:type w:val="bbPlcHdr"/>
-        </w:types>
-        <w:behaviors>
-          <w:behavior w:val="content"/>
-        </w:behaviors>
-        <w:guid w:val="{9943263F-E354-4B19-A19B-45BF233948DF}"/>
-      </w:docPartPr>
-      <w:docPartBody>
-        <w:p>
-          <w:pPr>
-            <w:pStyle w:val="425D44AF6B9243A886CBCB5C734EDDD8"/>
-          </w:pPr>
-          <w:r>
-            <w:t>Experience</w:t>
-          </w:r>
-        </w:p>
-      </w:docPartBody>
-    </w:docPart>
-    <w:docPart>
-      <w:docPartPr>
-        <w:name w:val="2278C80D977145DB905C6A1D7D65359B"/>
-        <w:category>
-          <w:name w:val="General"/>
-          <w:gallery w:val="placeholder"/>
-        </w:category>
-        <w:types>
-          <w:type w:val="bbPlcHdr"/>
-        </w:types>
-        <w:behaviors>
-          <w:behavior w:val="content"/>
-        </w:behaviors>
-        <w:guid w:val="{15FDD2FE-FEEB-4C0A-A12F-50BA580EBDC3}"/>
-      </w:docPartPr>
-      <w:docPartBody>
-        <w:p>
-          <w:pPr>
-            <w:pStyle w:val="2278C80D977145DB905C6A1D7D65359B"/>
-          </w:pPr>
-          <w:r>
-            <w:t>Education</w:t>
-          </w:r>
-        </w:p>
-      </w:docPartBody>
-    </w:docPart>
-  </w:docParts>
-</w:glossaryDocument>
-</file>
-
-<file path=word/glossary/fontTable.xml><?xml version="1.0" encoding="utf-8"?>
-<w:fonts xmlns:mc="http://schemas.openxmlformats.org/markup-compatibility/2006" xmlns:r="http://schemas.openxmlformats.org/officeDocument/2006/relationships" xmlns:w="http://schemas.openxmlformats.org/wordprocessingml/2006/main" xmlns:w14="http://schemas.microsoft.com/office/word/2010/wordml" xmlns:w15="http://schemas.microsoft.com/office/word/2012/wordml" xmlns:w16cex="http://schemas.microsoft.com/office/word/2018/wordml/cex" xmlns:w16cid="http://schemas.microsoft.com/office/word/2016/wordml/cid" xmlns:w16="http://schemas.microsoft.com/office/word/2018/wordml" xmlns:w16du="http://schemas.microsoft.com/office/word/2023/wordml/word16du" xmlns:w16sdtdh="http://schemas.microsoft.com/office/word/2020/wordml/sdtdatahash" xmlns:w16sdtfl="http://schemas.microsoft.com/office/word/2024/wordml/sdtformatlock" xmlns:w16se="http://schemas.microsoft.com/office/word/2015/wordml/symex" mc:Ignorable="w14 w15 w16se w16cid w16 w16cex w16sdtdh w16sdtfl w16du">
-  <w:font w:name="Symbol">
-    <w:panose1 w:val="05050102010706020507"/>
-    <w:charset w:val="02"/>
-    <w:family w:val="roman"/>
-    <w:pitch w:val="variable"/>
-    <w:sig w:usb0="00000000" w:usb1="10000000" w:usb2="00000000" w:usb3="00000000" w:csb0="80000000" w:csb1="00000000"/>
-  </w:font>
-  <w:font w:name="Times New Roman">
-    <w:panose1 w:val="02020603050405020304"/>
-    <w:charset w:val="00"/>
-    <w:family w:val="roman"/>
-    <w:pitch w:val="variable"/>
-    <w:sig w:usb0="E0002EFF" w:usb1="C000785B" w:usb2="00000009" w:usb3="00000000" w:csb0="000001FF" w:csb1="00000000"/>
-  </w:font>
-  <w:font w:name="Courier New">
-    <w:panose1 w:val="02070309020205020404"/>
-    <w:charset w:val="00"/>
-    <w:family w:val="modern"/>
-    <w:pitch w:val="fixed"/>
-    <w:sig w:usb0="E0002EFF" w:usb1="C0007843" w:usb2="00000009" w:usb3="00000000" w:csb0="000001FF" w:csb1="00000000"/>
-  </w:font>
-  <w:font w:name="Wingdings">
-    <w:panose1 w:val="05000000000000000000"/>
-    <w:charset w:val="02"/>
-    <w:family w:val="auto"/>
-    <w:pitch w:val="variable"/>
-    <w:sig w:usb0="00000000" w:usb1="10000000" w:usb2="00000000" w:usb3="00000000" w:csb0="80000000" w:csb1="00000000"/>
-  </w:font>
-  <w:font w:name="Arial">
-    <w:panose1 w:val="020B0604020202020204"/>
-    <w:charset w:val="00"/>
-    <w:family w:val="swiss"/>
-    <w:pitch w:val="variable"/>
-    <w:sig w:usb0="E0002EFF" w:usb1="C000785B" w:usb2="00000009" w:usb3="00000000" w:csb0="000001FF" w:csb1="00000000"/>
-  </w:font>
-  <w:font w:name="MS Mincho">
-    <w:altName w:val="ＭＳ 明朝"/>
-    <w:panose1 w:val="02020609040205080304"/>
-    <w:charset w:val="80"/>
-    <w:family w:val="modern"/>
-    <w:pitch w:val="fixed"/>
-    <w:sig w:usb0="E00002FF" w:usb1="6AC7FDFB" w:usb2="08000012" w:usb3="00000000" w:csb0="0002009F" w:csb1="00000000"/>
-  </w:font>
-  <w:font w:name="MS Gothic">
-    <w:altName w:val="ＭＳ ゴシック"/>
-    <w:panose1 w:val="020B0609070205080204"/>
-    <w:charset w:val="80"/>
-    <w:family w:val="modern"/>
-    <w:pitch w:val="fixed"/>
-    <w:sig w:usb0="E00002FF" w:usb1="6AC7FDFB" w:usb2="08000012" w:usb3="00000000" w:csb0="0002009F" w:csb1="00000000"/>
-  </w:font>
-  <w:font w:name="Aptos">
-    <w:charset w:val="00"/>
-    <w:family w:val="swiss"/>
-    <w:pitch w:val="variable"/>
-    <w:sig w:usb0="20000287" w:usb1="00000003" w:usb2="00000000" w:usb3="00000000" w:csb0="0000019F" w:csb1="00000000"/>
-  </w:font>
-  <w:font w:name="Aptos Display">
-    <w:charset w:val="00"/>
-    <w:family w:val="swiss"/>
-    <w:pitch w:val="variable"/>
-    <w:sig w:usb0="20000287" w:usb1="00000003" w:usb2="00000000" w:usb3="00000000" w:csb0="0000019F" w:csb1="00000000"/>
-  </w:font>
-</w:fonts>
-</file>
-
-<file path=word/glossary/settings.xml><?xml version="1.0" encoding="utf-8"?>
-<w:settings xmlns:mc="http://schemas.openxmlformats.org/markup-compatibility/2006" xmlns:o="urn:schemas-microsoft-com:office:office" xmlns:r="http://schemas.openxmlformats.org/officeDocument/2006/relationships" xmlns:m="http://schemas.openxmlformats.org/officeDocument/2006/math" xmlns:v="urn:schemas-microsoft-com:vml" xmlns:w10="urn:schemas-microsoft-com:office:word" xmlns:w="http://schemas.openxmlformats.org/wordprocessingml/2006/main" xmlns:w14="http://schemas.microsoft.com/office/word/2010/wordml" xmlns:w15="http://schemas.microsoft.com/office/word/2012/wordml" xmlns:w16cex="http://schemas.microsoft.com/office/word/2018/wordml/cex" xmlns:w16cid="http://schemas.microsoft.com/office/word/2016/wordml/cid" xmlns:w16="http://schemas.microsoft.com/office/word/2018/wordml" xmlns:w16du="http://schemas.microsoft.com/office/word/2023/wordml/word16du" xmlns:w16sdtdh="http://schemas.microsoft.com/office/word/2020/wordml/sdtdatahash" xmlns:w16sdtfl="http://schemas.microsoft.com/office/word/2024/wordml/sdtformatlock" xmlns:w16se="http://schemas.microsoft.com/office/word/2015/wordml/symex" xmlns:sl="http://schemas.openxmlformats.org/schemaLibrary/2006/main" mc:Ignorable="w14 w15 w16se w16cid w16 w16cex w16sdtdh w16sdtfl w16du">
-  <w:view w:val="normal"/>
-  <w:defaultTabStop w:val="720"/>
-  <w:characterSpacingControl w:val="doNotCompress"/>
-  <w:compat>
-    <w:useFELayout/>
-    <w:compatSetting w:name="compatibilityMode" w:uri="http://schemas.microsoft.com/office/word" w:val="15"/>
-    <w:compatSetting w:name="overrideTableStyleFontSizeAndJustification" w:uri="http://schemas.microsoft.com/office/word" w:val="1"/>
-    <w:compatSetting w:name="enableOpenTypeFeatures" w:uri="http://schemas.microsoft.com/office/word" w:val="1"/>
-    <w:compatSetting w:name="doNotFlipMirrorIndents" w:uri="http://schemas.microsoft.com/office/word" w:val="1"/>
-    <w:compatSetting w:name="differentiateMultirowTableHeaders" w:uri="http://schemas.microsoft.com/office/word" w:val="1"/>
-    <w:compatSetting w:name="useWord2013TrackBottomHyphenation" w:uri="http://schemas.microsoft.com/office/word" w:val="1"/>
-  </w:compat>
-  <w:rsids>
-    <w:rsidRoot w:val="008A35B8"/>
-    <w:rsid w:val="0036152F"/>
-    <w:rsid w:val="00547C4A"/>
-    <w:rsid w:val="006E1A01"/>
-    <w:rsid w:val="006F5F0C"/>
-    <w:rsid w:val="007127A2"/>
-    <w:rsid w:val="008A35B8"/>
-    <w:rsid w:val="008A6340"/>
-    <w:rsid w:val="008E702E"/>
-    <w:rsid w:val="00942EA9"/>
-    <w:rsid w:val="009B0E6B"/>
-    <w:rsid w:val="00A27AAB"/>
-    <w:rsid w:val="00A44D3C"/>
-    <w:rsid w:val="00CD469F"/>
-    <w:rsid w:val="00D8278B"/>
-    <w:rsid w:val="00E2272B"/>
-    <w:rsid w:val="00EF3A30"/>
-  </w:rsids>
-  <m:mathPr>
-    <m:mathFont m:val="Cambria Math"/>
-    <m:brkBin m:val="before"/>
-    <m:brkBinSub m:val="--"/>
-    <m:smallFrac m:val="0"/>
-    <m:dispDef/>
-    <m:lMargin m:val="0"/>
-    <m:rMargin m:val="0"/>
-    <m:defJc m:val="centerGroup"/>
-    <m:wrapIndent m:val="1440"/>
-    <m:intLim m:val="subSup"/>
-    <m:naryLim m:val="undOvr"/>
-  </m:mathPr>
-  <w:themeFontLang w:val="en-AU"/>
-  <w:clrSchemeMapping w:bg1="light1" w:t1="dark1" w:bg2="light2" w:t2="dark2" w:accent1="accent1" w:accent2="accent2" w:accent3="accent3" w:accent4="accent4" w:accent5="accent5" w:accent6="accent6" w:hyperlink="hyperlink" w:followedHyperlink="followedHyperlink"/>
-  <w:decimalSymbol w:val="."/>
-  <w:listSeparator w:val=","/>
-  <w15:chartTrackingRefBased/>
-</w:settings>
-</file>
-
-<file path=word/glossary/styles.xml><?xml version="1.0" encoding="utf-8"?>
-<w:styles xmlns:mc="http://schemas.openxmlformats.org/markup-compatibility/2006" xmlns:r="http://schemas.openxmlformats.org/officeDocument/2006/relationships" xmlns:w="http://schemas.openxmlformats.org/wordprocessingml/2006/main" xmlns:w14="http://schemas.microsoft.com/office/word/2010/wordml" xmlns:w15="http://schemas.microsoft.com/office/word/2012/wordml" xmlns:w16cex="http://schemas.microsoft.com/office/word/2018/wordml/cex" xmlns:w16cid="http://schemas.microsoft.com/office/word/2016/wordml/cid" xmlns:w16="http://schemas.microsoft.com/office/word/2018/wordml" xmlns:w16du="http://schemas.microsoft.com/office/word/2023/wordml/word16du" xmlns:w16sdtdh="http://schemas.microsoft.com/office/word/2020/wordml/sdtdatahash" xmlns:w16sdtfl="http://schemas.microsoft.com/office/word/2024/wordml/sdtformatlock" xmlns:w16se="http://schemas.microsoft.com/office/word/2015/wordml/symex" mc:Ignorable="w14 w15 w16se w16cid w16 w16cex w16sdtdh w16sdtfl w16du">
-  <w:docDefaults>
-    <w:rPrDefault>
-      <w:rPr>
-        <w:rFonts w:asciiTheme="minorHAnsi" w:eastAsiaTheme="minorEastAsia" w:hAnsiTheme="minorHAnsi" w:cstheme="minorBidi"/>
-        <w:sz w:val="22"/>
-        <w:szCs w:val="22"/>
-        <w:lang w:val="en-AU" w:eastAsia="en-AU" w:bidi="ar-SA"/>
-      </w:rPr>
-    </w:rPrDefault>
-    <w:pPrDefault>
-      <w:pPr>
-        <w:spacing w:after="160" w:line="259" w:lineRule="auto"/>
-      </w:pPr>
-    </w:pPrDefault>
-  </w:docDefaults>
-  <w:latentStyles w:defLockedState="0" w:defUIPriority="99" w:defSemiHidden="0" w:defUnhideWhenUsed="0" w:defQFormat="0" w:count="376">
-    <w:lsdException w:name="Normal" w:uiPriority="0" w:qFormat="1"/>
-    <w:lsdException w:name="heading 1" w:uiPriority="9" w:qFormat="1"/>
-    <w:lsdException w:name="heading 2" w:semiHidden="1" w:uiPriority="9" w:unhideWhenUsed="1" w:qFormat="1"/>
-    <w:lsdException w:name="heading 3" w:semiHidden="1" w:uiPriority="9" w:unhideWhenUsed="1" w:qFormat="1"/>
-    <w:lsdException w:name="heading 4" w:semiHidden="1" w:uiPriority="9" w:unhideWhenUsed="1" w:qFormat="1"/>
-    <w:lsdException w:name="heading 5" w:semiHidden="1" w:uiPriority="9" w:unhideWhenUsed="1" w:qFormat="1"/>
-    <w:lsdException w:name="heading 6" w:semiHidden="1" w:uiPriority="9" w:unhideWhenUsed="1" w:qFormat="1"/>
-    <w:lsdException w:name="heading 7" w:semiHidden="1" w:uiPriority="9" w:unhideWhenUsed="1" w:qFormat="1"/>
-    <w:lsdException w:name="heading 8" w:semiHidden="1" w:uiPriority="9" w:unhideWhenUsed="1" w:qFormat="1"/>
-    <w:lsdException w:name="heading 9" w:semiHidden="1" w:uiPriority="9" w:unhideWhenUsed="1" w:qFormat="1"/>
-    <w:lsdException w:name="index 1" w:semiHidden="1" w:unhideWhenUsed="1"/>
-    <w:lsdException w:name="index 2" w:semiHidden="1" w:unhideWhenUsed="1"/>
-    <w:lsdException w:name="index 3" w:semiHidden="1" w:unhideWhenUsed="1"/>
-    <w:lsdException w:name="index 4" w:semiHidden="1" w:unhideWhenUsed="1"/>
-    <w:lsdException w:name="index 5" w:semiHidden="1" w:unhideWhenUsed="1"/>
-    <w:lsdException w:name="index 6" w:semiHidden="1" w:unhideWhenUsed="1"/>
-    <w:lsdException w:name="index 7" w:semiHidden="1" w:unhideWhenUsed="1"/>
-    <w:lsdException w:name="index 8" w:semiHidden="1" w:unhideWhenUsed="1"/>
-    <w:lsdException w:name="index 9" w:semiHidden="1" w:unhideWhenUsed="1"/>
-    <w:lsdException w:name="toc 1" w:semiHidden="1" w:uiPriority="39" w:unhideWhenUsed="1"/>
-    <w:lsdException w:name="toc 2" w:semiHidden="1" w:uiPriority="39" w:unhideWhenUsed="1"/>
-    <w:lsdException w:name="toc 3" w:semiHidden="1" w:uiPriority="39" w:unhideWhenUsed="1"/>
-    <w:lsdException w:name="toc 4" w:semiHidden="1" w:uiPriority="39" w:unhideWhenUsed="1"/>
-    <w:lsdException w:name="toc 5" w:semiHidden="1" w:uiPriority="39" w:unhideWhenUsed="1"/>
-    <w:lsdException w:name="toc 6" w:semiHidden="1" w:uiPriority="39" w:unhideWhenUsed="1"/>
-    <w:lsdException w:name="toc 7" w:semiHidden="1" w:uiPriority="39" w:unhideWhenUsed="1"/>
-    <w:lsdException w:name="toc 8" w:semiHidden="1" w:uiPriority="39" w:unhideWhenUsed="1"/>
-    <w:lsdException w:name="toc 9" w:semiHidden="1" w:uiPriority="39" w:unhideWhenUsed="1"/>
-    <w:lsdException w:name="Normal Indent" w:semiHidden="1" w:unhideWhenUsed="1"/>
-    <w:lsdException w:name="footnote text" w:semiHidden="1" w:unhideWhenUsed="1"/>
-    <w:lsdException w:name="annotation text" w:semiHidden="1" w:unhideWhenUsed="1"/>
-    <w:lsdException w:name="header" w:semiHidden="1" w:unhideWhenUsed="1"/>
-    <w:lsdException w:name="footer" w:semiHidden="1" w:unhideWhenUsed="1"/>
-    <w:lsdException w:name="index heading" w:semiHidden="1" w:unhideWhenUsed="1"/>
-    <w:lsdException w:name="caption" w:semiHidden="1" w:uiPriority="35" w:unhideWhenUsed="1" w:qFormat="1"/>
-    <w:lsdException w:name="table of figures" w:semiHidden="1" w:unhideWhenUsed="1"/>
-    <w:lsdException w:name="envelope address" w:semiHidden="1" w:unhideWhenUsed="1"/>
-    <w:lsdException w:name="envelope return" w:semiHidden="1" w:unhideWhenUsed="1"/>
-    <w:lsdException w:name="footnote reference" w:semiHidden="1" w:unhideWhenUsed="1"/>
-    <w:lsdException w:name="annotation reference" w:semiHidden="1" w:unhideWhenUsed="1"/>
-    <w:lsdException w:name="line number" w:semiHidden="1" w:unhideWhenUsed="1"/>
-    <w:lsdException w:name="page number" w:semiHidden="1" w:unhideWhenUsed="1"/>
-    <w:lsdException w:name="endnote reference" w:semiHidden="1" w:unhideWhenUsed="1"/>
-    <w:lsdException w:name="endnote text" w:semiHidden="1" w:unhideWhenUsed="1"/>
-    <w:lsdException w:name="table of authorities" w:semiHidden="1" w:unhideWhenUsed="1"/>
-    <w:lsdException w:name="macro" w:semiHidden="1" w:unhideWhenUsed="1"/>
-    <w:lsdException w:name="toa heading" w:semiHidden="1" w:unhideWhenUsed="1"/>
-    <w:lsdException w:name="List" w:semiHidden="1" w:unhideWhenUsed="1"/>
-    <w:lsdException w:name="List Bullet" w:semiHidden="1" w:unhideWhenUsed="1"/>
-    <w:lsdException w:name="List Number" w:semiHidden="1" w:unhideWhenUsed="1"/>
-    <w:lsdException w:name="List 2" w:semiHidden="1" w:unhideWhenUsed="1"/>
-    <w:lsdException w:name="List 3" w:semiHidden="1" w:unhideWhenUsed="1"/>
-    <w:lsdException w:name="List 4" w:semiHidden="1" w:unhideWhenUsed="1"/>
-    <w:lsdException w:name="List 5" w:semiHidden="1" w:unhideWhenUsed="1"/>
-    <w:lsdException w:name="List Bullet 2" w:semiHidden="1" w:unhideWhenUsed="1"/>
-    <w:lsdException w:name="List Bullet 3" w:semiHidden="1" w:unhideWhenUsed="1"/>
-    <w:lsdException w:name="List Bullet 4" w:semiHidden="1" w:unhideWhenUsed="1"/>
-    <w:lsdException w:name="List Bullet 5" w:semiHidden="1" w:unhideWhenUsed="1"/>
-    <w:lsdException w:name="List Number 2" w:semiHidden="1" w:unhideWhenUsed="1"/>
-    <w:lsdException w:name="List Number 3" w:semiHidden="1" w:unhideWhenUsed="1"/>
-    <w:lsdException w:name="List Number 4" w:semiHidden="1" w:unhideWhenUsed="1"/>
-    <w:lsdException w:name="List Number 5" w:semiHidden="1" w:unhideWhenUsed="1"/>
-    <w:lsdException w:name="Title" w:uiPriority="10" w:qFormat="1"/>
-    <w:lsdException w:name="Closing" w:semiHidden="1" w:unhideWhenUsed="1"/>
-    <w:lsdException w:name="Signature" w:semiHidden="1" w:unhideWhenUsed="1"/>
-    <w:lsdException w:name="Default Paragraph Font" w:semiHidden="1" w:uiPriority="1" w:unhideWhenUsed="1"/>
-    <w:lsdException w:name="Body Text" w:semiHidden="1" w:unhideWhenUsed="1"/>
-    <w:lsdException w:name="Body Text Indent" w:semiHidden="1" w:unhideWhenUsed="1"/>
-    <w:lsdException w:name="List Continue" w:semiHidden="1" w:unhideWhenUsed="1"/>
-    <w:lsdException w:name="List Continue 2" w:semiHidden="1" w:unhideWhenUsed="1"/>
-    <w:lsdException w:name="List Continue 3" w:semiHidden="1" w:unhideWhenUsed="1"/>
-    <w:lsdException w:name="List Continue 4" w:semiHidden="1" w:unhideWhenUsed="1"/>
-    <w:lsdException w:name="List Continue 5" w:semiHidden="1" w:unhideWhenUsed="1"/>
-    <w:lsdException w:name="Message Header" w:semiHidden="1" w:unhideWhenUsed="1"/>
-    <w:lsdException w:name="Subtitle" w:uiPriority="11" w:qFormat="1"/>
-    <w:lsdException w:name="Salutation" w:semiHidden="1" w:unhideWhenUsed="1"/>
-    <w:lsdException w:name="Date" w:semiHidden="1" w:unhideWhenUsed="1"/>
-    <w:lsdException w:name="Body Text First Indent" w:semiHidden="1" w:unhideWhenUsed="1"/>
-    <w:lsdException w:name="Body Text First Indent 2" w:semiHidden="1" w:unhideWhenUsed="1"/>
-    <w:lsdException w:name="Note Heading" w:semiHidden="1" w:unhideWhenUsed="1"/>
-    <w:lsdException w:name="Body Text 2" w:semiHidden="1" w:unhideWhenUsed="1"/>
-    <w:lsdException w:name="Body Text 3" w:semiHidden="1" w:unhideWhenUsed="1"/>
-    <w:lsdException w:name="Body Text Indent 2" w:semiHidden="1" w:unhideWhenUsed="1"/>
-    <w:lsdException w:name="Body Text Indent 3" w:semiHidden="1" w:unhideWhenUsed="1"/>
-    <w:lsdException w:name="Block Text" w:semiHidden="1" w:unhideWhenUsed="1"/>
-    <w:lsdException w:name="Hyperlink" w:semiHidden="1" w:unhideWhenUsed="1"/>
-    <w:lsdException w:name="FollowedHyperlink" w:semiHidden="1" w:unhideWhenUsed="1"/>
-    <w:lsdException w:name="Strong" w:uiPriority="22" w:qFormat="1"/>
-    <w:lsdException w:name="Emphasis" w:uiPriority="20" w:qFormat="1"/>
-    <w:lsdException w:name="Document Map" w:semiHidden="1" w:unhideWhenUsed="1"/>
-    <w:lsdException w:name="Plain Text" w:semiHidden="1" w:unhideWhenUsed="1"/>
-    <w:lsdException w:name="E-mail Signature" w:semiHidden="1" w:unhideWhenUsed="1"/>
-    <w:lsdException w:name="HTML Top of Form" w:semiHidden="1" w:unhideWhenUsed="1"/>
-    <w:lsdException w:name="HTML Bottom of Form" w:semiHidden="1" w:unhideWhenUsed="1"/>
-    <w:lsdException w:name="Normal (Web)" w:semiHidden="1" w:unhideWhenUsed="1"/>
-    <w:lsdException w:name="HTML Acronym" w:semiHidden="1" w:unhideWhenUsed="1"/>
-    <w:lsdException w:name="HTML Address" w:semiHidden="1" w:unhideWhenUsed="1"/>
-    <w:lsdException w:name="HTML Cite" w:semiHidden="1" w:unhideWhenUsed="1"/>
-    <w:lsdException w:name="HTML Code" w:semiHidden="1" w:unhideWhenUsed="1"/>
-    <w:lsdException w:name="HTML Definition" w:semiHidden="1" w:unhideWhenUsed="1"/>
-    <w:lsdException w:name="HTML Keyboard" w:semiHidden="1" w:unhideWhenUsed="1"/>
-    <w:lsdException w:name="HTML Preformatted" w:semiHidden="1" w:unhideWhenUsed="1"/>
-    <w:lsdException w:name="HTML Sample" w:semiHidden="1" w:unhideWhenUsed="1"/>
-    <w:lsdException w:name="HTML Typewriter" w:semiHidden="1" w:unhideWhenUsed="1"/>
-    <w:lsdException w:name="HTML Variable" w:semiHidden="1" w:unhideWhenUsed="1"/>
-    <w:lsdException w:name="Normal Table" w:semiHidden="1" w:unhideWhenUsed="1"/>
-    <w:lsdException w:name="annotation subject" w:semiHidden="1" w:unhideWhenUsed="1"/>
-    <w:lsdException w:name="No List" w:semiHidden="1" w:unhideWhenUsed="1"/>
-    <w:lsdException w:name="Outline List 1" w:semiHidden="1" w:unhideWhenUsed="1"/>
-    <w:lsdException w:name="Outline List 2" w:semiHidden="1" w:unhideWhenUsed="1"/>
-    <w:lsdException w:name="Outline List 3" w:semiHidden="1" w:unhideWhenUsed="1"/>
-    <w:lsdException w:name="Table Simple 1" w:semiHidden="1" w:unhideWhenUsed="1"/>
-    <w:lsdException w:name="Table Simple 2" w:semiHidden="1" w:unhideWhenUsed="1"/>
-    <w:lsdException w:name="Table Simple 3" w:semiHidden="1" w:unhideWhenUsed="1"/>
-    <w:lsdException w:name="Table Classic 1" w:semiHidden="1" w:unhideWhenUsed="1"/>
-    <w:lsdException w:name="Table Classic 2" w:semiHidden="1" w:unhideWhenUsed="1"/>
-    <w:lsdException w:name="Table Classic 3" w:semiHidden="1" w:unhideWhenUsed="1"/>
-    <w:lsdException w:name="Table Classic 4" w:semiHidden="1" w:unhideWhenUsed="1"/>
-    <w:lsdException w:name="Table Colorful 1" w:semiHidden="1" w:unhideWhenUsed="1"/>
-    <w:lsdException w:name="Table Colorful 2" w:semiHidden="1" w:unhideWhenUsed="1"/>
-    <w:lsdException w:name="Table Colorful 3" w:semiHidden="1" w:unhideWhenUsed="1"/>
-    <w:lsdException w:name="Table Columns 1" w:semiHidden="1" w:unhideWhenUsed="1"/>
-    <w:lsdException w:name="Table Columns 2" w:semiHidden="1" w:unhideWhenUsed="1"/>
-    <w:lsdException w:name="Table Columns 3" w:semiHidden="1" w:unhideWhenUsed="1"/>
-    <w:lsdException w:name="Table Columns 4" w:semiHidden="1" w:unhideWhenUsed="1"/>
-    <w:lsdException w:name="Table Columns 5" w:semiHidden="1" w:unhideWhenUsed="1"/>
-    <w:lsdException w:name="Table Grid 1" w:semiHidden="1" w:unhideWhenUsed="1"/>
-    <w:lsdException w:name="Table Grid 2" w:semiHidden="1" w:unhideWhenUsed="1"/>
-    <w:lsdException w:name="Table Grid 3" w:semiHidden="1" w:unhideWhenUsed="1"/>
-    <w:lsdException w:name="Table Grid 4" w:semiHidden="1" w:unhideWhenUsed="1"/>
-    <w:lsdException w:name="Table Grid 5" w:semiHidden="1" w:unhideWhenUsed="1"/>
-    <w:lsdException w:name="Table Grid 6" w:semiHidden="1" w:unhideWhenUsed="1"/>
-    <w:lsdException w:name="Table Grid 7" w:semiHidden="1" w:unhideWhenUsed="1"/>
-    <w:lsdException w:name="Table Grid 8" w:semiHidden="1" w:unhideWhenUsed="1"/>
-    <w:lsdException w:name="Table List 1" w:semiHidden="1" w:unhideWhenUsed="1"/>
-    <w:lsdException w:name="Table List 2" w:semiHidden="1" w:unhideWhenUsed="1"/>
-    <w:lsdException w:name="Table List 3" w:semiHidden="1" w:unhideWhenUsed="1"/>
-    <w:lsdException w:name="Table List 4" w:semiHidden="1" w:unhideWhenUsed="1"/>
-    <w:lsdException w:name="Table List 5" w:semiHidden="1" w:unhideWhenUsed="1"/>
-    <w:lsdException w:name="Table List 6" w:semiHidden="1" w:unhideWhenUsed="1"/>
-    <w:lsdException w:name="Table List 7" w:semiHidden="1" w:unhideWhenUsed="1"/>
-    <w:lsdException w:name="Table List 8" w:semiHidden="1" w:unhideWhenUsed="1"/>
-    <w:lsdException w:name="Table 3D effects 1" w:semiHidden="1" w:unhideWhenUsed="1"/>
-    <w:lsdException w:name="Table 3D effects 2" w:semiHidden="1" w:unhideWhenUsed="1"/>
-    <w:lsdException w:name="Table 3D effects 3" w:semiHidden="1" w:unhideWhenUsed="1"/>
-    <w:lsdException w:name="Table Contemporary" w:semiHidden="1" w:unhideWhenUsed="1"/>
-    <w:lsdException w:name="Table Elegant" w:semiHidden="1" w:unhideWhenUsed="1"/>
-    <w:lsdException w:name="Table Professional" w:semiHidden="1" w:unhideWhenUsed="1"/>
-    <w:lsdException w:name="Table Subtle 1" w:semiHidden="1" w:unhideWhenUsed="1"/>
-    <w:lsdException w:name="Table Subtle 2" w:semiHidden="1" w:unhideWhenUsed="1"/>
-    <w:lsdException w:name="Table Web 1" w:semiHidden="1" w:unhideWhenUsed="1"/>
-    <w:lsdException w:name="Table Web 2" w:semiHidden="1" w:unhideWhenUsed="1"/>
-    <w:lsdException w:name="Table Web 3" w:semiHidden="1" w:unhideWhenUsed="1"/>
-    <w:lsdException w:name="Balloon Text" w:semiHidden="1" w:unhideWhenUsed="1"/>
-    <w:lsdException w:name="Table Grid" w:uiPriority="39"/>
-    <w:lsdException w:name="Table Theme" w:semiHidden="1" w:unhideWhenUsed="1"/>
-    <w:lsdException w:name="Placeholder Text" w:semiHidden="1"/>
-    <w:lsdException w:name="No Spacing" w:uiPriority="1" w:qFormat="1"/>
-    <w:lsdException w:name="Light Shading" w:uiPriority="60"/>
-    <w:lsdException w:name="Light List" w:uiPriority="61"/>
-    <w:lsdException w:name="Light Grid" w:uiPriority="62"/>
-    <w:lsdException w:name="Medium Shading 1" w:uiPriority="63"/>
-    <w:lsdException w:name="Medium Shading 2" w:uiPriority="64"/>
-    <w:lsdException w:name="Medium List 1" w:uiPriority="65"/>
-    <w:lsdException w:name="Medium List 2" w:uiPriority="66"/>
-    <w:lsdException w:name="Medium Grid 1" w:uiPriority="67"/>
-    <w:lsdException w:name="Medium Grid 2" w:uiPriority="68"/>
-    <w:lsdException w:name="Medium Grid 3" w:uiPriority="69"/>
-    <w:lsdException w:name="Dark List" w:uiPriority="70"/>
-    <w:lsdException w:name="Colorful Shading" w:uiPriority="71"/>
-    <w:lsdException w:name="Colorful List" w:uiPriority="72"/>
-    <w:lsdException w:name="Colorful Grid" w:uiPriority="73"/>
-    <w:lsdException w:name="Light Shading Accent 1" w:uiPriority="60"/>
-    <w:lsdException w:name="Light List Accent 1" w:uiPriority="61"/>
-    <w:lsdException w:name="Light Grid Accent 1" w:uiPriority="62"/>
-    <w:lsdException w:name="Medium Shading 1 Accent 1" w:uiPriority="63"/>
-    <w:lsdException w:name="Medium Shading 2 Accent 1" w:uiPriority="64"/>
-    <w:lsdException w:name="Medium List 1 Accent 1" w:uiPriority="65"/>
-    <w:lsdException w:name="Revision" w:semiHidden="1"/>
-    <w:lsdException w:name="List Paragraph" w:uiPriority="34" w:qFormat="1"/>
-    <w:lsdException w:name="Quote" w:uiPriority="29" w:qFormat="1"/>
-    <w:lsdException w:name="Intense Quote" w:uiPriority="30" w:qFormat="1"/>
-    <w:lsdException w:name="Medium List 2 Accent 1" w:uiPriority="66"/>
-    <w:lsdException w:name="Medium Grid 1 Accent 1" w:uiPriority="67"/>
-    <w:lsdException w:name="Medium Grid 2 Accent 1" w:uiPriority="68"/>
-    <w:lsdException w:name="Medium Grid 3 Accent 1" w:uiPriority="69"/>
-    <w:lsdException w:name="Dark List Accent 1" w:uiPriority="70"/>
-    <w:lsdException w:name="Colorful Shading Accent 1" w:uiPriority="71"/>
-    <w:lsdException w:name="Colorful List Accent 1" w:uiPriority="72"/>
-    <w:lsdException w:name="Colorful Grid Accent 1" w:uiPriority="73"/>
-    <w:lsdException w:name="Light Shading Accent 2" w:uiPriority="60"/>
-    <w:lsdException w:name="Light List Accent 2" w:uiPriority="61"/>
-    <w:lsdException w:name="Light Grid Accent 2" w:uiPriority="62"/>
-    <w:lsdException w:name="Medium Shading 1 Accent 2" w:uiPriority="63"/>
-    <w:lsdException w:name="Medium Shading 2 Accent 2" w:uiPriority="64"/>
-    <w:lsdException w:name="Medium List 1 Accent 2" w:uiPriority="65"/>
-    <w:lsdException w:name="Medium List 2 Accent 2" w:uiPriority="66"/>
-    <w:lsdException w:name="Medium Grid 1 Accent 2" w:uiPriority="67"/>
-    <w:lsdException w:name="Medium Grid 2 Accent 2" w:uiPriority="68"/>
-    <w:lsdException w:name="Medium Grid 3 Accent 2" w:uiPriority="69"/>
-    <w:lsdException w:name="Dark List Accent 2" w:uiPriority="70"/>
-    <w:lsdException w:name="Colorful Shading Accent 2" w:uiPriority="71"/>
-    <w:lsdException w:name="Colorful List Accent 2" w:uiPriority="72"/>
-    <w:lsdException w:name="Colorful Grid Accent 2" w:uiPriority="73"/>
-    <w:lsdException w:name="Light Shading Accent 3" w:uiPriority="60"/>
-    <w:lsdException w:name="Light List Accent 3" w:uiPriority="61"/>
-    <w:lsdException w:name="Light Grid Accent 3" w:uiPriority="62"/>
-    <w:lsdException w:name="Medium Shading 1 Accent 3" w:uiPriority="63"/>
-    <w:lsdException w:name="Medium Shading 2 Accent 3" w:uiPriority="64"/>
-    <w:lsdException w:name="Medium List 1 Accent 3" w:uiPriority="65"/>
-    <w:lsdException w:name="Medium List 2 Accent 3" w:uiPriority="66"/>
-    <w:lsdException w:name="Medium Grid 1 Accent 3" w:uiPriority="67"/>
-    <w:lsdException w:name="Medium Grid 2 Accent 3" w:uiPriority="68"/>
-    <w:lsdException w:name="Medium Grid 3 Accent 3" w:uiPriority="69"/>
-    <w:lsdException w:name="Dark List Accent 3" w:uiPriority="70"/>
-    <w:lsdException w:name="Colorful Shading Accent 3" w:uiPriority="71"/>
-    <w:lsdException w:name="Colorful List Accent 3" w:uiPriority="72"/>
-    <w:lsdException w:name="Colorful Grid Accent 3" w:uiPriority="73"/>
-    <w:lsdException w:name="Light Shading Accent 4" w:uiPriority="60"/>
-    <w:lsdException w:name="Light List Accent 4" w:uiPriority="61"/>
-    <w:lsdException w:name="Light Grid Accent 4" w:uiPriority="62"/>
-    <w:lsdException w:name="Medium Shading 1 Accent 4" w:uiPriority="63"/>
-    <w:lsdException w:name="Medium Shading 2 Accent 4" w:uiPriority="64"/>
-    <w:lsdException w:name="Medium List 1 Accent 4" w:uiPriority="65"/>
-    <w:lsdException w:name="Medium List 2 Accent 4" w:uiPriority="66"/>
-    <w:lsdException w:name="Medium Grid 1 Accent 4" w:uiPriority="67"/>
-    <w:lsdException w:name="Medium Grid 2 Accent 4" w:uiPriority="68"/>
-    <w:lsdException w:name="Medium Grid 3 Accent 4" w:uiPriority="69"/>
-    <w:lsdException w:name="Dark List Accent 4" w:uiPriority="70"/>
-    <w:lsdException w:name="Colorful Shading Accent 4" w:uiPriority="71"/>
-    <w:lsdException w:name="Colorful List Accent 4" w:uiPriority="72"/>
-    <w:lsdException w:name="Colorful Grid Accent 4" w:uiPriority="73"/>
-    <w:lsdException w:name="Light Shading Accent 5" w:uiPriority="60"/>
-    <w:lsdException w:name="Light List Accent 5" w:uiPriority="61"/>
-    <w:lsdException w:name="Light Grid Accent 5" w:uiPriority="62"/>
-    <w:lsdException w:name="Medium Shading 1 Accent 5" w:uiPriority="63"/>
-    <w:lsdException w:name="Medium Shading 2 Accent 5" w:uiPriority="64"/>
-    <w:lsdException w:name="Medium List 1 Accent 5" w:uiPriority="65"/>
-    <w:lsdException w:name="Medium List 2 Accent 5" w:uiPriority="66"/>
-    <w:lsdException w:name="Medium Grid 1 Accent 5" w:uiPriority="67"/>
-    <w:lsdException w:name="Medium Grid 2 Accent 5" w:uiPriority="68"/>
-    <w:lsdException w:name="Medium Grid 3 Accent 5" w:uiPriority="69"/>
-    <w:lsdException w:name="Dark List Accent 5" w:uiPriority="70"/>
-    <w:lsdException w:name="Colorful Shading Accent 5" w:uiPriority="71"/>
-    <w:lsdException w:name="Colorful List Accent 5" w:uiPriority="72"/>
-    <w:lsdException w:name="Colorful Grid Accent 5" w:uiPriority="73"/>
-    <w:lsdException w:name="Light Shading Accent 6" w:uiPriority="60"/>
-    <w:lsdException w:name="Light List Accent 6" w:uiPriority="61"/>
-    <w:lsdException w:name="Light Grid Accent 6" w:uiPriority="62"/>
-    <w:lsdException w:name="Medium Shading 1 Accent 6" w:uiPriority="63"/>
-    <w:lsdException w:name="Medium Shading 2 Accent 6" w:uiPriority="64"/>
-    <w:lsdException w:name="Medium List 1 Accent 6" w:uiPriority="65"/>
-    <w:lsdException w:name="Medium List 2 Accent 6" w:uiPriority="66"/>
-    <w:lsdException w:name="Medium Grid 1 Accent 6" w:uiPriority="67"/>
-    <w:lsdException w:name="Medium Grid 2 Accent 6" w:uiPriority="68"/>
-    <w:lsdException w:name="Medium Grid 3 Accent 6" w:uiPriority="69"/>
-    <w:lsdException w:name="Dark List Accent 6" w:uiPriority="70"/>
-    <w:lsdException w:name="Colorful Shading Accent 6" w:uiPriority="71"/>
-    <w:lsdException w:name="Colorful List Accent 6" w:uiPriority="72"/>
-    <w:lsdException w:name="Colorful Grid Accent 6" w:uiPriority="73"/>
-    <w:lsdException w:name="Subtle Emphasis" w:uiPriority="19" w:qFormat="1"/>
-    <w:lsdException w:name="Intense Emphasis" w:uiPriority="21" w:qFormat="1"/>
-    <w:lsdException w:name="Subtle Reference" w:uiPriority="31" w:qFormat="1"/>
-    <w:lsdException w:name="Intense Reference" w:uiPriority="32" w:qFormat="1"/>
-    <w:lsdException w:name="Book Title" w:uiPriority="33" w:qFormat="1"/>
-    <w:lsdException w:name="Bibliography" w:semiHidden="1" w:uiPriority="37" w:unhideWhenUsed="1"/>
-    <w:lsdException w:name="TOC Heading" w:semiHidden="1" w:uiPriority="39" w:unhideWhenUsed="1" w:qFormat="1"/>
-    <w:lsdException w:name="Plain Table 1" w:uiPriority="41"/>
-    <w:lsdException w:name="Plain Table 2" w:uiPriority="42"/>
-    <w:lsdException w:name="Plain Table 3" w:uiPriority="43"/>
-    <w:lsdException w:name="Plain Table 4" w:uiPriority="44"/>
-    <w:lsdException w:name="Plain Table 5" w:uiPriority="45"/>
-    <w:lsdException w:name="Grid Table Light" w:uiPriority="40"/>
-    <w:lsdException w:name="Grid Table 1 Light" w:uiPriority="46"/>
-    <w:lsdException w:name="Grid Table 2" w:uiPriority="47"/>
-    <w:lsdException w:name="Grid Table 3" w:uiPriority="48"/>
-    <w:lsdException w:name="Grid Table 4" w:uiPriority="49"/>
-    <w:lsdException w:name="Grid Table 5 Dark" w:uiPriority="50"/>
-    <w:lsdException w:name="Grid Table 6 Colorful" w:uiPriority="51"/>
-    <w:lsdException w:name="Grid Table 7 Colorful" w:uiPriority="52"/>
-    <w:lsdException w:name="Grid Table 1 Light Accent 1" w:uiPriority="46"/>
-    <w:lsdException w:name="Grid Table 2 Accent 1" w:uiPriority="47"/>
-    <w:lsdException w:name="Grid Table 3 Accent 1" w:uiPriority="48"/>
-    <w:lsdException w:name="Grid Table 4 Accent 1" w:uiPriority="49"/>
-    <w:lsdException w:name="Grid Table 5 Dark Accent 1" w:uiPriority="50"/>
-    <w:lsdException w:name="Grid Table 6 Colorful Accent 1" w:uiPriority="51"/>
-    <w:lsdException w:name="Grid Table 7 Colorful Accent 1" w:uiPriority="52"/>
-    <w:lsdException w:name="Grid Table 1 Light Accent 2" w:uiPriority="46"/>
-    <w:lsdException w:name="Grid Table 2 Accent 2" w:uiPriority="47"/>
-    <w:lsdException w:name="Grid Table 3 Accent 2" w:uiPriority="48"/>
-    <w:lsdException w:name="Grid Table 4 Accent 2" w:uiPriority="49"/>
-    <w:lsdException w:name="Grid Table 5 Dark Accent 2" w:uiPriority="50"/>
-    <w:lsdException w:name="Grid Table 6 Colorful Accent 2" w:uiPriority="51"/>
-    <w:lsdException w:name="Grid Table 7 Colorful Accent 2" w:uiPriority="52"/>
-    <w:lsdException w:name="Grid Table 1 Light Accent 3" w:uiPriority="46"/>
-    <w:lsdException w:name="Grid Table 2 Accent 3" w:uiPriority="47"/>
-    <w:lsdException w:name="Grid Table 3 Accent 3" w:uiPriority="48"/>
-    <w:lsdException w:name="Grid Table 4 Accent 3" w:uiPriority="49"/>
-    <w:lsdException w:name="Grid Table 5 Dark Accent 3" w:uiPriority="50"/>
-    <w:lsdException w:name="Grid Table 6 Colorful Accent 3" w:uiPriority="51"/>
-    <w:lsdException w:name="Grid Table 7 Colorful Accent 3" w:uiPriority="52"/>
-    <w:lsdException w:name="Grid Table 1 Light Accent 4" w:uiPriority="46"/>
-    <w:lsdException w:name="Grid Table 2 Accent 4" w:uiPriority="47"/>
-    <w:lsdException w:name="Grid Table 3 Accent 4" w:uiPriority="48"/>
-    <w:lsdException w:name="Grid Table 4 Accent 4" w:uiPriority="49"/>
-    <w:lsdException w:name="Grid Table 5 Dark Accent 4" w:uiPriority="50"/>
-    <w:lsdException w:name="Grid Table 6 Colorful Accent 4" w:uiPriority="51"/>
-    <w:lsdException w:name="Grid Table 7 Colorful Accent 4" w:uiPriority="52"/>
-    <w:lsdException w:name="Grid Table 1 Light Accent 5" w:uiPriority="46"/>
-    <w:lsdException w:name="Grid Table 2 Accent 5" w:uiPriority="47"/>
-    <w:lsdException w:name="Grid Table 3 Accent 5" w:uiPriority="48"/>
-    <w:lsdException w:name="Grid Table 4 Accent 5" w:uiPriority="49"/>
-    <w:lsdException w:name="Grid Table 5 Dark Accent 5" w:uiPriority="50"/>
-    <w:lsdException w:name="Grid Table 6 Colorful Accent 5" w:uiPriority="51"/>
-    <w:lsdException w:name="Grid Table 7 Colorful Accent 5" w:uiPriority="52"/>
-    <w:lsdException w:name="Grid Table 1 Light Accent 6" w:uiPriority="46"/>
-    <w:lsdException w:name="Grid Table 2 Accent 6" w:uiPriority="47"/>
-    <w:lsdException w:name="Grid Table 3 Accent 6" w:uiPriority="48"/>
-    <w:lsdException w:name="Grid Table 4 Accent 6" w:uiPriority="49"/>
-    <w:lsdException w:name="Grid Table 5 Dark Accent 6" w:uiPriority="50"/>
-    <w:lsdException w:name="Grid Table 6 Colorful Accent 6" w:uiPriority="51"/>
-    <w:lsdException w:name="Grid Table 7 Colorful Accent 6" w:uiPriority="52"/>
-    <w:lsdException w:name="List Table 1 Light" w:uiPriority="46"/>
-    <w:lsdException w:name="List Table 2" w:uiPriority="47"/>
-    <w:lsdException w:name="List Table 3" w:uiPriority="48"/>
-    <w:lsdException w:name="List Table 4" w:uiPriority="49"/>
-    <w:lsdException w:name="List Table 5 Dark" w:uiPriority="50"/>
-    <w:lsdException w:name="List Table 6 Colorful" w:uiPriority="51"/>
-    <w:lsdException w:name="List Table 7 Colorful" w:uiPriority="52"/>
-    <w:lsdException w:name="List Table 1 Light Accent 1" w:uiPriority="46"/>
-    <w:lsdException w:name="List Table 2 Accent 1" w:uiPriority="47"/>
-    <w:lsdException w:name="List Table 3 Accent 1" w:uiPriority="48"/>
-    <w:lsdException w:name="List Table 4 Accent 1" w:uiPriority="49"/>
-    <w:lsdException w:name="List Table 5 Dark Accent 1" w:uiPriority="50"/>
-    <w:lsdException w:name="List Table 6 Colorful Accent 1" w:uiPriority="51"/>
-    <w:lsdException w:name="List Table 7 Colorful Accent 1" w:uiPriority="52"/>
-    <w:lsdException w:name="List Table 1 Light Accent 2" w:uiPriority="46"/>
-    <w:lsdException w:name="List Table 2 Accent 2" w:uiPriority="47"/>
-    <w:lsdException w:name="List Table 3 Accent 2" w:uiPriority="48"/>
-    <w:lsdException w:name="List Table 4 Accent 2" w:uiPriority="49"/>
-    <w:lsdException w:name="List Table 5 Dark Accent 2" w:uiPriority="50"/>
-    <w:lsdException w:name="List Table 6 Colorful Accent 2" w:uiPriority="51"/>
-    <w:lsdException w:name="List Table 7 Colorful Accent 2" w:uiPriority="52"/>
-    <w:lsdException w:name="List Table 1 Light Accent 3" w:uiPriority="46"/>
-    <w:lsdException w:name="List Table 2 Accent 3" w:uiPriority="47"/>
-    <w:lsdException w:name="List Table 3 Accent 3" w:uiPriority="48"/>
-    <w:lsdException w:name="List Table 4 Accent 3" w:uiPriority="49"/>
-    <w:lsdException w:name="List Table 5 Dark Accent 3" w:uiPriority="50"/>
-    <w:lsdException w:name="List Table 6 Colorful Accent 3" w:uiPriority="51"/>
-    <w:lsdException w:name="List Table 7 Colorful Accent 3" w:uiPriority="52"/>
-    <w:lsdException w:name="List Table 1 Light Accent 4" w:uiPriority="46"/>
-    <w:lsdException w:name="List Table 2 Accent 4" w:uiPriority="47"/>
-    <w:lsdException w:name="List Table 3 Accent 4" w:uiPriority="48"/>
-    <w:lsdException w:name="List Table 4 Accent 4" w:uiPriority="49"/>
-    <w:lsdException w:name="List Table 5 Dark Accent 4" w:uiPriority="50"/>
-    <w:lsdException w:name="List Table 6 Colorful Accent 4" w:uiPriority="51"/>
-    <w:lsdException w:name="List Table 7 Colorful Accent 4" w:uiPriority="52"/>
-    <w:lsdException w:name="List Table 1 Light Accent 5" w:uiPriority="46"/>
-    <w:lsdException w:name="List Table 2 Accent 5" w:uiPriority="47"/>
-    <w:lsdException w:name="List Table 3 Accent 5" w:uiPriority="48"/>
-    <w:lsdException w:name="List Table 4 Accent 5" w:uiPriority="49"/>
-    <w:lsdException w:name="List Table 5 Dark Accent 5" w:uiPriority="50"/>
-    <w:lsdException w:name="List Table 6 Colorful Accent 5" w:uiPriority="51"/>
-    <w:lsdException w:name="List Table 7 Colorful Accent 5" w:uiPriority="52"/>
-    <w:lsdException w:name="List Table 1 Light Accent 6" w:uiPriority="46"/>
-    <w:lsdException w:name="List Table 2 Accent 6" w:uiPriority="47"/>
-    <w:lsdException w:name="List Table 3 Accent 6" w:uiPriority="48"/>
-    <w:lsdException w:name="List Table 4 Accent 6" w:uiPriority="49"/>
-    <w:lsdException w:name="List Table 5 Dark Accent 6" w:uiPriority="50"/>
-    <w:lsdException w:name="List Table 6 Colorful Accent 6" w:uiPriority="51"/>
-    <w:lsdException w:name="List Table 7 Colorful Accent 6" w:uiPriority="52"/>
-    <w:lsdException w:name="Mention" w:semiHidden="1" w:unhideWhenUsed="1"/>
-    <w:lsdException w:name="Smart Hyperlink" w:semiHidden="1" w:unhideWhenUsed="1"/>
-    <w:lsdException w:name="Hashtag" w:semiHidden="1" w:unhideWhenUsed="1"/>
-    <w:lsdException w:name="Unresolved Mention" w:semiHidden="1" w:unhideWhenUsed="1"/>
-    <w:lsdException w:name="Smart Link" w:semiHidden="1" w:unhideWhenUsed="1"/>
-  </w:latentStyles>
-  <w:style w:type="paragraph" w:default="1" w:styleId="Normal">
-    <w:name w:val="Normal"/>
-    <w:qFormat/>
-  </w:style>
-  <w:style w:type="character" w:default="1" w:styleId="DefaultParagraphFont">
-    <w:name w:val="Default Paragraph Font"/>
-    <w:uiPriority w:val="1"/>
-    <w:semiHidden/>
-    <w:unhideWhenUsed/>
-  </w:style>
-  <w:style w:type="table" w:default="1" w:styleId="TableNormal">
-    <w:name w:val="Normal Table"/>
+  <w:style w:type="paragraph" w:styleId="NormalWeb">
+    <w:name w:val="Normal (Web)"/>
+    <w:basedOn w:val="Normal"/>
     <w:uiPriority w:val="99"/>
     <w:semiHidden/>
-    <w:unhideWhenUsed/>
-    <w:tblPr>
-      <w:tblInd w:w="0" w:type="dxa"/>
-      <w:tblCellMar>
-        <w:top w:w="0" w:type="dxa"/>
-        <w:left w:w="108" w:type="dxa"/>
-        <w:bottom w:w="0" w:type="dxa"/>
-        <w:right w:w="108" w:type="dxa"/>
-      </w:tblCellMar>
-    </w:tblPr>
-  </w:style>
-  <w:style w:type="numbering" w:default="1" w:styleId="NoList">
-    <w:name w:val="No List"/>
-    <w:uiPriority w:val="99"/>
-    <w:semiHidden/>
-    <w:unhideWhenUsed/>
-  </w:style>
-  <w:style w:type="character" w:styleId="PlaceholderText">
-    <w:name w:val="Placeholder Text"/>
-    <w:basedOn w:val="DefaultParagraphFont"/>
-    <w:uiPriority w:val="99"/>
-    <w:semiHidden/>
-    <w:rsid w:val="00547C4A"/>
-    <w:rPr>
-      <w:color w:val="808080"/>
-    </w:rPr>
-  </w:style>
-  <w:style w:type="paragraph" w:customStyle="1" w:styleId="E25249A57E5D4FFEB4EA2A9A6A50810B">
-    <w:name w:val="E25249A57E5D4FFEB4EA2A9A6A50810B"/>
-    <w:rsid w:val="008A6340"/>
-    <w:rPr>
-      <w:kern w:val="2"/>
-      <w:lang w:val="en-US" w:eastAsia="en-US"/>
-      <w14:ligatures w14:val="standardContextual"/>
-    </w:rPr>
-  </w:style>
-  <w:style w:type="paragraph" w:customStyle="1" w:styleId="06B5B14F7A864319AD5FA02AE0E71EDA">
-    <w:name w:val="06B5B14F7A864319AD5FA02AE0E71EDA"/>
-    <w:rsid w:val="008A6340"/>
-    <w:rPr>
-      <w:kern w:val="2"/>
-      <w:lang w:val="en-US" w:eastAsia="en-US"/>
-      <w14:ligatures w14:val="standardContextual"/>
-    </w:rPr>
-  </w:style>
-  <w:style w:type="paragraph" w:customStyle="1" w:styleId="425D44AF6B9243A886CBCB5C734EDDD8">
-    <w:name w:val="425D44AF6B9243A886CBCB5C734EDDD8"/>
-    <w:rsid w:val="008A6340"/>
-    <w:rPr>
-      <w:kern w:val="2"/>
-      <w:lang w:val="en-US" w:eastAsia="en-US"/>
-      <w14:ligatures w14:val="standardContextual"/>
-    </w:rPr>
-  </w:style>
-  <w:style w:type="paragraph" w:customStyle="1" w:styleId="2278C80D977145DB905C6A1D7D65359B">
-    <w:name w:val="2278C80D977145DB905C6A1D7D65359B"/>
-    <w:rsid w:val="008A6340"/>
-    <w:rPr>
-      <w:kern w:val="2"/>
-      <w:lang w:val="en-US" w:eastAsia="en-US"/>
-      <w14:ligatures w14:val="standardContextual"/>
-    </w:rPr>
-  </w:style>
-  <w:style w:type="paragraph" w:customStyle="1" w:styleId="E11D9062F61B46D2AFE628E636498257">
-    <w:name w:val="E11D9062F61B46D2AFE628E636498257"/>
-    <w:rsid w:val="008A6340"/>
-    <w:rPr>
-      <w:kern w:val="2"/>
-      <w:lang w:val="en-US" w:eastAsia="en-US"/>
-      <w14:ligatures w14:val="standardContextual"/>
-    </w:rPr>
-  </w:style>
-  <w:style w:type="paragraph" w:customStyle="1" w:styleId="C190ADF41AD444F38E1C2770C8E446DA">
-    <w:name w:val="C190ADF41AD444F38E1C2770C8E446DA"/>
-    <w:rsid w:val="008A6340"/>
-    <w:rPr>
-      <w:kern w:val="2"/>
-      <w:lang w:val="en-US" w:eastAsia="en-US"/>
-      <w14:ligatures w14:val="standardContextual"/>
-    </w:rPr>
-  </w:style>
-  <w:style w:type="paragraph" w:customStyle="1" w:styleId="D1B35484A2624034BE50B478AA9A9495">
-    <w:name w:val="D1B35484A2624034BE50B478AA9A9495"/>
-    <w:rsid w:val="008A6340"/>
-    <w:rPr>
-      <w:kern w:val="2"/>
-      <w:lang w:val="en-US" w:eastAsia="en-US"/>
-      <w14:ligatures w14:val="standardContextual"/>
-    </w:rPr>
-  </w:style>
-  <w:style w:type="paragraph" w:customStyle="1" w:styleId="ED33BBCC8BBA445289B91528C37CEF65">
-    <w:name w:val="ED33BBCC8BBA445289B91528C37CEF65"/>
-    <w:rsid w:val="008A6340"/>
-    <w:rPr>
-      <w:kern w:val="2"/>
-      <w:lang w:val="en-US" w:eastAsia="en-US"/>
-      <w14:ligatures w14:val="standardContextual"/>
-    </w:rPr>
-  </w:style>
-  <w:style w:type="paragraph" w:customStyle="1" w:styleId="258F2018F4CA44C1BE51981D3479ED01">
-    <w:name w:val="258F2018F4CA44C1BE51981D3479ED01"/>
-    <w:rsid w:val="008A6340"/>
-    <w:rPr>
-      <w:kern w:val="2"/>
-      <w:lang w:val="en-US" w:eastAsia="en-US"/>
-      <w14:ligatures w14:val="standardContextual"/>
-    </w:rPr>
-  </w:style>
-  <w:style w:type="paragraph" w:customStyle="1" w:styleId="13C67F9AE98C41D387FABC0071E5C4D7">
-    <w:name w:val="13C67F9AE98C41D387FABC0071E5C4D7"/>
-    <w:rsid w:val="008A6340"/>
-    <w:rPr>
-      <w:kern w:val="2"/>
-      <w:lang w:val="en-US" w:eastAsia="en-US"/>
-      <w14:ligatures w14:val="standardContextual"/>
-    </w:rPr>
-  </w:style>
-  <w:style w:type="paragraph" w:customStyle="1" w:styleId="9B64CF34001640D891809BA0C4ADCBC0">
-    <w:name w:val="9B64CF34001640D891809BA0C4ADCBC0"/>
-    <w:rsid w:val="008A6340"/>
-    <w:rPr>
-      <w:kern w:val="2"/>
-      <w:lang w:val="en-US" w:eastAsia="en-US"/>
-      <w14:ligatures w14:val="standardContextual"/>
-    </w:rPr>
-  </w:style>
-  <w:style w:type="paragraph" w:customStyle="1" w:styleId="A6D90B4FD1FD4EA7A3530BE5A28DCC29">
-    <w:name w:val="A6D90B4FD1FD4EA7A3530BE5A28DCC29"/>
-    <w:rsid w:val="008A6340"/>
-    <w:rPr>
-      <w:kern w:val="2"/>
-      <w:lang w:val="en-US" w:eastAsia="en-US"/>
-      <w14:ligatures w14:val="standardContextual"/>
-    </w:rPr>
-  </w:style>
-  <w:style w:type="paragraph" w:customStyle="1" w:styleId="78DEC54E5CAC4B1E819B96E3FC5E86C3">
-    <w:name w:val="78DEC54E5CAC4B1E819B96E3FC5E86C3"/>
-    <w:rsid w:val="008A6340"/>
-    <w:rPr>
-      <w:kern w:val="2"/>
-      <w:lang w:val="en-US" w:eastAsia="en-US"/>
-      <w14:ligatures w14:val="standardContextual"/>
-    </w:rPr>
-  </w:style>
-  <w:style w:type="paragraph" w:customStyle="1" w:styleId="98743A0ACF59447ABC293995B32E0603">
-    <w:name w:val="98743A0ACF59447ABC293995B32E0603"/>
-    <w:rsid w:val="008A6340"/>
-    <w:rPr>
-      <w:kern w:val="2"/>
-      <w:lang w:val="en-US" w:eastAsia="en-US"/>
-      <w14:ligatures w14:val="standardContextual"/>
-    </w:rPr>
-  </w:style>
-  <w:style w:type="paragraph" w:customStyle="1" w:styleId="F6D9F79249FC4AC3A7538A769ADF8F8B">
-    <w:name w:val="F6D9F79249FC4AC3A7538A769ADF8F8B"/>
-    <w:rsid w:val="008A6340"/>
-    <w:rPr>
-      <w:kern w:val="2"/>
-      <w:lang w:val="en-US" w:eastAsia="en-US"/>
-      <w14:ligatures w14:val="standardContextual"/>
-    </w:rPr>
-  </w:style>
-  <w:style w:type="paragraph" w:customStyle="1" w:styleId="B73AAFB1989C4543905BEDFFBBBD87D0">
-    <w:name w:val="B73AAFB1989C4543905BEDFFBBBD87D0"/>
-    <w:rsid w:val="008A6340"/>
-    <w:rPr>
-      <w:kern w:val="2"/>
-      <w:lang w:val="en-US" w:eastAsia="en-US"/>
-      <w14:ligatures w14:val="standardContextual"/>
-    </w:rPr>
-  </w:style>
-  <w:style w:type="paragraph" w:customStyle="1" w:styleId="4DB0E12883E4454FBCAC564696DCE56A">
-    <w:name w:val="4DB0E12883E4454FBCAC564696DCE56A"/>
-    <w:rsid w:val="008A6340"/>
-    <w:rPr>
-      <w:kern w:val="2"/>
-      <w:lang w:val="en-US" w:eastAsia="en-US"/>
-      <w14:ligatures w14:val="standardContextual"/>
-    </w:rPr>
-  </w:style>
-  <w:style w:type="paragraph" w:customStyle="1" w:styleId="0F8C8582C2204616845CCE0762A4EEAE">
-    <w:name w:val="0F8C8582C2204616845CCE0762A4EEAE"/>
-    <w:rsid w:val="008A6340"/>
-    <w:rPr>
-      <w:kern w:val="2"/>
-      <w:lang w:val="en-US" w:eastAsia="en-US"/>
-      <w14:ligatures w14:val="standardContextual"/>
-    </w:rPr>
-  </w:style>
-  <w:style w:type="paragraph" w:customStyle="1" w:styleId="43CCE224D691492B8EE8A41F223CE2A1">
-    <w:name w:val="43CCE224D691492B8EE8A41F223CE2A1"/>
-    <w:rsid w:val="008A6340"/>
-    <w:rPr>
-      <w:kern w:val="2"/>
-      <w:lang w:val="en-US" w:eastAsia="en-US"/>
-      <w14:ligatures w14:val="standardContextual"/>
+    <w:rsid w:val="00E21475"/>
+    <w:rPr>
+      <w:rFonts w:ascii="Times New Roman" w:hAnsi="Times New Roman" w:cs="Times New Roman"/>
+      <w:sz w:val="24"/>
+      <w:szCs w:val="24"/>
     </w:rPr>
   </w:style>
 </w:styles>
-</file>
-
-<file path=word/glossary/webSettings.xml><?xml version="1.0" encoding="utf-8"?>
-<w:webSettings xmlns:mc="http://schemas.openxmlformats.org/markup-compatibility/2006" xmlns:r="http://schemas.openxmlformats.org/officeDocument/2006/relationships" xmlns:w="http://schemas.openxmlformats.org/wordprocessingml/2006/main" xmlns:w14="http://schemas.microsoft.com/office/word/2010/wordml" xmlns:w15="http://schemas.microsoft.com/office/word/2012/wordml" xmlns:w16cex="http://schemas.microsoft.com/office/word/2018/wordml/cex" xmlns:w16cid="http://schemas.microsoft.com/office/word/2016/wordml/cid" xmlns:w16="http://schemas.microsoft.com/office/word/2018/wordml" xmlns:w16du="http://schemas.microsoft.com/office/word/2023/wordml/word16du" xmlns:w16sdtdh="http://schemas.microsoft.com/office/word/2020/wordml/sdtdatahash" xmlns:w16sdtfl="http://schemas.microsoft.com/office/word/2024/wordml/sdtformatlock" xmlns:w16se="http://schemas.microsoft.com/office/word/2015/wordml/symex" mc:Ignorable="w14 w15 w16se w16cid w16 w16cex w16sdtdh w16sdtfl w16du">
-  <w:optimizeForBrowser/>
-  <w:allowPNG/>
-</w:webSettings>
 </file>
 
 <file path=word/theme/theme1.xml><?xml version="1.0" encoding="utf-8"?>
@@ -2901,6 +2078,30 @@
 </file>
 
 <file path=customXml/item2.xml><?xml version="1.0" encoding="utf-8"?>
+<b:Sources xmlns:b="http://schemas.openxmlformats.org/officeDocument/2006/bibliography" xmlns="http://schemas.openxmlformats.org/officeDocument/2006/bibliography" SelectedStyle="\APASixthEditionOfficeOnline.xsl" StyleName="APA" Version="6"/>
+</file>
+
+<file path=customXml/item3.xml><?xml version="1.0" encoding="utf-8"?>
+<p:properties xmlns:p="http://schemas.microsoft.com/office/2006/metadata/properties" xmlns:xsi="http://www.w3.org/2001/XMLSchema-instance" xmlns:pc="http://schemas.microsoft.com/office/infopath/2007/PartnerControls">
+  <documentManagement>
+    <_ip_UnifiedCompliancePolicyUIAction xmlns="http://schemas.microsoft.com/sharepoint/v3" xsi:nil="true"/>
+    <Image xmlns="71af3243-3dd4-4a8d-8c0d-dd76da1f02a5">
+      <Url xsi:nil="true"/>
+      <Description xsi:nil="true"/>
+    </Image>
+    <Status xmlns="71af3243-3dd4-4a8d-8c0d-dd76da1f02a5">Not started</Status>
+    <Background xmlns="71af3243-3dd4-4a8d-8c0d-dd76da1f02a5">false</Background>
+    <_ip_UnifiedCompliancePolicyProperties xmlns="http://schemas.microsoft.com/sharepoint/v3" xsi:nil="true"/>
+    <ImageTagsTaxHTField xmlns="71af3243-3dd4-4a8d-8c0d-dd76da1f02a5">
+      <Terms xmlns="http://schemas.microsoft.com/office/infopath/2007/PartnerControls"/>
+    </ImageTagsTaxHTField>
+    <TaxCatchAll xmlns="230e9df3-be65-4c73-a93b-d1236ebd677e" xsi:nil="true"/>
+    <MediaServiceKeyPoints xmlns="71af3243-3dd4-4a8d-8c0d-dd76da1f02a5" xsi:nil="true"/>
+  </documentManagement>
+</p:properties>
+</file>
+
+<file path=customXml/item4.xml><?xml version="1.0" encoding="utf-8"?>
 <ct:contentTypeSchema xmlns:ct="http://schemas.microsoft.com/office/2006/metadata/contentType" xmlns:ma="http://schemas.microsoft.com/office/2006/metadata/properties/metaAttributes" ct:_="" ma:_="" ma:contentTypeName="Document" ma:contentTypeID="0x01010079F111ED35F8CC479449609E8A0923A6" ma:contentTypeVersion="26" ma:contentTypeDescription="Create a new document." ma:contentTypeScope="" ma:versionID="ac37c1753acd5e330d2062ccec26ea66">
   <xsd:schema xmlns:xsd="http://www.w3.org/2001/XMLSchema" xmlns:xs="http://www.w3.org/2001/XMLSchema" xmlns:p="http://schemas.microsoft.com/office/2006/metadata/properties" xmlns:ns1="http://schemas.microsoft.com/sharepoint/v3" xmlns:ns2="71af3243-3dd4-4a8d-8c0d-dd76da1f02a5" xmlns:ns3="16c05727-aa75-4e4a-9b5f-8a80a1165891" xmlns:ns4="230e9df3-be65-4c73-a93b-d1236ebd677e" targetNamespace="http://schemas.microsoft.com/office/2006/metadata/properties" ma:root="true" ma:fieldsID="3b340c7101c92c5120abd06486f94548" ns1:_="" ns2:_="" ns3:_="" ns4:_="">
     <xsd:import namespace="http://schemas.microsoft.com/sharepoint/v3"/>
@@ -3200,30 +2401,6 @@
 </ct:contentTypeSchema>
 </file>
 
-<file path=customXml/item3.xml><?xml version="1.0" encoding="utf-8"?>
-<p:properties xmlns:p="http://schemas.microsoft.com/office/2006/metadata/properties" xmlns:xsi="http://www.w3.org/2001/XMLSchema-instance" xmlns:pc="http://schemas.microsoft.com/office/infopath/2007/PartnerControls">
-  <documentManagement>
-    <_ip_UnifiedCompliancePolicyUIAction xmlns="http://schemas.microsoft.com/sharepoint/v3" xsi:nil="true"/>
-    <Image xmlns="71af3243-3dd4-4a8d-8c0d-dd76da1f02a5">
-      <Url xsi:nil="true"/>
-      <Description xsi:nil="true"/>
-    </Image>
-    <Status xmlns="71af3243-3dd4-4a8d-8c0d-dd76da1f02a5">Not started</Status>
-    <Background xmlns="71af3243-3dd4-4a8d-8c0d-dd76da1f02a5">false</Background>
-    <_ip_UnifiedCompliancePolicyProperties xmlns="http://schemas.microsoft.com/sharepoint/v3" xsi:nil="true"/>
-    <ImageTagsTaxHTField xmlns="71af3243-3dd4-4a8d-8c0d-dd76da1f02a5">
-      <Terms xmlns="http://schemas.microsoft.com/office/infopath/2007/PartnerControls"/>
-    </ImageTagsTaxHTField>
-    <TaxCatchAll xmlns="230e9df3-be65-4c73-a93b-d1236ebd677e" xsi:nil="true"/>
-    <MediaServiceKeyPoints xmlns="71af3243-3dd4-4a8d-8c0d-dd76da1f02a5" xsi:nil="true"/>
-  </documentManagement>
-</p:properties>
-</file>
-
-<file path=customXml/item4.xml><?xml version="1.0" encoding="utf-8"?>
-<b:Sources xmlns:b="http://schemas.openxmlformats.org/officeDocument/2006/bibliography" xmlns="http://schemas.openxmlformats.org/officeDocument/2006/bibliography" SelectedStyle="\APASixthEditionOfficeOnline.xsl" StyleName="APA" Version="6"/>
-</file>
-
 <file path=customXml/itemProps1.xml><?xml version="1.0" encoding="utf-8"?>
 <ds:datastoreItem xmlns:ds="http://schemas.openxmlformats.org/officeDocument/2006/customXml" ds:itemID="{2694D6A9-FE95-48C5-97F7-43612BF63F0E}">
   <ds:schemaRefs>
@@ -3233,6 +2410,26 @@
 </file>
 
 <file path=customXml/itemProps2.xml><?xml version="1.0" encoding="utf-8"?>
+<ds:datastoreItem xmlns:ds="http://schemas.openxmlformats.org/officeDocument/2006/customXml" ds:itemID="{BA135059-C0B1-4DAE-B130-416960F15B72}">
+  <ds:schemaRefs>
+    <ds:schemaRef ds:uri="http://schemas.openxmlformats.org/officeDocument/2006/bibliography"/>
+  </ds:schemaRefs>
+</ds:datastoreItem>
+</file>
+
+<file path=customXml/itemProps3.xml><?xml version="1.0" encoding="utf-8"?>
+<ds:datastoreItem xmlns:ds="http://schemas.openxmlformats.org/officeDocument/2006/customXml" ds:itemID="{F7BBD5F8-2AB4-42B3-B179-BD8DDB7C34A5}">
+  <ds:schemaRefs>
+    <ds:schemaRef ds:uri="http://schemas.microsoft.com/office/2006/metadata/properties"/>
+    <ds:schemaRef ds:uri="http://schemas.microsoft.com/office/infopath/2007/PartnerControls"/>
+    <ds:schemaRef ds:uri="http://schemas.microsoft.com/sharepoint/v3"/>
+    <ds:schemaRef ds:uri="71af3243-3dd4-4a8d-8c0d-dd76da1f02a5"/>
+    <ds:schemaRef ds:uri="230e9df3-be65-4c73-a93b-d1236ebd677e"/>
+  </ds:schemaRefs>
+</ds:datastoreItem>
+</file>
+
+<file path=customXml/itemProps4.xml><?xml version="1.0" encoding="utf-8"?>
 <ds:datastoreItem xmlns:ds="http://schemas.openxmlformats.org/officeDocument/2006/customXml" ds:itemID="{FAE9E618-08F9-4305-9A0E-613D8718F72E}">
   <ds:schemaRefs>
     <ds:schemaRef ds:uri="http://schemas.microsoft.com/office/2006/metadata/contentType"/>
@@ -3253,26 +2450,6 @@
 </ds:datastoreItem>
 </file>
 
-<file path=customXml/itemProps3.xml><?xml version="1.0" encoding="utf-8"?>
-<ds:datastoreItem xmlns:ds="http://schemas.openxmlformats.org/officeDocument/2006/customXml" ds:itemID="{F7BBD5F8-2AB4-42B3-B179-BD8DDB7C34A5}">
-  <ds:schemaRefs>
-    <ds:schemaRef ds:uri="http://schemas.microsoft.com/office/2006/metadata/properties"/>
-    <ds:schemaRef ds:uri="http://schemas.microsoft.com/office/infopath/2007/PartnerControls"/>
-    <ds:schemaRef ds:uri="http://schemas.microsoft.com/sharepoint/v3"/>
-    <ds:schemaRef ds:uri="71af3243-3dd4-4a8d-8c0d-dd76da1f02a5"/>
-    <ds:schemaRef ds:uri="230e9df3-be65-4c73-a93b-d1236ebd677e"/>
-  </ds:schemaRefs>
-</ds:datastoreItem>
-</file>
-
-<file path=customXml/itemProps4.xml><?xml version="1.0" encoding="utf-8"?>
-<ds:datastoreItem xmlns:ds="http://schemas.openxmlformats.org/officeDocument/2006/customXml" ds:itemID="{BA135059-C0B1-4DAE-B130-416960F15B72}">
-  <ds:schemaRefs>
-    <ds:schemaRef ds:uri="http://schemas.openxmlformats.org/officeDocument/2006/bibliography"/>
-  </ds:schemaRefs>
-</ds:datastoreItem>
-</file>
-
 <file path=docMetadata/LabelInfo.xml><?xml version="1.0" encoding="utf-8"?>
 <clbl:labelList xmlns:clbl="http://schemas.microsoft.com/office/2020/mipLabelMetadata"/>
 </file>
</xml_diff>